<commit_message>
Avanzado el documento de evaluacion
</commit_message>
<xml_diff>
--- a/Evaluacion/Evaluacion.docx
+++ b/Evaluacion/Evaluacion.docx
@@ -55,8 +55,6 @@
           <w:szCs w:val="22"/>
         </w:rPr>
       </w:pPr>
-      <w:bookmarkStart w:id="0" w:name="_GoBack"/>
-      <w:bookmarkEnd w:id="0"/>
     </w:p>
     <w:p>
       <w:pPr>
@@ -156,6 +154,37 @@
         </w:rPr>
         <w:t>Si los fallos técnicos impiden la realización de los pasos posteriores, salte al siguiente paso que sea posible y por favor, refleje estas dificultades en el cuestionario más adelante.</w:t>
       </w:r>
+    </w:p>
+    <w:p>
+      <w:pPr>
+        <w:rPr>
+          <w:sz w:val="22"/>
+          <w:szCs w:val="22"/>
+        </w:rPr>
+      </w:pPr>
+    </w:p>
+    <w:p>
+      <w:pPr>
+        <w:rPr>
+          <w:sz w:val="22"/>
+          <w:szCs w:val="22"/>
+        </w:rPr>
+      </w:pPr>
+      <w:r>
+        <w:rPr>
+          <w:sz w:val="22"/>
+          <w:szCs w:val="22"/>
+        </w:rPr>
+        <w:t>Para la correcta evaluación de la aplicación, es necesario cumplir los requisitos enumerados más abajo en este documento.</w:t>
+      </w:r>
+    </w:p>
+    <w:p>
+      <w:pPr>
+        <w:rPr>
+          <w:sz w:val="22"/>
+          <w:szCs w:val="22"/>
+        </w:rPr>
+      </w:pPr>
     </w:p>
     <w:p>
       <w:pPr>
@@ -187,6 +216,259 @@
           <w:sz w:val="28"/>
           <w:szCs w:val="22"/>
         </w:rPr>
+        <w:t>Requisitos</w:t>
+      </w:r>
+    </w:p>
+    <w:p>
+      <w:pPr>
+        <w:rPr>
+          <w:b/>
+          <w:sz w:val="28"/>
+          <w:szCs w:val="22"/>
+        </w:rPr>
+      </w:pPr>
+    </w:p>
+    <w:p>
+      <w:pPr>
+        <w:pStyle w:val="Prrafodelista"/>
+        <w:numPr>
+          <w:ilvl w:val="0"/>
+          <w:numId w:val="35"/>
+        </w:numPr>
+        <w:rPr>
+          <w:rFonts w:asciiTheme="minorHAnsi" w:hAnsiTheme="minorHAnsi" w:cstheme="minorHAnsi"/>
+          <w:sz w:val="22"/>
+          <w:szCs w:val="22"/>
+        </w:rPr>
+      </w:pPr>
+      <w:r>
+        <w:rPr>
+          <w:rFonts w:asciiTheme="minorHAnsi" w:hAnsiTheme="minorHAnsi" w:cstheme="minorHAnsi"/>
+          <w:sz w:val="22"/>
+          <w:szCs w:val="22"/>
+        </w:rPr>
+        <w:t>Ordenador de escritorio o portátil</w:t>
+      </w:r>
+    </w:p>
+    <w:p>
+      <w:pPr>
+        <w:pStyle w:val="Prrafodelista"/>
+        <w:numPr>
+          <w:ilvl w:val="0"/>
+          <w:numId w:val="35"/>
+        </w:numPr>
+        <w:rPr>
+          <w:rFonts w:asciiTheme="minorHAnsi" w:hAnsiTheme="minorHAnsi" w:cstheme="minorHAnsi"/>
+          <w:sz w:val="22"/>
+          <w:szCs w:val="22"/>
+        </w:rPr>
+      </w:pPr>
+      <w:r>
+        <w:rPr>
+          <w:rFonts w:asciiTheme="minorHAnsi" w:hAnsiTheme="minorHAnsi" w:cstheme="minorHAnsi"/>
+          <w:sz w:val="22"/>
+          <w:szCs w:val="22"/>
+        </w:rPr>
+        <w:t>Sistema operativo Windows, Mac o Linux</w:t>
+      </w:r>
+    </w:p>
+    <w:p>
+      <w:pPr>
+        <w:pStyle w:val="Prrafodelista"/>
+        <w:numPr>
+          <w:ilvl w:val="0"/>
+          <w:numId w:val="35"/>
+        </w:numPr>
+        <w:rPr>
+          <w:rFonts w:asciiTheme="minorHAnsi" w:hAnsiTheme="minorHAnsi" w:cstheme="minorHAnsi"/>
+          <w:sz w:val="22"/>
+          <w:szCs w:val="22"/>
+        </w:rPr>
+      </w:pPr>
+      <w:r>
+        <w:rPr>
+          <w:rFonts w:asciiTheme="minorHAnsi" w:hAnsiTheme="minorHAnsi" w:cstheme="minorHAnsi"/>
+          <w:sz w:val="22"/>
+          <w:szCs w:val="22"/>
+        </w:rPr>
+        <w:t>Navegador web (Firefox, Chrome, Opera o Safari)</w:t>
+      </w:r>
+    </w:p>
+    <w:p>
+      <w:pPr>
+        <w:rPr>
+          <w:rFonts w:asciiTheme="minorHAnsi" w:hAnsiTheme="minorHAnsi" w:cstheme="minorHAnsi"/>
+          <w:sz w:val="22"/>
+          <w:szCs w:val="22"/>
+        </w:rPr>
+      </w:pPr>
+      <w:r>
+        <w:rPr>
+          <w:sz w:val="22"/>
+          <w:szCs w:val="22"/>
+        </w:rPr>
+        <w:tab/>
+      </w:r>
+    </w:p>
+    <w:p>
+      <w:pPr>
+        <w:rPr>
+          <w:sz w:val="22"/>
+          <w:szCs w:val="22"/>
+        </w:rPr>
+      </w:pPr>
+    </w:p>
+    <w:p>
+      <w:pPr>
+        <w:rPr>
+          <w:sz w:val="22"/>
+          <w:szCs w:val="22"/>
+        </w:rPr>
+      </w:pPr>
+    </w:p>
+    <w:p>
+      <w:pPr>
+        <w:rPr>
+          <w:sz w:val="22"/>
+          <w:szCs w:val="22"/>
+        </w:rPr>
+      </w:pPr>
+    </w:p>
+    <w:p>
+      <w:pPr>
+        <w:rPr>
+          <w:sz w:val="22"/>
+          <w:szCs w:val="22"/>
+        </w:rPr>
+      </w:pPr>
+    </w:p>
+    <w:p>
+      <w:pPr>
+        <w:rPr>
+          <w:sz w:val="22"/>
+          <w:szCs w:val="22"/>
+        </w:rPr>
+      </w:pPr>
+    </w:p>
+    <w:p>
+      <w:pPr>
+        <w:rPr>
+          <w:sz w:val="22"/>
+          <w:szCs w:val="22"/>
+        </w:rPr>
+      </w:pPr>
+    </w:p>
+    <w:p>
+      <w:pPr>
+        <w:rPr>
+          <w:sz w:val="22"/>
+          <w:szCs w:val="22"/>
+        </w:rPr>
+      </w:pPr>
+    </w:p>
+    <w:p>
+      <w:pPr>
+        <w:rPr>
+          <w:sz w:val="22"/>
+          <w:szCs w:val="22"/>
+        </w:rPr>
+      </w:pPr>
+    </w:p>
+    <w:p>
+      <w:pPr>
+        <w:rPr>
+          <w:sz w:val="22"/>
+          <w:szCs w:val="22"/>
+        </w:rPr>
+      </w:pPr>
+    </w:p>
+    <w:p>
+      <w:pPr>
+        <w:rPr>
+          <w:sz w:val="22"/>
+          <w:szCs w:val="22"/>
+        </w:rPr>
+      </w:pPr>
+    </w:p>
+    <w:p>
+      <w:pPr>
+        <w:rPr>
+          <w:sz w:val="22"/>
+          <w:szCs w:val="22"/>
+        </w:rPr>
+      </w:pPr>
+    </w:p>
+    <w:p>
+      <w:pPr>
+        <w:rPr>
+          <w:sz w:val="22"/>
+          <w:szCs w:val="22"/>
+        </w:rPr>
+      </w:pPr>
+    </w:p>
+    <w:p>
+      <w:pPr>
+        <w:rPr>
+          <w:sz w:val="22"/>
+          <w:szCs w:val="22"/>
+        </w:rPr>
+      </w:pPr>
+    </w:p>
+    <w:p>
+      <w:pPr>
+        <w:rPr>
+          <w:sz w:val="22"/>
+          <w:szCs w:val="22"/>
+        </w:rPr>
+      </w:pPr>
+    </w:p>
+    <w:p>
+      <w:pPr>
+        <w:rPr>
+          <w:sz w:val="22"/>
+          <w:szCs w:val="22"/>
+        </w:rPr>
+      </w:pPr>
+    </w:p>
+    <w:p>
+      <w:pPr>
+        <w:rPr>
+          <w:sz w:val="22"/>
+          <w:szCs w:val="22"/>
+        </w:rPr>
+      </w:pPr>
+    </w:p>
+    <w:p>
+      <w:pPr>
+        <w:rPr>
+          <w:sz w:val="22"/>
+          <w:szCs w:val="22"/>
+        </w:rPr>
+      </w:pPr>
+    </w:p>
+    <w:p>
+      <w:pPr>
+        <w:rPr>
+          <w:sz w:val="22"/>
+          <w:szCs w:val="22"/>
+        </w:rPr>
+      </w:pPr>
+    </w:p>
+    <w:p>
+      <w:pPr>
+        <w:rPr>
+          <w:b/>
+          <w:sz w:val="28"/>
+          <w:szCs w:val="22"/>
+        </w:rPr>
+      </w:pPr>
+      <w:r>
+        <w:rPr>
+          <w:b/>
+          <w:sz w:val="28"/>
+          <w:szCs w:val="22"/>
+        </w:rPr>
+        <w:lastRenderedPageBreak/>
         <w:t>Acciones</w:t>
       </w:r>
     </w:p>
@@ -206,6 +488,3382 @@
           <w:ilvl w:val="0"/>
           <w:numId w:val="33"/>
         </w:numPr>
+        <w:rPr>
+          <w:rFonts w:asciiTheme="minorHAnsi" w:hAnsiTheme="minorHAnsi" w:cstheme="minorHAnsi"/>
+          <w:sz w:val="22"/>
+          <w:szCs w:val="22"/>
+        </w:rPr>
+      </w:pPr>
+      <w:r>
+        <w:rPr>
+          <w:rFonts w:asciiTheme="minorHAnsi" w:hAnsiTheme="minorHAnsi" w:cstheme="minorHAnsi"/>
+          <w:sz w:val="22"/>
+          <w:szCs w:val="22"/>
+        </w:rPr>
+        <w:t>Abr</w:t>
+      </w:r>
+      <w:r>
+        <w:rPr>
+          <w:rFonts w:asciiTheme="minorHAnsi" w:hAnsiTheme="minorHAnsi" w:cstheme="minorHAnsi"/>
+          <w:sz w:val="22"/>
+          <w:szCs w:val="22"/>
+        </w:rPr>
+        <w:t>ir alguno de los navegadores web de los requisitos.</w:t>
+      </w:r>
+    </w:p>
+    <w:p>
+      <w:pPr>
+        <w:pStyle w:val="Prrafodelista"/>
+        <w:numPr>
+          <w:ilvl w:val="0"/>
+          <w:numId w:val="33"/>
+        </w:numPr>
+        <w:rPr>
+          <w:rFonts w:asciiTheme="minorHAnsi" w:hAnsiTheme="minorHAnsi" w:cstheme="minorHAnsi"/>
+          <w:sz w:val="22"/>
+          <w:szCs w:val="22"/>
+        </w:rPr>
+      </w:pPr>
+      <w:r>
+        <w:rPr>
+          <w:rFonts w:asciiTheme="minorHAnsi" w:hAnsiTheme="minorHAnsi" w:cstheme="minorHAnsi"/>
+          <w:noProof/>
+          <w:sz w:val="22"/>
+          <w:szCs w:val="22"/>
+        </w:rPr>
+        <mc:AlternateContent>
+          <mc:Choice Requires="wps">
+            <w:drawing>
+              <wp:anchor distT="0" distB="0" distL="114300" distR="114300" simplePos="0" relativeHeight="251661312" behindDoc="0" locked="0" layoutInCell="1" allowOverlap="1" wp14:anchorId="491DB7EB" wp14:editId="14259056">
+                <wp:simplePos x="0" y="0"/>
+                <wp:positionH relativeFrom="column">
+                  <wp:posOffset>1484985</wp:posOffset>
+                </wp:positionH>
+                <wp:positionV relativeFrom="paragraph">
+                  <wp:posOffset>162864</wp:posOffset>
+                </wp:positionV>
+                <wp:extent cx="197510" cy="182880"/>
+                <wp:effectExtent l="0" t="0" r="18415" b="7620"/>
+                <wp:wrapNone/>
+                <wp:docPr id="7" name="Elipse 7"/>
+                <wp:cNvGraphicFramePr/>
+                <a:graphic xmlns:a="http://schemas.openxmlformats.org/drawingml/2006/main">
+                  <a:graphicData uri="http://schemas.microsoft.com/office/word/2010/wordprocessingShape">
+                    <wps:wsp>
+                      <wps:cNvSpPr/>
+                      <wps:spPr>
+                        <a:xfrm>
+                          <a:off x="0" y="0"/>
+                          <a:ext cx="197510" cy="182880"/>
+                        </a:xfrm>
+                        <a:prstGeom prst="ellipse">
+                          <a:avLst/>
+                        </a:prstGeom>
+                        <a:noFill/>
+                        <a:ln>
+                          <a:solidFill>
+                            <a:srgbClr val="FF0000"/>
+                          </a:solidFill>
+                        </a:ln>
+                      </wps:spPr>
+                      <wps:style>
+                        <a:lnRef idx="2">
+                          <a:schemeClr val="accent1">
+                            <a:shade val="50000"/>
+                          </a:schemeClr>
+                        </a:lnRef>
+                        <a:fillRef idx="1">
+                          <a:schemeClr val="accent1"/>
+                        </a:fillRef>
+                        <a:effectRef idx="0">
+                          <a:schemeClr val="accent1"/>
+                        </a:effectRef>
+                        <a:fontRef idx="minor">
+                          <a:schemeClr val="lt1"/>
+                        </a:fontRef>
+                      </wps:style>
+                      <wps:bodyPr rot="0" spcFirstLastPara="0" vertOverflow="overflow" horzOverflow="overflow" vert="horz" wrap="square" lIns="91440" tIns="45720" rIns="91440" bIns="45720" numCol="1" spcCol="0" rtlCol="0" fromWordArt="0" anchor="ctr" anchorCtr="0" forceAA="0" compatLnSpc="1">
+                        <a:prstTxWarp prst="textNoShape">
+                          <a:avLst/>
+                        </a:prstTxWarp>
+                        <a:noAutofit/>
+                      </wps:bodyPr>
+                    </wps:wsp>
+                  </a:graphicData>
+                </a:graphic>
+              </wp:anchor>
+            </w:drawing>
+          </mc:Choice>
+          <mc:Fallback>
+            <w:pict>
+              <v:oval w14:anchorId="53909034" id="Elipse 7" o:spid="_x0000_s1026" style="position:absolute;margin-left:116.95pt;margin-top:12.8pt;width:15.55pt;height:14.4pt;z-index:251661312;visibility:visible;mso-wrap-style:square;mso-wrap-distance-left:9pt;mso-wrap-distance-top:0;mso-wrap-distance-right:9pt;mso-wrap-distance-bottom:0;mso-position-horizontal:absolute;mso-position-horizontal-relative:text;mso-position-vertical:absolute;mso-position-vertical-relative:text;v-text-anchor:middle" o:gfxdata="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" filled="f" strokecolor="red" strokeweight="1pt">
+                <v:stroke joinstyle="miter"/>
+              </v:oval>
+            </w:pict>
+          </mc:Fallback>
+        </mc:AlternateContent>
+      </w:r>
+      <w:r>
+        <w:rPr>
+          <w:rFonts w:asciiTheme="minorHAnsi" w:hAnsiTheme="minorHAnsi" w:cstheme="minorHAnsi"/>
+          <w:noProof/>
+          <w:sz w:val="22"/>
+          <w:szCs w:val="22"/>
+        </w:rPr>
+        <mc:AlternateContent>
+          <mc:Choice Requires="wps">
+            <w:drawing>
+              <wp:anchor distT="0" distB="0" distL="114300" distR="114300" simplePos="0" relativeHeight="251659264" behindDoc="0" locked="0" layoutInCell="1" allowOverlap="1">
+                <wp:simplePos x="0" y="0"/>
+                <wp:positionH relativeFrom="column">
+                  <wp:posOffset>711835</wp:posOffset>
+                </wp:positionH>
+                <wp:positionV relativeFrom="paragraph">
+                  <wp:posOffset>158724</wp:posOffset>
+                </wp:positionV>
+                <wp:extent cx="197510" cy="182880"/>
+                <wp:effectExtent l="0" t="0" r="18415" b="7620"/>
+                <wp:wrapNone/>
+                <wp:docPr id="6" name="Elipse 6"/>
+                <wp:cNvGraphicFramePr/>
+                <a:graphic xmlns:a="http://schemas.openxmlformats.org/drawingml/2006/main">
+                  <a:graphicData uri="http://schemas.microsoft.com/office/word/2010/wordprocessingShape">
+                    <wps:wsp>
+                      <wps:cNvSpPr/>
+                      <wps:spPr>
+                        <a:xfrm>
+                          <a:off x="0" y="0"/>
+                          <a:ext cx="197510" cy="182880"/>
+                        </a:xfrm>
+                        <a:prstGeom prst="ellipse">
+                          <a:avLst/>
+                        </a:prstGeom>
+                        <a:noFill/>
+                        <a:ln>
+                          <a:solidFill>
+                            <a:srgbClr val="FF0000"/>
+                          </a:solidFill>
+                        </a:ln>
+                      </wps:spPr>
+                      <wps:style>
+                        <a:lnRef idx="2">
+                          <a:schemeClr val="accent1">
+                            <a:shade val="50000"/>
+                          </a:schemeClr>
+                        </a:lnRef>
+                        <a:fillRef idx="1">
+                          <a:schemeClr val="accent1"/>
+                        </a:fillRef>
+                        <a:effectRef idx="0">
+                          <a:schemeClr val="accent1"/>
+                        </a:effectRef>
+                        <a:fontRef idx="minor">
+                          <a:schemeClr val="lt1"/>
+                        </a:fontRef>
+                      </wps:style>
+                      <wps:bodyPr rot="0" spcFirstLastPara="0" vertOverflow="overflow" horzOverflow="overflow" vert="horz" wrap="square" lIns="91440" tIns="45720" rIns="91440" bIns="45720" numCol="1" spcCol="0" rtlCol="0" fromWordArt="0" anchor="ctr" anchorCtr="0" forceAA="0" compatLnSpc="1">
+                        <a:prstTxWarp prst="textNoShape">
+                          <a:avLst/>
+                        </a:prstTxWarp>
+                        <a:noAutofit/>
+                      </wps:bodyPr>
+                    </wps:wsp>
+                  </a:graphicData>
+                </a:graphic>
+              </wp:anchor>
+            </w:drawing>
+          </mc:Choice>
+          <mc:Fallback>
+            <w:pict>
+              <v:oval w14:anchorId="7F52C789" id="Elipse 6" o:spid="_x0000_s1026" style="position:absolute;margin-left:56.05pt;margin-top:12.5pt;width:15.55pt;height:14.4pt;z-index:251659264;visibility:visible;mso-wrap-style:square;mso-wrap-distance-left:9pt;mso-wrap-distance-top:0;mso-wrap-distance-right:9pt;mso-wrap-distance-bottom:0;mso-position-horizontal:absolute;mso-position-horizontal-relative:text;mso-position-vertical:absolute;mso-position-vertical-relative:text;v-text-anchor:middle" o:gfxdata="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" filled="f" strokecolor="red" strokeweight="1pt">
+                <v:stroke joinstyle="miter"/>
+              </v:oval>
+            </w:pict>
+          </mc:Fallback>
+        </mc:AlternateContent>
+      </w:r>
+      <w:r>
+        <w:rPr>
+          <w:rFonts w:asciiTheme="minorHAnsi" w:hAnsiTheme="minorHAnsi" w:cstheme="minorHAnsi"/>
+          <w:sz w:val="22"/>
+          <w:szCs w:val="22"/>
+        </w:rPr>
+        <w:t>Maximizar la ventana del navegador, o en su defecto que se vea lo más grande posible</w:t>
+      </w:r>
+      <w:r>
+        <w:rPr>
+          <w:rFonts w:asciiTheme="minorHAnsi" w:hAnsiTheme="minorHAnsi" w:cstheme="minorHAnsi"/>
+          <w:noProof/>
+          <w:sz w:val="22"/>
+          <w:szCs w:val="22"/>
+        </w:rPr>
+        <w:drawing>
+          <wp:inline distT="0" distB="0" distL="0" distR="0">
+            <wp:extent cx="680314" cy="153224"/>
+            <wp:effectExtent l="0" t="0" r="5715" b="0"/>
+            <wp:docPr id="1" name="Imagen 1"/>
+            <wp:cNvGraphicFramePr>
+              <a:graphicFrameLocks xmlns:a="http://schemas.openxmlformats.org/drawingml/2006/main" noChangeAspect="1"/>
+            </wp:cNvGraphicFramePr>
+            <a:graphic xmlns:a="http://schemas.openxmlformats.org/drawingml/2006/main">
+              <a:graphicData uri="http://schemas.openxmlformats.org/drawingml/2006/picture">
+                <pic:pic xmlns:pic="http://schemas.openxmlformats.org/drawingml/2006/picture">
+                  <pic:nvPicPr>
+                    <pic:cNvPr id="1" name="Captura de pantalla 2019-04-29 a las 16.12.45.png"/>
+                    <pic:cNvPicPr/>
+                  </pic:nvPicPr>
+                  <pic:blipFill>
+                    <a:blip r:embed="rId5">
+                      <a:extLst>
+                        <a:ext uri="{28A0092B-C50C-407E-A947-70E740481C1C}">
+                          <a14:useLocalDpi xmlns:a14="http://schemas.microsoft.com/office/drawing/2010/main" val="0"/>
+                        </a:ext>
+                      </a:extLst>
+                    </a:blip>
+                    <a:stretch>
+                      <a:fillRect/>
+                    </a:stretch>
+                  </pic:blipFill>
+                  <pic:spPr>
+                    <a:xfrm>
+                      <a:off x="0" y="0"/>
+                      <a:ext cx="732139" cy="164896"/>
+                    </a:xfrm>
+                    <a:prstGeom prst="rect">
+                      <a:avLst/>
+                    </a:prstGeom>
+                  </pic:spPr>
+                </pic:pic>
+              </a:graphicData>
+            </a:graphic>
+          </wp:inline>
+        </w:drawing>
+      </w:r>
+      <w:r>
+        <w:rPr>
+          <w:rFonts w:asciiTheme="minorHAnsi" w:hAnsiTheme="minorHAnsi" w:cstheme="minorHAnsi"/>
+          <w:sz w:val="22"/>
+          <w:szCs w:val="22"/>
+        </w:rPr>
+        <w:t xml:space="preserve">  </w:t>
+      </w:r>
+      <w:r>
+        <w:rPr>
+          <w:rFonts w:asciiTheme="minorHAnsi" w:hAnsiTheme="minorHAnsi" w:cstheme="minorHAnsi"/>
+          <w:noProof/>
+          <w:sz w:val="22"/>
+          <w:szCs w:val="22"/>
+        </w:rPr>
+        <w:drawing>
+          <wp:inline distT="0" distB="0" distL="0" distR="0">
+            <wp:extent cx="460857" cy="158205"/>
+            <wp:effectExtent l="0" t="0" r="0" b="0"/>
+            <wp:docPr id="2" name="Imagen 2" descr="Imagen que contiene objeto, paleta&#10;&#10;Descripción generada automáticamente"/>
+            <wp:cNvGraphicFramePr>
+              <a:graphicFrameLocks xmlns:a="http://schemas.openxmlformats.org/drawingml/2006/main" noChangeAspect="1"/>
+            </wp:cNvGraphicFramePr>
+            <a:graphic xmlns:a="http://schemas.openxmlformats.org/drawingml/2006/main">
+              <a:graphicData uri="http://schemas.openxmlformats.org/drawingml/2006/picture">
+                <pic:pic xmlns:pic="http://schemas.openxmlformats.org/drawingml/2006/picture">
+                  <pic:nvPicPr>
+                    <pic:cNvPr id="2" name="Captura de pantalla 2019-04-29 a las 16.12.57.png"/>
+                    <pic:cNvPicPr/>
+                  </pic:nvPicPr>
+                  <pic:blipFill>
+                    <a:blip r:embed="rId6">
+                      <a:extLst>
+                        <a:ext uri="{28A0092B-C50C-407E-A947-70E740481C1C}">
+                          <a14:useLocalDpi xmlns:a14="http://schemas.microsoft.com/office/drawing/2010/main" val="0"/>
+                        </a:ext>
+                      </a:extLst>
+                    </a:blip>
+                    <a:stretch>
+                      <a:fillRect/>
+                    </a:stretch>
+                  </pic:blipFill>
+                  <pic:spPr>
+                    <a:xfrm>
+                      <a:off x="0" y="0"/>
+                      <a:ext cx="479921" cy="164749"/>
+                    </a:xfrm>
+                    <a:prstGeom prst="rect">
+                      <a:avLst/>
+                    </a:prstGeom>
+                  </pic:spPr>
+                </pic:pic>
+              </a:graphicData>
+            </a:graphic>
+          </wp:inline>
+        </w:drawing>
+      </w:r>
+    </w:p>
+    <w:p>
+      <w:pPr>
+        <w:pStyle w:val="Prrafodelista"/>
+        <w:numPr>
+          <w:ilvl w:val="0"/>
+          <w:numId w:val="33"/>
+        </w:numPr>
+        <w:rPr>
+          <w:rFonts w:asciiTheme="minorHAnsi" w:hAnsiTheme="minorHAnsi" w:cstheme="minorHAnsi"/>
+          <w:sz w:val="22"/>
+          <w:szCs w:val="22"/>
+        </w:rPr>
+      </w:pPr>
+      <w:r>
+        <w:rPr>
+          <w:rFonts w:asciiTheme="minorHAnsi" w:hAnsiTheme="minorHAnsi" w:cstheme="minorHAnsi"/>
+          <w:sz w:val="22"/>
+          <w:szCs w:val="22"/>
+        </w:rPr>
+        <w:t xml:space="preserve">Copia, Pegar y acceder a la siguiente dirección en el navegador web abierto: </w:t>
+      </w:r>
+      <w:hyperlink r:id="rId7" w:history="1">
+        <w:r>
+          <w:rPr>
+            <w:rStyle w:val="Hipervnculo"/>
+            <w:rFonts w:asciiTheme="minorHAnsi" w:hAnsiTheme="minorHAnsi" w:cstheme="minorHAnsi"/>
+            <w:sz w:val="22"/>
+            <w:szCs w:val="22"/>
+          </w:rPr>
+          <w:t>http://83.50.125.87:8080</w:t>
+        </w:r>
+      </w:hyperlink>
+    </w:p>
+    <w:p>
+      <w:pPr>
+        <w:pStyle w:val="Prrafodelista"/>
+        <w:numPr>
+          <w:ilvl w:val="0"/>
+          <w:numId w:val="33"/>
+        </w:numPr>
+        <w:rPr>
+          <w:rFonts w:asciiTheme="minorHAnsi" w:hAnsiTheme="minorHAnsi" w:cstheme="minorHAnsi"/>
+          <w:sz w:val="22"/>
+          <w:szCs w:val="22"/>
+        </w:rPr>
+      </w:pPr>
+      <w:r>
+        <w:rPr>
+          <w:rFonts w:asciiTheme="minorHAnsi" w:hAnsiTheme="minorHAnsi" w:cstheme="minorHAnsi"/>
+          <w:sz w:val="22"/>
+          <w:szCs w:val="22"/>
+        </w:rPr>
+        <w:t xml:space="preserve">Una vez dentro de la aplicación, lo primero que debemos hacer es crearnos una cuenta de profesional para empezar a trabajar, estas cuentas son limitadas, y para ello es necesario un código de registro, tu código es el </w:t>
+      </w:r>
+      <w:r>
+        <w:rPr>
+          <w:rFonts w:asciiTheme="minorHAnsi" w:hAnsiTheme="minorHAnsi" w:cstheme="minorHAnsi"/>
+          <w:b/>
+          <w:i/>
+          <w:sz w:val="22"/>
+          <w:szCs w:val="22"/>
+          <w:u w:val="single"/>
+        </w:rPr>
+        <w:t>1234</w:t>
+      </w:r>
+    </w:p>
+    <w:p>
+      <w:pPr>
+        <w:pStyle w:val="Prrafodelista"/>
+        <w:numPr>
+          <w:ilvl w:val="0"/>
+          <w:numId w:val="33"/>
+        </w:numPr>
+        <w:rPr>
+          <w:rFonts w:asciiTheme="minorHAnsi" w:hAnsiTheme="minorHAnsi" w:cstheme="minorHAnsi"/>
+          <w:sz w:val="22"/>
+          <w:szCs w:val="22"/>
+        </w:rPr>
+      </w:pPr>
+      <w:r>
+        <w:rPr>
+          <w:rFonts w:asciiTheme="minorHAnsi" w:hAnsiTheme="minorHAnsi" w:cstheme="minorHAnsi"/>
+          <w:sz w:val="22"/>
+          <w:szCs w:val="22"/>
+        </w:rPr>
+        <w:t>Regístrate como profesional con un correo electrónico válido y acuérdate de tu contraseña</w:t>
+      </w:r>
+    </w:p>
+    <w:p>
+      <w:pPr>
+        <w:pStyle w:val="Prrafodelista"/>
+        <w:numPr>
+          <w:ilvl w:val="0"/>
+          <w:numId w:val="33"/>
+        </w:numPr>
+        <w:rPr>
+          <w:rFonts w:asciiTheme="minorHAnsi" w:hAnsiTheme="minorHAnsi" w:cstheme="minorHAnsi"/>
+          <w:sz w:val="22"/>
+          <w:szCs w:val="22"/>
+        </w:rPr>
+      </w:pPr>
+      <w:r>
+        <w:rPr>
+          <w:rFonts w:asciiTheme="minorHAnsi" w:hAnsiTheme="minorHAnsi" w:cstheme="minorHAnsi"/>
+          <w:sz w:val="22"/>
+          <w:szCs w:val="22"/>
+        </w:rPr>
+        <w:t>Accede a la aplicación con tu correo electrónico y tu contraseña</w:t>
+      </w:r>
+    </w:p>
+    <w:p>
+      <w:pPr>
+        <w:pStyle w:val="Prrafodelista"/>
+        <w:numPr>
+          <w:ilvl w:val="0"/>
+          <w:numId w:val="33"/>
+        </w:numPr>
+        <w:rPr>
+          <w:rFonts w:asciiTheme="minorHAnsi" w:hAnsiTheme="minorHAnsi" w:cstheme="minorHAnsi"/>
+          <w:sz w:val="22"/>
+          <w:szCs w:val="22"/>
+        </w:rPr>
+      </w:pPr>
+      <w:r>
+        <w:rPr>
+          <w:rFonts w:asciiTheme="minorHAnsi" w:hAnsiTheme="minorHAnsi" w:cstheme="minorHAnsi"/>
+          <w:sz w:val="22"/>
+          <w:szCs w:val="22"/>
+        </w:rPr>
+        <w:t>Añade un nuevo paciente de nombre: Ivan, apellido 1: Canas, apellido 2: Ramos, edad: 28, Sexo:</w:t>
+      </w:r>
+      <w:r>
+        <w:rPr>
+          <w:rFonts w:asciiTheme="minorHAnsi" w:hAnsiTheme="minorHAnsi" w:cstheme="minorHAnsi"/>
+          <w:sz w:val="22"/>
+          <w:szCs w:val="22"/>
+        </w:rPr>
+        <w:t xml:space="preserve"> Hombre, email: </w:t>
+      </w:r>
+      <w:hyperlink r:id="rId8" w:history="1">
+        <w:r>
+          <w:rPr>
+            <w:rStyle w:val="Hipervnculo"/>
+            <w:rFonts w:asciiTheme="minorHAnsi" w:hAnsiTheme="minorHAnsi" w:cstheme="minorHAnsi"/>
+            <w:sz w:val="22"/>
+            <w:szCs w:val="22"/>
+          </w:rPr>
+          <w:t>icanas@ucm.es</w:t>
+        </w:r>
+      </w:hyperlink>
+      <w:r>
+        <w:rPr>
+          <w:rFonts w:asciiTheme="minorHAnsi" w:hAnsiTheme="minorHAnsi" w:cstheme="minorHAnsi"/>
+          <w:sz w:val="22"/>
+          <w:szCs w:val="22"/>
+        </w:rPr>
+        <w:t>, contraseña: ivan</w:t>
+      </w:r>
+    </w:p>
+    <w:p>
+      <w:pPr>
+        <w:pStyle w:val="Prrafodelista"/>
+        <w:numPr>
+          <w:ilvl w:val="0"/>
+          <w:numId w:val="33"/>
+        </w:numPr>
+        <w:rPr>
+          <w:rFonts w:asciiTheme="minorHAnsi" w:hAnsiTheme="minorHAnsi" w:cstheme="minorHAnsi"/>
+          <w:sz w:val="22"/>
+          <w:szCs w:val="22"/>
+        </w:rPr>
+      </w:pPr>
+      <w:r>
+        <w:rPr>
+          <w:rFonts w:asciiTheme="minorHAnsi" w:hAnsiTheme="minorHAnsi" w:cstheme="minorHAnsi"/>
+          <w:sz w:val="22"/>
+          <w:szCs w:val="22"/>
+        </w:rPr>
+        <w:t>Pulsa el botón de “atrás” en tu navegador para ver que Ivan Canas se ha agregado a tu lista de pacientes.</w:t>
+      </w:r>
+    </w:p>
+    <w:p>
+      <w:pPr>
+        <w:pStyle w:val="Prrafodelista"/>
+        <w:numPr>
+          <w:ilvl w:val="0"/>
+          <w:numId w:val="33"/>
+        </w:numPr>
+        <w:rPr>
+          <w:rFonts w:asciiTheme="minorHAnsi" w:hAnsiTheme="minorHAnsi" w:cstheme="minorHAnsi"/>
+          <w:sz w:val="22"/>
+          <w:szCs w:val="22"/>
+        </w:rPr>
+      </w:pPr>
+      <w:r>
+        <w:rPr>
+          <w:rFonts w:asciiTheme="minorHAnsi" w:hAnsiTheme="minorHAnsi" w:cstheme="minorHAnsi"/>
+          <w:sz w:val="22"/>
+          <w:szCs w:val="22"/>
+        </w:rPr>
+        <w:t>Pulsa sobre Ivan Canas para ver su ficha.</w:t>
+      </w:r>
+    </w:p>
+    <w:p>
+      <w:pPr>
+        <w:pStyle w:val="Prrafodelista"/>
+        <w:numPr>
+          <w:ilvl w:val="0"/>
+          <w:numId w:val="33"/>
+        </w:numPr>
+        <w:rPr>
+          <w:rFonts w:asciiTheme="minorHAnsi" w:hAnsiTheme="minorHAnsi" w:cstheme="minorHAnsi"/>
+          <w:sz w:val="22"/>
+          <w:szCs w:val="22"/>
+        </w:rPr>
+      </w:pPr>
+      <w:r>
+        <w:rPr>
+          <w:rFonts w:asciiTheme="minorHAnsi" w:hAnsiTheme="minorHAnsi" w:cstheme="minorHAnsi"/>
+          <w:sz w:val="22"/>
+          <w:szCs w:val="22"/>
+        </w:rPr>
+        <w:t xml:space="preserve">Agrega una nueva cita a nuestro paciente Ivan, esta cita será para el 30 de </w:t>
+      </w:r>
+      <w:proofErr w:type="gramStart"/>
+      <w:r>
+        <w:rPr>
+          <w:rFonts w:asciiTheme="minorHAnsi" w:hAnsiTheme="minorHAnsi" w:cstheme="minorHAnsi"/>
+          <w:sz w:val="22"/>
+          <w:szCs w:val="22"/>
+        </w:rPr>
+        <w:t>Mayo</w:t>
+      </w:r>
+      <w:proofErr w:type="gramEnd"/>
+      <w:r>
+        <w:rPr>
+          <w:rFonts w:asciiTheme="minorHAnsi" w:hAnsiTheme="minorHAnsi" w:cstheme="minorHAnsi"/>
+          <w:sz w:val="22"/>
+          <w:szCs w:val="22"/>
+        </w:rPr>
+        <w:t xml:space="preserve"> de 2019 a las 17:15 H.</w:t>
+      </w:r>
+    </w:p>
+    <w:p>
+      <w:pPr>
+        <w:pStyle w:val="Prrafodelista"/>
+        <w:numPr>
+          <w:ilvl w:val="0"/>
+          <w:numId w:val="33"/>
+        </w:numPr>
+        <w:rPr>
+          <w:rFonts w:asciiTheme="minorHAnsi" w:hAnsiTheme="minorHAnsi" w:cstheme="minorHAnsi"/>
+          <w:sz w:val="22"/>
+          <w:szCs w:val="22"/>
+        </w:rPr>
+      </w:pPr>
+      <w:r>
+        <w:rPr>
+          <w:rFonts w:asciiTheme="minorHAnsi" w:hAnsiTheme="minorHAnsi" w:cstheme="minorHAnsi"/>
+          <w:sz w:val="22"/>
+          <w:szCs w:val="22"/>
+        </w:rPr>
+        <w:t>Ivan es diabético y tiene hipertensión, te lo ha dicho en la consulta, añádele estas patologías en su historial.</w:t>
+      </w:r>
+    </w:p>
+    <w:p>
+      <w:pPr>
+        <w:pStyle w:val="Prrafodelista"/>
+        <w:numPr>
+          <w:ilvl w:val="0"/>
+          <w:numId w:val="33"/>
+        </w:numPr>
+        <w:rPr>
+          <w:rFonts w:asciiTheme="minorHAnsi" w:hAnsiTheme="minorHAnsi" w:cstheme="minorHAnsi"/>
+          <w:sz w:val="22"/>
+          <w:szCs w:val="22"/>
+        </w:rPr>
+      </w:pPr>
+      <w:r>
+        <w:rPr>
+          <w:rFonts w:asciiTheme="minorHAnsi" w:hAnsiTheme="minorHAnsi" w:cstheme="minorHAnsi"/>
+          <w:sz w:val="22"/>
+          <w:szCs w:val="22"/>
+        </w:rPr>
+        <w:t>Como es tu primera consulta, le realizas a Iván sus medidas antropométricas en tu consulta.</w:t>
+      </w:r>
+      <w:r>
+        <w:rPr>
+          <w:rFonts w:asciiTheme="minorHAnsi" w:hAnsiTheme="minorHAnsi" w:cstheme="minorHAnsi"/>
+          <w:sz w:val="22"/>
+          <w:szCs w:val="22"/>
+        </w:rPr>
+        <w:t xml:space="preserve"> Introduce sus medidas y guárdalas.</w:t>
+      </w:r>
+      <w:r>
+        <w:rPr>
+          <w:rFonts w:asciiTheme="minorHAnsi" w:hAnsiTheme="minorHAnsi" w:cstheme="minorHAnsi"/>
+          <w:sz w:val="22"/>
+          <w:szCs w:val="22"/>
+        </w:rPr>
+        <w:t xml:space="preserve"> Sus medidas son las siguientes:</w:t>
+      </w:r>
+    </w:p>
+    <w:p>
+      <w:pPr>
+        <w:pStyle w:val="Prrafodelista"/>
+        <w:numPr>
+          <w:ilvl w:val="1"/>
+          <w:numId w:val="33"/>
+        </w:numPr>
+        <w:rPr>
+          <w:rFonts w:asciiTheme="minorHAnsi" w:hAnsiTheme="minorHAnsi" w:cstheme="minorHAnsi"/>
+          <w:sz w:val="22"/>
+          <w:szCs w:val="22"/>
+        </w:rPr>
+      </w:pPr>
+      <w:r>
+        <w:rPr>
+          <w:rFonts w:asciiTheme="minorHAnsi" w:hAnsiTheme="minorHAnsi" w:cstheme="minorHAnsi"/>
+          <w:sz w:val="22"/>
+          <w:szCs w:val="22"/>
+        </w:rPr>
+        <w:t xml:space="preserve">    </w:t>
+      </w:r>
+      <w:r>
+        <w:rPr>
+          <w:rFonts w:asciiTheme="minorHAnsi" w:hAnsiTheme="minorHAnsi" w:cstheme="minorHAnsi"/>
+          <w:sz w:val="22"/>
+          <w:szCs w:val="22"/>
+        </w:rPr>
+        <w:t>P</w:t>
+      </w:r>
+      <w:r>
+        <w:rPr>
+          <w:rFonts w:asciiTheme="minorHAnsi" w:hAnsiTheme="minorHAnsi" w:cstheme="minorHAnsi"/>
+          <w:sz w:val="22"/>
+          <w:szCs w:val="22"/>
+        </w:rPr>
+        <w:t>eso</w:t>
+      </w:r>
+      <w:r>
+        <w:rPr>
+          <w:rFonts w:asciiTheme="minorHAnsi" w:hAnsiTheme="minorHAnsi" w:cstheme="minorHAnsi"/>
+          <w:sz w:val="22"/>
+          <w:szCs w:val="22"/>
+        </w:rPr>
+        <w:t xml:space="preserve">: </w:t>
+      </w:r>
+      <w:r>
+        <w:rPr>
+          <w:rFonts w:asciiTheme="minorHAnsi" w:hAnsiTheme="minorHAnsi" w:cstheme="minorHAnsi"/>
+          <w:sz w:val="22"/>
+          <w:szCs w:val="22"/>
+        </w:rPr>
+        <w:t>74.7</w:t>
+      </w:r>
+    </w:p>
+    <w:p>
+      <w:pPr>
+        <w:pStyle w:val="Prrafodelista"/>
+        <w:numPr>
+          <w:ilvl w:val="1"/>
+          <w:numId w:val="33"/>
+        </w:numPr>
+        <w:rPr>
+          <w:rFonts w:asciiTheme="minorHAnsi" w:hAnsiTheme="minorHAnsi" w:cstheme="minorHAnsi"/>
+          <w:sz w:val="22"/>
+          <w:szCs w:val="22"/>
+        </w:rPr>
+      </w:pPr>
+      <w:r>
+        <w:rPr>
+          <w:rFonts w:asciiTheme="minorHAnsi" w:hAnsiTheme="minorHAnsi" w:cstheme="minorHAnsi"/>
+          <w:sz w:val="22"/>
+          <w:szCs w:val="22"/>
+        </w:rPr>
+        <w:t xml:space="preserve">    </w:t>
+      </w:r>
+      <w:r>
+        <w:rPr>
+          <w:rFonts w:asciiTheme="minorHAnsi" w:hAnsiTheme="minorHAnsi" w:cstheme="minorHAnsi"/>
+          <w:sz w:val="22"/>
+          <w:szCs w:val="22"/>
+        </w:rPr>
+        <w:t>A</w:t>
+      </w:r>
+      <w:r>
+        <w:rPr>
+          <w:rFonts w:asciiTheme="minorHAnsi" w:hAnsiTheme="minorHAnsi" w:cstheme="minorHAnsi"/>
+          <w:sz w:val="22"/>
+          <w:szCs w:val="22"/>
+        </w:rPr>
+        <w:t>ltura</w:t>
+      </w:r>
+      <w:r>
+        <w:rPr>
+          <w:rFonts w:asciiTheme="minorHAnsi" w:hAnsiTheme="minorHAnsi" w:cstheme="minorHAnsi"/>
+          <w:sz w:val="22"/>
+          <w:szCs w:val="22"/>
+        </w:rPr>
+        <w:t>:</w:t>
+      </w:r>
+      <w:r>
+        <w:rPr>
+          <w:rFonts w:asciiTheme="minorHAnsi" w:hAnsiTheme="minorHAnsi" w:cstheme="minorHAnsi"/>
+          <w:sz w:val="22"/>
+          <w:szCs w:val="22"/>
+        </w:rPr>
+        <w:t xml:space="preserve"> </w:t>
+      </w:r>
+      <w:r>
+        <w:rPr>
+          <w:rFonts w:asciiTheme="minorHAnsi" w:hAnsiTheme="minorHAnsi" w:cstheme="minorHAnsi"/>
+          <w:sz w:val="22"/>
+          <w:szCs w:val="22"/>
+        </w:rPr>
+        <w:t>179.8</w:t>
+      </w:r>
+    </w:p>
+    <w:p>
+      <w:pPr>
+        <w:pStyle w:val="Prrafodelista"/>
+        <w:numPr>
+          <w:ilvl w:val="1"/>
+          <w:numId w:val="33"/>
+        </w:numPr>
+        <w:rPr>
+          <w:rFonts w:asciiTheme="minorHAnsi" w:hAnsiTheme="minorHAnsi" w:cstheme="minorHAnsi"/>
+          <w:sz w:val="22"/>
+          <w:szCs w:val="22"/>
+        </w:rPr>
+      </w:pPr>
+      <w:r>
+        <w:rPr>
+          <w:rFonts w:asciiTheme="minorHAnsi" w:hAnsiTheme="minorHAnsi" w:cstheme="minorHAnsi"/>
+          <w:sz w:val="22"/>
+          <w:szCs w:val="22"/>
+        </w:rPr>
+        <w:t xml:space="preserve">    </w:t>
+      </w:r>
+      <w:r>
+        <w:rPr>
+          <w:rFonts w:asciiTheme="minorHAnsi" w:hAnsiTheme="minorHAnsi" w:cstheme="minorHAnsi"/>
+          <w:sz w:val="22"/>
+          <w:szCs w:val="22"/>
+        </w:rPr>
+        <w:t xml:space="preserve">Pliegue </w:t>
+      </w:r>
+      <w:r>
+        <w:rPr>
+          <w:rFonts w:asciiTheme="minorHAnsi" w:hAnsiTheme="minorHAnsi" w:cstheme="minorHAnsi"/>
+          <w:sz w:val="22"/>
+          <w:szCs w:val="22"/>
+        </w:rPr>
+        <w:t>tríceps</w:t>
+      </w:r>
+      <w:r>
+        <w:rPr>
+          <w:rFonts w:asciiTheme="minorHAnsi" w:hAnsiTheme="minorHAnsi" w:cstheme="minorHAnsi"/>
+          <w:sz w:val="22"/>
+          <w:szCs w:val="22"/>
+        </w:rPr>
+        <w:t>:</w:t>
+      </w:r>
+      <w:r>
+        <w:rPr>
+          <w:rFonts w:asciiTheme="minorHAnsi" w:hAnsiTheme="minorHAnsi" w:cstheme="minorHAnsi"/>
+          <w:sz w:val="22"/>
+          <w:szCs w:val="22"/>
+        </w:rPr>
+        <w:t xml:space="preserve"> </w:t>
+      </w:r>
+      <w:r>
+        <w:rPr>
+          <w:rFonts w:asciiTheme="minorHAnsi" w:hAnsiTheme="minorHAnsi" w:cstheme="minorHAnsi"/>
+          <w:sz w:val="22"/>
+          <w:szCs w:val="22"/>
+        </w:rPr>
+        <w:t>10.8</w:t>
+      </w:r>
+    </w:p>
+    <w:p>
+      <w:pPr>
+        <w:pStyle w:val="Prrafodelista"/>
+        <w:numPr>
+          <w:ilvl w:val="1"/>
+          <w:numId w:val="33"/>
+        </w:numPr>
+        <w:rPr>
+          <w:rFonts w:asciiTheme="minorHAnsi" w:hAnsiTheme="minorHAnsi" w:cstheme="minorHAnsi"/>
+          <w:sz w:val="22"/>
+          <w:szCs w:val="22"/>
+        </w:rPr>
+      </w:pPr>
+      <w:r>
+        <w:rPr>
+          <w:rFonts w:asciiTheme="minorHAnsi" w:hAnsiTheme="minorHAnsi" w:cstheme="minorHAnsi"/>
+          <w:sz w:val="22"/>
+          <w:szCs w:val="22"/>
+        </w:rPr>
+        <w:t xml:space="preserve">    </w:t>
+      </w:r>
+      <w:r>
+        <w:rPr>
+          <w:rFonts w:asciiTheme="minorHAnsi" w:hAnsiTheme="minorHAnsi" w:cstheme="minorHAnsi"/>
+          <w:sz w:val="22"/>
+          <w:szCs w:val="22"/>
+        </w:rPr>
+        <w:t>Pliegue</w:t>
+      </w:r>
+      <w:r>
+        <w:rPr>
+          <w:rFonts w:asciiTheme="minorHAnsi" w:hAnsiTheme="minorHAnsi" w:cstheme="minorHAnsi"/>
+          <w:sz w:val="22"/>
+          <w:szCs w:val="22"/>
+        </w:rPr>
+        <w:t xml:space="preserve"> cresta Iliaca</w:t>
+      </w:r>
+      <w:r>
+        <w:rPr>
+          <w:rFonts w:asciiTheme="minorHAnsi" w:hAnsiTheme="minorHAnsi" w:cstheme="minorHAnsi"/>
+          <w:sz w:val="22"/>
+          <w:szCs w:val="22"/>
+        </w:rPr>
+        <w:t>:</w:t>
+      </w:r>
+      <w:r>
+        <w:rPr>
+          <w:rFonts w:asciiTheme="minorHAnsi" w:hAnsiTheme="minorHAnsi" w:cstheme="minorHAnsi"/>
+          <w:sz w:val="22"/>
+          <w:szCs w:val="22"/>
+        </w:rPr>
+        <w:t xml:space="preserve"> </w:t>
+      </w:r>
+      <w:r>
+        <w:rPr>
+          <w:rFonts w:asciiTheme="minorHAnsi" w:hAnsiTheme="minorHAnsi" w:cstheme="minorHAnsi"/>
+          <w:sz w:val="22"/>
+          <w:szCs w:val="22"/>
+        </w:rPr>
+        <w:t>16.5</w:t>
+      </w:r>
+    </w:p>
+    <w:p>
+      <w:pPr>
+        <w:pStyle w:val="Prrafodelista"/>
+        <w:numPr>
+          <w:ilvl w:val="1"/>
+          <w:numId w:val="33"/>
+        </w:numPr>
+        <w:rPr>
+          <w:rFonts w:asciiTheme="minorHAnsi" w:hAnsiTheme="minorHAnsi" w:cstheme="minorHAnsi"/>
+          <w:sz w:val="22"/>
+          <w:szCs w:val="22"/>
+        </w:rPr>
+      </w:pPr>
+      <w:r>
+        <w:rPr>
+          <w:rFonts w:asciiTheme="minorHAnsi" w:hAnsiTheme="minorHAnsi" w:cstheme="minorHAnsi"/>
+          <w:sz w:val="22"/>
+          <w:szCs w:val="22"/>
+        </w:rPr>
+        <w:t xml:space="preserve">    </w:t>
+      </w:r>
+      <w:r>
+        <w:rPr>
+          <w:rFonts w:asciiTheme="minorHAnsi" w:hAnsiTheme="minorHAnsi" w:cstheme="minorHAnsi"/>
+          <w:sz w:val="22"/>
+          <w:szCs w:val="22"/>
+        </w:rPr>
+        <w:t>Pliegue</w:t>
+      </w:r>
+      <w:r>
+        <w:rPr>
+          <w:rFonts w:asciiTheme="minorHAnsi" w:hAnsiTheme="minorHAnsi" w:cstheme="minorHAnsi"/>
+          <w:sz w:val="22"/>
+          <w:szCs w:val="22"/>
+        </w:rPr>
+        <w:t xml:space="preserve"> </w:t>
+      </w:r>
+      <w:r>
+        <w:rPr>
+          <w:rFonts w:asciiTheme="minorHAnsi" w:hAnsiTheme="minorHAnsi" w:cstheme="minorHAnsi"/>
+          <w:sz w:val="22"/>
+          <w:szCs w:val="22"/>
+        </w:rPr>
+        <w:t>subescapular</w:t>
+      </w:r>
+      <w:r>
+        <w:rPr>
+          <w:rFonts w:asciiTheme="minorHAnsi" w:hAnsiTheme="minorHAnsi" w:cstheme="minorHAnsi"/>
+          <w:sz w:val="22"/>
+          <w:szCs w:val="22"/>
+        </w:rPr>
+        <w:t>:</w:t>
+      </w:r>
+      <w:r>
+        <w:rPr>
+          <w:rFonts w:asciiTheme="minorHAnsi" w:hAnsiTheme="minorHAnsi" w:cstheme="minorHAnsi"/>
+          <w:sz w:val="22"/>
+          <w:szCs w:val="22"/>
+        </w:rPr>
+        <w:t xml:space="preserve"> </w:t>
+      </w:r>
+      <w:r>
+        <w:rPr>
+          <w:rFonts w:asciiTheme="minorHAnsi" w:hAnsiTheme="minorHAnsi" w:cstheme="minorHAnsi"/>
+          <w:sz w:val="22"/>
+          <w:szCs w:val="22"/>
+        </w:rPr>
+        <w:t>10.5</w:t>
+      </w:r>
+    </w:p>
+    <w:p>
+      <w:pPr>
+        <w:pStyle w:val="Prrafodelista"/>
+        <w:numPr>
+          <w:ilvl w:val="1"/>
+          <w:numId w:val="33"/>
+        </w:numPr>
+        <w:rPr>
+          <w:rFonts w:asciiTheme="minorHAnsi" w:hAnsiTheme="minorHAnsi" w:cstheme="minorHAnsi"/>
+          <w:sz w:val="22"/>
+          <w:szCs w:val="22"/>
+        </w:rPr>
+      </w:pPr>
+      <w:r>
+        <w:rPr>
+          <w:rFonts w:asciiTheme="minorHAnsi" w:hAnsiTheme="minorHAnsi" w:cstheme="minorHAnsi"/>
+          <w:sz w:val="22"/>
+          <w:szCs w:val="22"/>
+        </w:rPr>
+        <w:t xml:space="preserve">    </w:t>
+      </w:r>
+      <w:r>
+        <w:rPr>
+          <w:rFonts w:asciiTheme="minorHAnsi" w:hAnsiTheme="minorHAnsi" w:cstheme="minorHAnsi"/>
+          <w:sz w:val="22"/>
+          <w:szCs w:val="22"/>
+        </w:rPr>
+        <w:t>Pliegue</w:t>
+      </w:r>
+      <w:r>
+        <w:rPr>
+          <w:rFonts w:asciiTheme="minorHAnsi" w:hAnsiTheme="minorHAnsi" w:cstheme="minorHAnsi"/>
+          <w:sz w:val="22"/>
+          <w:szCs w:val="22"/>
+        </w:rPr>
+        <w:t xml:space="preserve"> bíceps</w:t>
+      </w:r>
+      <w:r>
+        <w:rPr>
+          <w:rFonts w:asciiTheme="minorHAnsi" w:hAnsiTheme="minorHAnsi" w:cstheme="minorHAnsi"/>
+          <w:sz w:val="22"/>
+          <w:szCs w:val="22"/>
+        </w:rPr>
+        <w:t>:</w:t>
+      </w:r>
+      <w:r>
+        <w:rPr>
+          <w:rFonts w:asciiTheme="minorHAnsi" w:hAnsiTheme="minorHAnsi" w:cstheme="minorHAnsi"/>
+          <w:sz w:val="22"/>
+          <w:szCs w:val="22"/>
+        </w:rPr>
+        <w:t xml:space="preserve"> </w:t>
+      </w:r>
+      <w:r>
+        <w:rPr>
+          <w:rFonts w:asciiTheme="minorHAnsi" w:hAnsiTheme="minorHAnsi" w:cstheme="minorHAnsi"/>
+          <w:sz w:val="22"/>
+          <w:szCs w:val="22"/>
+        </w:rPr>
+        <w:t>3.5</w:t>
+      </w:r>
+    </w:p>
+    <w:p>
+      <w:pPr>
+        <w:pStyle w:val="Prrafodelista"/>
+        <w:numPr>
+          <w:ilvl w:val="1"/>
+          <w:numId w:val="33"/>
+        </w:numPr>
+        <w:rPr>
+          <w:rFonts w:asciiTheme="minorHAnsi" w:hAnsiTheme="minorHAnsi" w:cstheme="minorHAnsi"/>
+          <w:sz w:val="22"/>
+          <w:szCs w:val="22"/>
+        </w:rPr>
+      </w:pPr>
+      <w:r>
+        <w:rPr>
+          <w:rFonts w:asciiTheme="minorHAnsi" w:hAnsiTheme="minorHAnsi" w:cstheme="minorHAnsi"/>
+          <w:sz w:val="22"/>
+          <w:szCs w:val="22"/>
+        </w:rPr>
+        <w:t xml:space="preserve">    </w:t>
+      </w:r>
+      <w:r>
+        <w:rPr>
+          <w:rFonts w:asciiTheme="minorHAnsi" w:hAnsiTheme="minorHAnsi" w:cstheme="minorHAnsi"/>
+          <w:sz w:val="22"/>
+          <w:szCs w:val="22"/>
+        </w:rPr>
+        <w:t>Pliegue</w:t>
+      </w:r>
+      <w:r>
+        <w:rPr>
+          <w:rFonts w:asciiTheme="minorHAnsi" w:hAnsiTheme="minorHAnsi" w:cstheme="minorHAnsi"/>
+          <w:sz w:val="22"/>
+          <w:szCs w:val="22"/>
+        </w:rPr>
+        <w:t xml:space="preserve"> supra espinal</w:t>
+      </w:r>
+      <w:r>
+        <w:rPr>
+          <w:rFonts w:asciiTheme="minorHAnsi" w:hAnsiTheme="minorHAnsi" w:cstheme="minorHAnsi"/>
+          <w:sz w:val="22"/>
+          <w:szCs w:val="22"/>
+        </w:rPr>
+        <w:t>:</w:t>
+      </w:r>
+      <w:r>
+        <w:rPr>
+          <w:rFonts w:asciiTheme="minorHAnsi" w:hAnsiTheme="minorHAnsi" w:cstheme="minorHAnsi"/>
+          <w:sz w:val="22"/>
+          <w:szCs w:val="22"/>
+        </w:rPr>
+        <w:t xml:space="preserve"> </w:t>
+      </w:r>
+      <w:r>
+        <w:rPr>
+          <w:rFonts w:asciiTheme="minorHAnsi" w:hAnsiTheme="minorHAnsi" w:cstheme="minorHAnsi"/>
+          <w:sz w:val="22"/>
+          <w:szCs w:val="22"/>
+        </w:rPr>
+        <w:t>9</w:t>
+      </w:r>
+    </w:p>
+    <w:p>
+      <w:pPr>
+        <w:pStyle w:val="Prrafodelista"/>
+        <w:numPr>
+          <w:ilvl w:val="1"/>
+          <w:numId w:val="33"/>
+        </w:numPr>
+        <w:rPr>
+          <w:rFonts w:asciiTheme="minorHAnsi" w:hAnsiTheme="minorHAnsi" w:cstheme="minorHAnsi"/>
+          <w:sz w:val="22"/>
+          <w:szCs w:val="22"/>
+        </w:rPr>
+      </w:pPr>
+      <w:r>
+        <w:rPr>
+          <w:rFonts w:asciiTheme="minorHAnsi" w:hAnsiTheme="minorHAnsi" w:cstheme="minorHAnsi"/>
+          <w:sz w:val="22"/>
+          <w:szCs w:val="22"/>
+        </w:rPr>
+        <w:t xml:space="preserve">    </w:t>
+      </w:r>
+      <w:r>
+        <w:rPr>
+          <w:rFonts w:asciiTheme="minorHAnsi" w:hAnsiTheme="minorHAnsi" w:cstheme="minorHAnsi"/>
+          <w:sz w:val="22"/>
+          <w:szCs w:val="22"/>
+        </w:rPr>
+        <w:t>Pliegue</w:t>
+      </w:r>
+      <w:r>
+        <w:rPr>
+          <w:rFonts w:asciiTheme="minorHAnsi" w:hAnsiTheme="minorHAnsi" w:cstheme="minorHAnsi"/>
+          <w:sz w:val="22"/>
+          <w:szCs w:val="22"/>
+        </w:rPr>
+        <w:t xml:space="preserve"> </w:t>
+      </w:r>
+      <w:r>
+        <w:rPr>
+          <w:rFonts w:asciiTheme="minorHAnsi" w:hAnsiTheme="minorHAnsi" w:cstheme="minorHAnsi"/>
+          <w:sz w:val="22"/>
+          <w:szCs w:val="22"/>
+        </w:rPr>
+        <w:t>abdominal</w:t>
+      </w:r>
+      <w:r>
+        <w:rPr>
+          <w:rFonts w:asciiTheme="minorHAnsi" w:hAnsiTheme="minorHAnsi" w:cstheme="minorHAnsi"/>
+          <w:sz w:val="22"/>
+          <w:szCs w:val="22"/>
+        </w:rPr>
+        <w:t>:</w:t>
+      </w:r>
+      <w:r>
+        <w:rPr>
+          <w:rFonts w:asciiTheme="minorHAnsi" w:hAnsiTheme="minorHAnsi" w:cstheme="minorHAnsi"/>
+          <w:sz w:val="22"/>
+          <w:szCs w:val="22"/>
+        </w:rPr>
+        <w:t xml:space="preserve"> </w:t>
+      </w:r>
+      <w:r>
+        <w:rPr>
+          <w:rFonts w:asciiTheme="minorHAnsi" w:hAnsiTheme="minorHAnsi" w:cstheme="minorHAnsi"/>
+          <w:sz w:val="22"/>
+          <w:szCs w:val="22"/>
+        </w:rPr>
+        <w:t>21</w:t>
+      </w:r>
+    </w:p>
+    <w:p>
+      <w:pPr>
+        <w:pStyle w:val="Prrafodelista"/>
+        <w:numPr>
+          <w:ilvl w:val="1"/>
+          <w:numId w:val="33"/>
+        </w:numPr>
+        <w:rPr>
+          <w:rFonts w:asciiTheme="minorHAnsi" w:hAnsiTheme="minorHAnsi" w:cstheme="minorHAnsi"/>
+          <w:sz w:val="22"/>
+          <w:szCs w:val="22"/>
+        </w:rPr>
+      </w:pPr>
+      <w:r>
+        <w:rPr>
+          <w:rFonts w:asciiTheme="minorHAnsi" w:hAnsiTheme="minorHAnsi" w:cstheme="minorHAnsi"/>
+          <w:sz w:val="22"/>
+          <w:szCs w:val="22"/>
+        </w:rPr>
+        <w:t xml:space="preserve">    </w:t>
+      </w:r>
+      <w:r>
+        <w:rPr>
+          <w:rFonts w:asciiTheme="minorHAnsi" w:hAnsiTheme="minorHAnsi" w:cstheme="minorHAnsi"/>
+          <w:sz w:val="22"/>
+          <w:szCs w:val="22"/>
+        </w:rPr>
+        <w:t>Pliegue</w:t>
+      </w:r>
+      <w:r>
+        <w:rPr>
+          <w:rFonts w:asciiTheme="minorHAnsi" w:hAnsiTheme="minorHAnsi" w:cstheme="minorHAnsi"/>
+          <w:sz w:val="22"/>
+          <w:szCs w:val="22"/>
+        </w:rPr>
+        <w:t xml:space="preserve"> </w:t>
+      </w:r>
+      <w:r>
+        <w:rPr>
+          <w:rFonts w:asciiTheme="minorHAnsi" w:hAnsiTheme="minorHAnsi" w:cstheme="minorHAnsi"/>
+          <w:sz w:val="22"/>
+          <w:szCs w:val="22"/>
+        </w:rPr>
+        <w:t>muslo</w:t>
+      </w:r>
+      <w:r>
+        <w:rPr>
+          <w:rFonts w:asciiTheme="minorHAnsi" w:hAnsiTheme="minorHAnsi" w:cstheme="minorHAnsi"/>
+          <w:sz w:val="22"/>
+          <w:szCs w:val="22"/>
+        </w:rPr>
+        <w:t>:</w:t>
+      </w:r>
+      <w:r>
+        <w:rPr>
+          <w:rFonts w:asciiTheme="minorHAnsi" w:hAnsiTheme="minorHAnsi" w:cstheme="minorHAnsi"/>
+          <w:sz w:val="22"/>
+          <w:szCs w:val="22"/>
+        </w:rPr>
+        <w:t xml:space="preserve"> </w:t>
+      </w:r>
+      <w:r>
+        <w:rPr>
+          <w:rFonts w:asciiTheme="minorHAnsi" w:hAnsiTheme="minorHAnsi" w:cstheme="minorHAnsi"/>
+          <w:sz w:val="22"/>
+          <w:szCs w:val="22"/>
+        </w:rPr>
+        <w:t>15</w:t>
+      </w:r>
+    </w:p>
+    <w:p>
+      <w:pPr>
+        <w:pStyle w:val="Prrafodelista"/>
+        <w:numPr>
+          <w:ilvl w:val="1"/>
+          <w:numId w:val="33"/>
+        </w:numPr>
+        <w:rPr>
+          <w:rFonts w:asciiTheme="minorHAnsi" w:hAnsiTheme="minorHAnsi" w:cstheme="minorHAnsi"/>
+          <w:sz w:val="22"/>
+          <w:szCs w:val="22"/>
+        </w:rPr>
+      </w:pPr>
+      <w:r>
+        <w:rPr>
+          <w:rFonts w:asciiTheme="minorHAnsi" w:hAnsiTheme="minorHAnsi" w:cstheme="minorHAnsi"/>
+          <w:sz w:val="22"/>
+          <w:szCs w:val="22"/>
+        </w:rPr>
+        <w:t xml:space="preserve">    </w:t>
+      </w:r>
+      <w:r>
+        <w:rPr>
+          <w:rFonts w:asciiTheme="minorHAnsi" w:hAnsiTheme="minorHAnsi" w:cstheme="minorHAnsi"/>
+          <w:sz w:val="22"/>
+          <w:szCs w:val="22"/>
+        </w:rPr>
+        <w:t>Pliegue</w:t>
+      </w:r>
+      <w:r>
+        <w:rPr>
+          <w:rFonts w:asciiTheme="minorHAnsi" w:hAnsiTheme="minorHAnsi" w:cstheme="minorHAnsi"/>
+          <w:sz w:val="22"/>
+          <w:szCs w:val="22"/>
+        </w:rPr>
+        <w:t xml:space="preserve"> </w:t>
+      </w:r>
+      <w:r>
+        <w:rPr>
+          <w:rFonts w:asciiTheme="minorHAnsi" w:hAnsiTheme="minorHAnsi" w:cstheme="minorHAnsi"/>
+          <w:sz w:val="22"/>
+          <w:szCs w:val="22"/>
+        </w:rPr>
+        <w:t>pierna</w:t>
+      </w:r>
+      <w:r>
+        <w:rPr>
+          <w:rFonts w:asciiTheme="minorHAnsi" w:hAnsiTheme="minorHAnsi" w:cstheme="minorHAnsi"/>
+          <w:sz w:val="22"/>
+          <w:szCs w:val="22"/>
+        </w:rPr>
+        <w:t>:</w:t>
+      </w:r>
+      <w:r>
+        <w:rPr>
+          <w:rFonts w:asciiTheme="minorHAnsi" w:hAnsiTheme="minorHAnsi" w:cstheme="minorHAnsi"/>
+          <w:sz w:val="22"/>
+          <w:szCs w:val="22"/>
+        </w:rPr>
+        <w:t xml:space="preserve"> </w:t>
+      </w:r>
+      <w:r>
+        <w:rPr>
+          <w:rFonts w:asciiTheme="minorHAnsi" w:hAnsiTheme="minorHAnsi" w:cstheme="minorHAnsi"/>
+          <w:sz w:val="22"/>
+          <w:szCs w:val="22"/>
+        </w:rPr>
+        <w:t>7</w:t>
+      </w:r>
+    </w:p>
+    <w:p>
+      <w:pPr>
+        <w:pStyle w:val="Prrafodelista"/>
+        <w:numPr>
+          <w:ilvl w:val="1"/>
+          <w:numId w:val="33"/>
+        </w:numPr>
+        <w:rPr>
+          <w:rFonts w:asciiTheme="minorHAnsi" w:hAnsiTheme="minorHAnsi" w:cstheme="minorHAnsi"/>
+          <w:sz w:val="22"/>
+          <w:szCs w:val="22"/>
+        </w:rPr>
+      </w:pPr>
+      <w:r>
+        <w:rPr>
+          <w:rFonts w:asciiTheme="minorHAnsi" w:hAnsiTheme="minorHAnsi" w:cstheme="minorHAnsi"/>
+          <w:sz w:val="22"/>
+          <w:szCs w:val="22"/>
+        </w:rPr>
+        <w:t xml:space="preserve">    </w:t>
+      </w:r>
+      <w:r>
+        <w:rPr>
+          <w:rFonts w:asciiTheme="minorHAnsi" w:hAnsiTheme="minorHAnsi" w:cstheme="minorHAnsi"/>
+          <w:sz w:val="22"/>
+          <w:szCs w:val="22"/>
+        </w:rPr>
+        <w:t xml:space="preserve">Perímetro </w:t>
+      </w:r>
+      <w:r>
+        <w:rPr>
+          <w:rFonts w:asciiTheme="minorHAnsi" w:hAnsiTheme="minorHAnsi" w:cstheme="minorHAnsi"/>
+          <w:sz w:val="22"/>
+          <w:szCs w:val="22"/>
+        </w:rPr>
+        <w:t>brazo</w:t>
+      </w:r>
+      <w:r>
+        <w:rPr>
+          <w:rFonts w:asciiTheme="minorHAnsi" w:hAnsiTheme="minorHAnsi" w:cstheme="minorHAnsi"/>
+          <w:sz w:val="22"/>
+          <w:szCs w:val="22"/>
+        </w:rPr>
+        <w:t xml:space="preserve"> r</w:t>
+      </w:r>
+      <w:r>
+        <w:rPr>
+          <w:rFonts w:asciiTheme="minorHAnsi" w:hAnsiTheme="minorHAnsi" w:cstheme="minorHAnsi"/>
+          <w:sz w:val="22"/>
+          <w:szCs w:val="22"/>
+        </w:rPr>
+        <w:t>elajado</w:t>
+      </w:r>
+      <w:r>
+        <w:rPr>
+          <w:rFonts w:asciiTheme="minorHAnsi" w:hAnsiTheme="minorHAnsi" w:cstheme="minorHAnsi"/>
+          <w:sz w:val="22"/>
+          <w:szCs w:val="22"/>
+        </w:rPr>
+        <w:t>:</w:t>
+      </w:r>
+      <w:r>
+        <w:rPr>
+          <w:rFonts w:asciiTheme="minorHAnsi" w:hAnsiTheme="minorHAnsi" w:cstheme="minorHAnsi"/>
+          <w:sz w:val="22"/>
+          <w:szCs w:val="22"/>
+        </w:rPr>
+        <w:t xml:space="preserve"> </w:t>
+      </w:r>
+      <w:r>
+        <w:rPr>
+          <w:rFonts w:asciiTheme="minorHAnsi" w:hAnsiTheme="minorHAnsi" w:cstheme="minorHAnsi"/>
+          <w:sz w:val="22"/>
+          <w:szCs w:val="22"/>
+        </w:rPr>
+        <w:t>33</w:t>
+      </w:r>
+    </w:p>
+    <w:p>
+      <w:pPr>
+        <w:pStyle w:val="Prrafodelista"/>
+        <w:numPr>
+          <w:ilvl w:val="1"/>
+          <w:numId w:val="33"/>
+        </w:numPr>
+        <w:rPr>
+          <w:rFonts w:asciiTheme="minorHAnsi" w:hAnsiTheme="minorHAnsi" w:cstheme="minorHAnsi"/>
+          <w:sz w:val="22"/>
+          <w:szCs w:val="22"/>
+        </w:rPr>
+      </w:pPr>
+      <w:r>
+        <w:rPr>
+          <w:rFonts w:asciiTheme="minorHAnsi" w:hAnsiTheme="minorHAnsi" w:cstheme="minorHAnsi"/>
+          <w:sz w:val="22"/>
+          <w:szCs w:val="22"/>
+        </w:rPr>
+        <w:t xml:space="preserve">    </w:t>
+      </w:r>
+      <w:r>
+        <w:rPr>
+          <w:rFonts w:asciiTheme="minorHAnsi" w:hAnsiTheme="minorHAnsi" w:cstheme="minorHAnsi"/>
+          <w:sz w:val="22"/>
+          <w:szCs w:val="22"/>
+        </w:rPr>
+        <w:t xml:space="preserve">Perímetro </w:t>
+      </w:r>
+      <w:r>
+        <w:rPr>
+          <w:rFonts w:asciiTheme="minorHAnsi" w:hAnsiTheme="minorHAnsi" w:cstheme="minorHAnsi"/>
+          <w:sz w:val="22"/>
+          <w:szCs w:val="22"/>
+        </w:rPr>
+        <w:t>brazo</w:t>
+      </w:r>
+      <w:r>
+        <w:rPr>
+          <w:rFonts w:asciiTheme="minorHAnsi" w:hAnsiTheme="minorHAnsi" w:cstheme="minorHAnsi"/>
+          <w:sz w:val="22"/>
+          <w:szCs w:val="22"/>
+        </w:rPr>
+        <w:t xml:space="preserve"> f</w:t>
+      </w:r>
+      <w:r>
+        <w:rPr>
+          <w:rFonts w:asciiTheme="minorHAnsi" w:hAnsiTheme="minorHAnsi" w:cstheme="minorHAnsi"/>
+          <w:sz w:val="22"/>
+          <w:szCs w:val="22"/>
+        </w:rPr>
+        <w:t>lexionado</w:t>
+      </w:r>
+      <w:r>
+        <w:rPr>
+          <w:rFonts w:asciiTheme="minorHAnsi" w:hAnsiTheme="minorHAnsi" w:cstheme="minorHAnsi"/>
+          <w:sz w:val="22"/>
+          <w:szCs w:val="22"/>
+        </w:rPr>
+        <w:t>:</w:t>
+      </w:r>
+      <w:r>
+        <w:rPr>
+          <w:rFonts w:asciiTheme="minorHAnsi" w:hAnsiTheme="minorHAnsi" w:cstheme="minorHAnsi"/>
+          <w:sz w:val="22"/>
+          <w:szCs w:val="22"/>
+        </w:rPr>
+        <w:t xml:space="preserve"> </w:t>
+      </w:r>
+      <w:r>
+        <w:rPr>
+          <w:rFonts w:asciiTheme="minorHAnsi" w:hAnsiTheme="minorHAnsi" w:cstheme="minorHAnsi"/>
+          <w:sz w:val="22"/>
+          <w:szCs w:val="22"/>
+        </w:rPr>
+        <w:t>34.9</w:t>
+      </w:r>
+    </w:p>
+    <w:p>
+      <w:pPr>
+        <w:pStyle w:val="Prrafodelista"/>
+        <w:numPr>
+          <w:ilvl w:val="1"/>
+          <w:numId w:val="33"/>
+        </w:numPr>
+        <w:rPr>
+          <w:rFonts w:asciiTheme="minorHAnsi" w:hAnsiTheme="minorHAnsi" w:cstheme="minorHAnsi"/>
+          <w:sz w:val="22"/>
+          <w:szCs w:val="22"/>
+        </w:rPr>
+      </w:pPr>
+      <w:r>
+        <w:rPr>
+          <w:rFonts w:asciiTheme="minorHAnsi" w:hAnsiTheme="minorHAnsi" w:cstheme="minorHAnsi"/>
+          <w:sz w:val="22"/>
+          <w:szCs w:val="22"/>
+        </w:rPr>
+        <w:t xml:space="preserve">    </w:t>
+      </w:r>
+      <w:r>
+        <w:rPr>
+          <w:rFonts w:asciiTheme="minorHAnsi" w:hAnsiTheme="minorHAnsi" w:cstheme="minorHAnsi"/>
+          <w:sz w:val="22"/>
+          <w:szCs w:val="22"/>
+        </w:rPr>
+        <w:t xml:space="preserve">Perímetro </w:t>
+      </w:r>
+      <w:r>
+        <w:rPr>
+          <w:rFonts w:asciiTheme="minorHAnsi" w:hAnsiTheme="minorHAnsi" w:cstheme="minorHAnsi"/>
+          <w:sz w:val="22"/>
+          <w:szCs w:val="22"/>
+        </w:rPr>
+        <w:t>cintura</w:t>
+      </w:r>
+      <w:r>
+        <w:rPr>
+          <w:rFonts w:asciiTheme="minorHAnsi" w:hAnsiTheme="minorHAnsi" w:cstheme="minorHAnsi"/>
+          <w:sz w:val="22"/>
+          <w:szCs w:val="22"/>
+        </w:rPr>
+        <w:t>:</w:t>
+      </w:r>
+      <w:r>
+        <w:rPr>
+          <w:rFonts w:asciiTheme="minorHAnsi" w:hAnsiTheme="minorHAnsi" w:cstheme="minorHAnsi"/>
+          <w:sz w:val="22"/>
+          <w:szCs w:val="22"/>
+        </w:rPr>
+        <w:t xml:space="preserve"> </w:t>
+      </w:r>
+      <w:r>
+        <w:rPr>
+          <w:rFonts w:asciiTheme="minorHAnsi" w:hAnsiTheme="minorHAnsi" w:cstheme="minorHAnsi"/>
+          <w:sz w:val="22"/>
+          <w:szCs w:val="22"/>
+        </w:rPr>
+        <w:t>81.5</w:t>
+      </w:r>
+    </w:p>
+    <w:p>
+      <w:pPr>
+        <w:pStyle w:val="Prrafodelista"/>
+        <w:numPr>
+          <w:ilvl w:val="1"/>
+          <w:numId w:val="33"/>
+        </w:numPr>
+        <w:rPr>
+          <w:rFonts w:asciiTheme="minorHAnsi" w:hAnsiTheme="minorHAnsi" w:cstheme="minorHAnsi"/>
+          <w:sz w:val="22"/>
+          <w:szCs w:val="22"/>
+        </w:rPr>
+      </w:pPr>
+      <w:r>
+        <w:rPr>
+          <w:rFonts w:asciiTheme="minorHAnsi" w:hAnsiTheme="minorHAnsi" w:cstheme="minorHAnsi"/>
+          <w:sz w:val="22"/>
+          <w:szCs w:val="22"/>
+        </w:rPr>
+        <w:t xml:space="preserve">    </w:t>
+      </w:r>
+      <w:r>
+        <w:rPr>
+          <w:rFonts w:asciiTheme="minorHAnsi" w:hAnsiTheme="minorHAnsi" w:cstheme="minorHAnsi"/>
+          <w:sz w:val="22"/>
+          <w:szCs w:val="22"/>
+        </w:rPr>
+        <w:t xml:space="preserve">Perímetro </w:t>
+      </w:r>
+      <w:r>
+        <w:rPr>
+          <w:rFonts w:asciiTheme="minorHAnsi" w:hAnsiTheme="minorHAnsi" w:cstheme="minorHAnsi"/>
+          <w:sz w:val="22"/>
+          <w:szCs w:val="22"/>
+        </w:rPr>
+        <w:t>cadera</w:t>
+      </w:r>
+      <w:r>
+        <w:rPr>
+          <w:rFonts w:asciiTheme="minorHAnsi" w:hAnsiTheme="minorHAnsi" w:cstheme="minorHAnsi"/>
+          <w:sz w:val="22"/>
+          <w:szCs w:val="22"/>
+        </w:rPr>
+        <w:t>:</w:t>
+      </w:r>
+      <w:r>
+        <w:rPr>
+          <w:rFonts w:asciiTheme="minorHAnsi" w:hAnsiTheme="minorHAnsi" w:cstheme="minorHAnsi"/>
+          <w:sz w:val="22"/>
+          <w:szCs w:val="22"/>
+        </w:rPr>
+        <w:t xml:space="preserve"> </w:t>
+      </w:r>
+      <w:r>
+        <w:rPr>
+          <w:rFonts w:asciiTheme="minorHAnsi" w:hAnsiTheme="minorHAnsi" w:cstheme="minorHAnsi"/>
+          <w:sz w:val="22"/>
+          <w:szCs w:val="22"/>
+        </w:rPr>
+        <w:t>92</w:t>
+      </w:r>
+    </w:p>
+    <w:p>
+      <w:pPr>
+        <w:pStyle w:val="Prrafodelista"/>
+        <w:numPr>
+          <w:ilvl w:val="1"/>
+          <w:numId w:val="33"/>
+        </w:numPr>
+        <w:rPr>
+          <w:rFonts w:asciiTheme="minorHAnsi" w:hAnsiTheme="minorHAnsi" w:cstheme="minorHAnsi"/>
+          <w:sz w:val="22"/>
+          <w:szCs w:val="22"/>
+        </w:rPr>
+      </w:pPr>
+      <w:r>
+        <w:rPr>
+          <w:rFonts w:asciiTheme="minorHAnsi" w:hAnsiTheme="minorHAnsi" w:cstheme="minorHAnsi"/>
+          <w:sz w:val="22"/>
+          <w:szCs w:val="22"/>
+        </w:rPr>
+        <w:t xml:space="preserve">    </w:t>
+      </w:r>
+      <w:r>
+        <w:rPr>
+          <w:rFonts w:asciiTheme="minorHAnsi" w:hAnsiTheme="minorHAnsi" w:cstheme="minorHAnsi"/>
+          <w:sz w:val="22"/>
+          <w:szCs w:val="22"/>
+        </w:rPr>
+        <w:t xml:space="preserve">Perímetro </w:t>
+      </w:r>
+      <w:r>
+        <w:rPr>
+          <w:rFonts w:asciiTheme="minorHAnsi" w:hAnsiTheme="minorHAnsi" w:cstheme="minorHAnsi"/>
+          <w:sz w:val="22"/>
+          <w:szCs w:val="22"/>
+        </w:rPr>
+        <w:t>pierna</w:t>
+      </w:r>
+      <w:r>
+        <w:rPr>
+          <w:rFonts w:asciiTheme="minorHAnsi" w:hAnsiTheme="minorHAnsi" w:cstheme="minorHAnsi"/>
+          <w:sz w:val="22"/>
+          <w:szCs w:val="22"/>
+        </w:rPr>
+        <w:t>:</w:t>
+      </w:r>
+      <w:r>
+        <w:rPr>
+          <w:rFonts w:asciiTheme="minorHAnsi" w:hAnsiTheme="minorHAnsi" w:cstheme="minorHAnsi"/>
+          <w:sz w:val="22"/>
+          <w:szCs w:val="22"/>
+        </w:rPr>
+        <w:t xml:space="preserve"> </w:t>
+      </w:r>
+      <w:r>
+        <w:rPr>
+          <w:rFonts w:asciiTheme="minorHAnsi" w:hAnsiTheme="minorHAnsi" w:cstheme="minorHAnsi"/>
+          <w:sz w:val="22"/>
+          <w:szCs w:val="22"/>
+        </w:rPr>
+        <w:t>38</w:t>
+      </w:r>
+    </w:p>
+    <w:p>
+      <w:pPr>
+        <w:pStyle w:val="Prrafodelista"/>
+        <w:numPr>
+          <w:ilvl w:val="1"/>
+          <w:numId w:val="33"/>
+        </w:numPr>
+        <w:rPr>
+          <w:rFonts w:asciiTheme="minorHAnsi" w:hAnsiTheme="minorHAnsi" w:cstheme="minorHAnsi"/>
+          <w:sz w:val="22"/>
+          <w:szCs w:val="22"/>
+        </w:rPr>
+      </w:pPr>
+      <w:r>
+        <w:rPr>
+          <w:rFonts w:asciiTheme="minorHAnsi" w:hAnsiTheme="minorHAnsi" w:cstheme="minorHAnsi"/>
+          <w:sz w:val="22"/>
+          <w:szCs w:val="22"/>
+        </w:rPr>
+        <w:t xml:space="preserve">    D</w:t>
+      </w:r>
+      <w:r>
+        <w:rPr>
+          <w:rFonts w:asciiTheme="minorHAnsi" w:hAnsiTheme="minorHAnsi" w:cstheme="minorHAnsi"/>
+          <w:sz w:val="22"/>
+          <w:szCs w:val="22"/>
+        </w:rPr>
+        <w:t xml:space="preserve">iámetro </w:t>
+      </w:r>
+      <w:r>
+        <w:rPr>
+          <w:rFonts w:asciiTheme="minorHAnsi" w:hAnsiTheme="minorHAnsi" w:cstheme="minorHAnsi"/>
+          <w:sz w:val="22"/>
+          <w:szCs w:val="22"/>
+        </w:rPr>
+        <w:t>muñeca</w:t>
+      </w:r>
+      <w:r>
+        <w:rPr>
+          <w:rFonts w:asciiTheme="minorHAnsi" w:hAnsiTheme="minorHAnsi" w:cstheme="minorHAnsi"/>
+          <w:sz w:val="22"/>
+          <w:szCs w:val="22"/>
+        </w:rPr>
+        <w:t>:</w:t>
+      </w:r>
+      <w:r>
+        <w:rPr>
+          <w:rFonts w:asciiTheme="minorHAnsi" w:hAnsiTheme="minorHAnsi" w:cstheme="minorHAnsi"/>
+          <w:sz w:val="22"/>
+          <w:szCs w:val="22"/>
+        </w:rPr>
+        <w:t xml:space="preserve"> </w:t>
+      </w:r>
+      <w:r>
+        <w:rPr>
+          <w:rFonts w:asciiTheme="minorHAnsi" w:hAnsiTheme="minorHAnsi" w:cstheme="minorHAnsi"/>
+          <w:sz w:val="22"/>
+          <w:szCs w:val="22"/>
+        </w:rPr>
+        <w:t>14</w:t>
+      </w:r>
+    </w:p>
+    <w:p>
+      <w:pPr>
+        <w:pStyle w:val="Prrafodelista"/>
+        <w:numPr>
+          <w:ilvl w:val="1"/>
+          <w:numId w:val="33"/>
+        </w:numPr>
+        <w:rPr>
+          <w:rFonts w:asciiTheme="minorHAnsi" w:hAnsiTheme="minorHAnsi" w:cstheme="minorHAnsi"/>
+          <w:sz w:val="22"/>
+          <w:szCs w:val="22"/>
+        </w:rPr>
+      </w:pPr>
+      <w:r>
+        <w:rPr>
+          <w:rFonts w:asciiTheme="minorHAnsi" w:hAnsiTheme="minorHAnsi" w:cstheme="minorHAnsi"/>
+          <w:sz w:val="22"/>
+          <w:szCs w:val="22"/>
+        </w:rPr>
+        <w:t xml:space="preserve">    D</w:t>
+      </w:r>
+      <w:r>
+        <w:rPr>
+          <w:rFonts w:asciiTheme="minorHAnsi" w:hAnsiTheme="minorHAnsi" w:cstheme="minorHAnsi"/>
+          <w:sz w:val="22"/>
+          <w:szCs w:val="22"/>
+        </w:rPr>
+        <w:t>iámetro</w:t>
+      </w:r>
+      <w:r>
+        <w:rPr>
+          <w:rFonts w:asciiTheme="minorHAnsi" w:hAnsiTheme="minorHAnsi" w:cstheme="minorHAnsi"/>
+          <w:sz w:val="22"/>
+          <w:szCs w:val="22"/>
+        </w:rPr>
+        <w:t xml:space="preserve"> </w:t>
+      </w:r>
+      <w:r>
+        <w:rPr>
+          <w:rFonts w:asciiTheme="minorHAnsi" w:hAnsiTheme="minorHAnsi" w:cstheme="minorHAnsi"/>
+          <w:sz w:val="22"/>
+          <w:szCs w:val="22"/>
+        </w:rPr>
+        <w:t>humero</w:t>
+      </w:r>
+      <w:r>
+        <w:rPr>
+          <w:rFonts w:asciiTheme="minorHAnsi" w:hAnsiTheme="minorHAnsi" w:cstheme="minorHAnsi"/>
+          <w:sz w:val="22"/>
+          <w:szCs w:val="22"/>
+        </w:rPr>
+        <w:t>:</w:t>
+      </w:r>
+      <w:r>
+        <w:rPr>
+          <w:rFonts w:asciiTheme="minorHAnsi" w:hAnsiTheme="minorHAnsi" w:cstheme="minorHAnsi"/>
+          <w:sz w:val="22"/>
+          <w:szCs w:val="22"/>
+        </w:rPr>
+        <w:t xml:space="preserve"> </w:t>
+      </w:r>
+      <w:r>
+        <w:rPr>
+          <w:rFonts w:asciiTheme="minorHAnsi" w:hAnsiTheme="minorHAnsi" w:cstheme="minorHAnsi"/>
+          <w:sz w:val="22"/>
+          <w:szCs w:val="22"/>
+        </w:rPr>
+        <w:t>6.9</w:t>
+      </w:r>
+    </w:p>
+    <w:p>
+      <w:pPr>
+        <w:pStyle w:val="Prrafodelista"/>
+        <w:numPr>
+          <w:ilvl w:val="1"/>
+          <w:numId w:val="33"/>
+        </w:numPr>
+        <w:rPr>
+          <w:rFonts w:asciiTheme="minorHAnsi" w:hAnsiTheme="minorHAnsi" w:cstheme="minorHAnsi"/>
+          <w:sz w:val="22"/>
+          <w:szCs w:val="22"/>
+        </w:rPr>
+      </w:pPr>
+      <w:r>
+        <w:rPr>
+          <w:rFonts w:asciiTheme="minorHAnsi" w:hAnsiTheme="minorHAnsi" w:cstheme="minorHAnsi"/>
+          <w:sz w:val="22"/>
+          <w:szCs w:val="22"/>
+        </w:rPr>
+        <w:t xml:space="preserve">    D</w:t>
+      </w:r>
+      <w:r>
+        <w:rPr>
+          <w:rFonts w:asciiTheme="minorHAnsi" w:hAnsiTheme="minorHAnsi" w:cstheme="minorHAnsi"/>
+          <w:sz w:val="22"/>
+          <w:szCs w:val="22"/>
+        </w:rPr>
+        <w:t>iámetro</w:t>
+      </w:r>
+      <w:r>
+        <w:rPr>
+          <w:rFonts w:asciiTheme="minorHAnsi" w:hAnsiTheme="minorHAnsi" w:cstheme="minorHAnsi"/>
+          <w:sz w:val="22"/>
+          <w:szCs w:val="22"/>
+        </w:rPr>
+        <w:t xml:space="preserve"> </w:t>
+      </w:r>
+      <w:r>
+        <w:rPr>
+          <w:rFonts w:asciiTheme="minorHAnsi" w:hAnsiTheme="minorHAnsi" w:cstheme="minorHAnsi"/>
+          <w:sz w:val="22"/>
+          <w:szCs w:val="22"/>
+        </w:rPr>
+        <w:t>biepicondilar</w:t>
+      </w:r>
+      <w:r>
+        <w:rPr>
+          <w:rFonts w:asciiTheme="minorHAnsi" w:hAnsiTheme="minorHAnsi" w:cstheme="minorHAnsi"/>
+          <w:sz w:val="22"/>
+          <w:szCs w:val="22"/>
+        </w:rPr>
+        <w:t xml:space="preserve"> f</w:t>
+      </w:r>
+      <w:r>
+        <w:rPr>
+          <w:rFonts w:asciiTheme="minorHAnsi" w:hAnsiTheme="minorHAnsi" w:cstheme="minorHAnsi"/>
+          <w:sz w:val="22"/>
+          <w:szCs w:val="22"/>
+        </w:rPr>
+        <w:t>émur</w:t>
+      </w:r>
+      <w:r>
+        <w:rPr>
+          <w:rFonts w:asciiTheme="minorHAnsi" w:hAnsiTheme="minorHAnsi" w:cstheme="minorHAnsi"/>
+          <w:sz w:val="22"/>
+          <w:szCs w:val="22"/>
+        </w:rPr>
+        <w:t>:</w:t>
+      </w:r>
+      <w:r>
+        <w:rPr>
+          <w:rFonts w:asciiTheme="minorHAnsi" w:hAnsiTheme="minorHAnsi" w:cstheme="minorHAnsi"/>
+          <w:sz w:val="22"/>
+          <w:szCs w:val="22"/>
+        </w:rPr>
+        <w:t xml:space="preserve"> </w:t>
+      </w:r>
+      <w:r>
+        <w:rPr>
+          <w:rFonts w:asciiTheme="minorHAnsi" w:hAnsiTheme="minorHAnsi" w:cstheme="minorHAnsi"/>
+          <w:sz w:val="22"/>
+          <w:szCs w:val="22"/>
+        </w:rPr>
+        <w:t>10.1</w:t>
+      </w:r>
+    </w:p>
+    <w:p>
+      <w:pPr>
+        <w:pStyle w:val="Prrafodelista"/>
+        <w:numPr>
+          <w:ilvl w:val="0"/>
+          <w:numId w:val="33"/>
+        </w:numPr>
+        <w:rPr>
+          <w:rFonts w:asciiTheme="minorHAnsi" w:hAnsiTheme="minorHAnsi" w:cstheme="minorHAnsi"/>
+          <w:sz w:val="22"/>
+          <w:szCs w:val="22"/>
+        </w:rPr>
+      </w:pPr>
+      <w:r>
+        <w:rPr>
+          <w:rFonts w:asciiTheme="minorHAnsi" w:hAnsiTheme="minorHAnsi" w:cstheme="minorHAnsi"/>
+          <w:sz w:val="22"/>
+          <w:szCs w:val="22"/>
+        </w:rPr>
+        <w:t>Viendo los datos que muestran sus métricas y tras comunicarte el paciente que quiere ganar musculatura, decides ponerle a dieta acorde a sus deseos. Para ello, debes crear una dieta. Su dieta consistirá en lo siguiente:</w:t>
+      </w:r>
+    </w:p>
+    <w:p>
+      <w:pPr>
+        <w:pStyle w:val="Prrafodelista"/>
+        <w:numPr>
+          <w:ilvl w:val="1"/>
+          <w:numId w:val="33"/>
+        </w:numPr>
+        <w:rPr>
+          <w:rFonts w:asciiTheme="minorHAnsi" w:hAnsiTheme="minorHAnsi" w:cstheme="minorHAnsi"/>
+          <w:sz w:val="22"/>
+          <w:szCs w:val="22"/>
+        </w:rPr>
+      </w:pPr>
+      <w:r>
+        <w:rPr>
+          <w:rFonts w:asciiTheme="minorHAnsi" w:hAnsiTheme="minorHAnsi" w:cstheme="minorHAnsi"/>
+          <w:sz w:val="22"/>
+          <w:szCs w:val="22"/>
+        </w:rPr>
+        <w:t>Desayuno del lunes, comerá dos manzanas y 200 gramos de garbanzos</w:t>
+      </w:r>
+    </w:p>
+    <w:p>
+      <w:pPr>
+        <w:pStyle w:val="Prrafodelista"/>
+        <w:numPr>
+          <w:ilvl w:val="1"/>
+          <w:numId w:val="33"/>
+        </w:numPr>
+        <w:rPr>
+          <w:rFonts w:asciiTheme="minorHAnsi" w:hAnsiTheme="minorHAnsi" w:cstheme="minorHAnsi"/>
+          <w:sz w:val="22"/>
+          <w:szCs w:val="22"/>
+        </w:rPr>
+      </w:pPr>
+      <w:r>
+        <w:rPr>
+          <w:rFonts w:asciiTheme="minorHAnsi" w:hAnsiTheme="minorHAnsi" w:cstheme="minorHAnsi"/>
+          <w:sz w:val="22"/>
+          <w:szCs w:val="22"/>
+        </w:rPr>
+        <w:t>Comida del martes, comerá 300 gramos de arroz</w:t>
+      </w:r>
+    </w:p>
+    <w:p>
+      <w:pPr>
+        <w:pStyle w:val="Prrafodelista"/>
+        <w:numPr>
+          <w:ilvl w:val="1"/>
+          <w:numId w:val="33"/>
+        </w:numPr>
+        <w:rPr>
+          <w:rFonts w:asciiTheme="minorHAnsi" w:hAnsiTheme="minorHAnsi" w:cstheme="minorHAnsi"/>
+          <w:sz w:val="22"/>
+          <w:szCs w:val="22"/>
+        </w:rPr>
+      </w:pPr>
+      <w:r>
+        <w:rPr>
+          <w:rFonts w:asciiTheme="minorHAnsi" w:hAnsiTheme="minorHAnsi" w:cstheme="minorHAnsi"/>
+          <w:sz w:val="22"/>
+          <w:szCs w:val="22"/>
+        </w:rPr>
+        <w:t>Cena del martes, comerá 1 manzana, 2 plátanos y 100 gramos de arroz</w:t>
+      </w:r>
+    </w:p>
+    <w:p>
+      <w:pPr>
+        <w:pStyle w:val="Prrafodelista"/>
+        <w:numPr>
+          <w:ilvl w:val="1"/>
+          <w:numId w:val="33"/>
+        </w:numPr>
+        <w:rPr>
+          <w:rFonts w:asciiTheme="minorHAnsi" w:hAnsiTheme="minorHAnsi" w:cstheme="minorHAnsi"/>
+          <w:sz w:val="22"/>
+          <w:szCs w:val="22"/>
+        </w:rPr>
+      </w:pPr>
+      <w:r>
+        <w:rPr>
+          <w:rFonts w:asciiTheme="minorHAnsi" w:hAnsiTheme="minorHAnsi" w:cstheme="minorHAnsi"/>
+          <w:sz w:val="22"/>
+          <w:szCs w:val="22"/>
+        </w:rPr>
+        <w:t>Comida del sábado, comerá 3 patatas, 500 gramos de pollo y 200 gramos de fresas.</w:t>
+      </w:r>
+    </w:p>
+    <w:p>
+      <w:pPr>
+        <w:pStyle w:val="Prrafodelista"/>
+        <w:numPr>
+          <w:ilvl w:val="1"/>
+          <w:numId w:val="33"/>
+        </w:numPr>
+        <w:rPr>
+          <w:rFonts w:asciiTheme="minorHAnsi" w:hAnsiTheme="minorHAnsi" w:cstheme="minorHAnsi"/>
+          <w:sz w:val="22"/>
+          <w:szCs w:val="22"/>
+        </w:rPr>
+      </w:pPr>
+      <w:r>
+        <w:rPr>
+          <w:rFonts w:asciiTheme="minorHAnsi" w:hAnsiTheme="minorHAnsi" w:cstheme="minorHAnsi"/>
+          <w:sz w:val="22"/>
+          <w:szCs w:val="22"/>
+        </w:rPr>
+        <w:t>La dieta se llamará hipertrofia</w:t>
+      </w:r>
+    </w:p>
+    <w:p>
+      <w:pPr>
+        <w:pStyle w:val="Prrafodelista"/>
+        <w:numPr>
+          <w:ilvl w:val="0"/>
+          <w:numId w:val="33"/>
+        </w:numPr>
+        <w:rPr>
+          <w:rFonts w:asciiTheme="minorHAnsi" w:hAnsiTheme="minorHAnsi" w:cstheme="minorHAnsi"/>
+          <w:sz w:val="22"/>
+          <w:szCs w:val="22"/>
+        </w:rPr>
+      </w:pPr>
+      <w:r>
+        <w:rPr>
+          <w:rFonts w:asciiTheme="minorHAnsi" w:hAnsiTheme="minorHAnsi" w:cstheme="minorHAnsi"/>
+          <w:sz w:val="22"/>
+          <w:szCs w:val="22"/>
+        </w:rPr>
+        <w:lastRenderedPageBreak/>
+        <w:t>Guarda la dieta creada</w:t>
+      </w:r>
+    </w:p>
+    <w:p>
+      <w:pPr>
+        <w:pStyle w:val="Prrafodelista"/>
+        <w:numPr>
+          <w:ilvl w:val="0"/>
+          <w:numId w:val="33"/>
+        </w:numPr>
+        <w:rPr>
+          <w:rFonts w:asciiTheme="minorHAnsi" w:hAnsiTheme="minorHAnsi" w:cstheme="minorHAnsi"/>
+          <w:sz w:val="22"/>
+          <w:szCs w:val="22"/>
+        </w:rPr>
+      </w:pPr>
+      <w:r>
+        <w:rPr>
+          <w:rFonts w:asciiTheme="minorHAnsi" w:hAnsiTheme="minorHAnsi" w:cstheme="minorHAnsi"/>
+          <w:sz w:val="22"/>
+          <w:szCs w:val="22"/>
+        </w:rPr>
+        <w:t>Te has equivocado, y se te ha olvidado que el paciente tiene que beber dos litros de leche, edita la dieta creada y añade los dos litros de leche a la dieta y quita los 200 gramos de fresas de la comida del sábado.</w:t>
+      </w:r>
+    </w:p>
+    <w:p>
+      <w:pPr>
+        <w:pStyle w:val="Prrafodelista"/>
+        <w:numPr>
+          <w:ilvl w:val="0"/>
+          <w:numId w:val="33"/>
+        </w:numPr>
+        <w:rPr>
+          <w:rFonts w:asciiTheme="minorHAnsi" w:hAnsiTheme="minorHAnsi" w:cstheme="minorHAnsi"/>
+          <w:sz w:val="22"/>
+          <w:szCs w:val="22"/>
+        </w:rPr>
+      </w:pPr>
+      <w:r>
+        <w:rPr>
+          <w:rFonts w:asciiTheme="minorHAnsi" w:hAnsiTheme="minorHAnsi" w:cstheme="minorHAnsi"/>
+          <w:sz w:val="22"/>
+          <w:szCs w:val="22"/>
+        </w:rPr>
+        <w:t>Guarda la dieta con el mismo nombre de Hipertrofia</w:t>
+      </w:r>
+    </w:p>
+    <w:p>
+      <w:pPr>
+        <w:pStyle w:val="Prrafodelista"/>
+        <w:numPr>
+          <w:ilvl w:val="0"/>
+          <w:numId w:val="33"/>
+        </w:numPr>
+        <w:rPr>
+          <w:rFonts w:asciiTheme="minorHAnsi" w:hAnsiTheme="minorHAnsi" w:cstheme="minorHAnsi"/>
+          <w:sz w:val="22"/>
+          <w:szCs w:val="22"/>
+        </w:rPr>
+      </w:pPr>
+      <w:r>
+        <w:rPr>
+          <w:rFonts w:asciiTheme="minorHAnsi" w:hAnsiTheme="minorHAnsi" w:cstheme="minorHAnsi"/>
+          <w:sz w:val="22"/>
+          <w:szCs w:val="22"/>
+        </w:rPr>
+        <w:t xml:space="preserve">A pesar de haber hecho cambios, y </w:t>
+      </w:r>
+      <w:proofErr w:type="gramStart"/>
+      <w:r>
+        <w:rPr>
+          <w:rFonts w:asciiTheme="minorHAnsi" w:hAnsiTheme="minorHAnsi" w:cstheme="minorHAnsi"/>
+          <w:sz w:val="22"/>
+          <w:szCs w:val="22"/>
+        </w:rPr>
+        <w:t>que</w:t>
+      </w:r>
+      <w:proofErr w:type="gramEnd"/>
+      <w:r>
+        <w:rPr>
+          <w:rFonts w:asciiTheme="minorHAnsi" w:hAnsiTheme="minorHAnsi" w:cstheme="minorHAnsi"/>
+          <w:sz w:val="22"/>
+          <w:szCs w:val="22"/>
+        </w:rPr>
+        <w:t xml:space="preserve"> en tu dieta actual, ya no aparecen los 200 gramos de fresa, quieres visualizar por pantalla la dieta anterior llamada Hipertrofia.</w:t>
+      </w:r>
+    </w:p>
+    <w:p>
+      <w:pPr>
+        <w:pStyle w:val="Prrafodelista"/>
+        <w:numPr>
+          <w:ilvl w:val="0"/>
+          <w:numId w:val="33"/>
+        </w:numPr>
+        <w:rPr>
+          <w:rFonts w:asciiTheme="minorHAnsi" w:hAnsiTheme="minorHAnsi" w:cstheme="minorHAnsi"/>
+          <w:sz w:val="22"/>
+          <w:szCs w:val="22"/>
+        </w:rPr>
+      </w:pPr>
+      <w:r>
+        <w:rPr>
+          <w:rFonts w:asciiTheme="minorHAnsi" w:hAnsiTheme="minorHAnsi" w:cstheme="minorHAnsi"/>
+          <w:sz w:val="22"/>
+          <w:szCs w:val="22"/>
+        </w:rPr>
+        <w:t>Ve a la página principal donde aparece tu lista de pacientes</w:t>
+      </w:r>
+    </w:p>
+    <w:p>
+      <w:pPr>
+        <w:pStyle w:val="Prrafodelista"/>
+        <w:numPr>
+          <w:ilvl w:val="0"/>
+          <w:numId w:val="33"/>
+        </w:numPr>
+        <w:rPr>
+          <w:rFonts w:asciiTheme="minorHAnsi" w:hAnsiTheme="minorHAnsi" w:cstheme="minorHAnsi"/>
+          <w:sz w:val="22"/>
+          <w:szCs w:val="22"/>
+        </w:rPr>
+      </w:pPr>
+      <w:r>
+        <w:rPr>
+          <w:rFonts w:asciiTheme="minorHAnsi" w:hAnsiTheme="minorHAnsi" w:cstheme="minorHAnsi"/>
+          <w:sz w:val="22"/>
+          <w:szCs w:val="22"/>
+        </w:rPr>
+        <w:t xml:space="preserve">Debido a que crear una dieta desde cero para cada paciente nuevo, es muy tedioso, en un rato libre, decides crear una dieta predeterminada. </w:t>
+      </w:r>
+    </w:p>
+    <w:p>
+      <w:pPr>
+        <w:pStyle w:val="Prrafodelista"/>
+        <w:numPr>
+          <w:ilvl w:val="0"/>
+          <w:numId w:val="33"/>
+        </w:numPr>
+        <w:rPr>
+          <w:rFonts w:asciiTheme="minorHAnsi" w:hAnsiTheme="minorHAnsi" w:cstheme="minorHAnsi"/>
+          <w:sz w:val="22"/>
+          <w:szCs w:val="22"/>
+        </w:rPr>
+      </w:pPr>
+      <w:r>
+        <w:rPr>
+          <w:rFonts w:asciiTheme="minorHAnsi" w:hAnsiTheme="minorHAnsi" w:cstheme="minorHAnsi"/>
+          <w:sz w:val="22"/>
+          <w:szCs w:val="22"/>
+        </w:rPr>
+        <w:t>Esta dieta contiene lo siguiente:</w:t>
+      </w:r>
+    </w:p>
+    <w:p>
+      <w:pPr>
+        <w:pStyle w:val="Prrafodelista"/>
+        <w:numPr>
+          <w:ilvl w:val="1"/>
+          <w:numId w:val="33"/>
+        </w:numPr>
+        <w:rPr>
+          <w:rFonts w:asciiTheme="minorHAnsi" w:hAnsiTheme="minorHAnsi" w:cstheme="minorHAnsi"/>
+          <w:sz w:val="22"/>
+          <w:szCs w:val="22"/>
+        </w:rPr>
+      </w:pPr>
+      <w:r>
+        <w:rPr>
+          <w:rFonts w:asciiTheme="minorHAnsi" w:hAnsiTheme="minorHAnsi" w:cstheme="minorHAnsi"/>
+          <w:sz w:val="22"/>
+          <w:szCs w:val="22"/>
+        </w:rPr>
+        <w:t>Desayuno de lunes: 3 galletas</w:t>
+      </w:r>
+    </w:p>
+    <w:p>
+      <w:pPr>
+        <w:pStyle w:val="Prrafodelista"/>
+        <w:numPr>
+          <w:ilvl w:val="1"/>
+          <w:numId w:val="33"/>
+        </w:numPr>
+        <w:rPr>
+          <w:rFonts w:asciiTheme="minorHAnsi" w:hAnsiTheme="minorHAnsi" w:cstheme="minorHAnsi"/>
+          <w:sz w:val="22"/>
+          <w:szCs w:val="22"/>
+        </w:rPr>
+      </w:pPr>
+      <w:r>
+        <w:rPr>
+          <w:rFonts w:asciiTheme="minorHAnsi" w:hAnsiTheme="minorHAnsi" w:cstheme="minorHAnsi"/>
+          <w:sz w:val="22"/>
+          <w:szCs w:val="22"/>
+        </w:rPr>
+        <w:t>Comida de lunes: 500 gramos de arroz</w:t>
+      </w:r>
+    </w:p>
+    <w:p>
+      <w:pPr>
+        <w:pStyle w:val="Prrafodelista"/>
+        <w:numPr>
+          <w:ilvl w:val="1"/>
+          <w:numId w:val="33"/>
+        </w:numPr>
+        <w:rPr>
+          <w:rFonts w:asciiTheme="minorHAnsi" w:hAnsiTheme="minorHAnsi" w:cstheme="minorHAnsi"/>
+          <w:sz w:val="22"/>
+          <w:szCs w:val="22"/>
+        </w:rPr>
+      </w:pPr>
+      <w:r>
+        <w:rPr>
+          <w:rFonts w:asciiTheme="minorHAnsi" w:hAnsiTheme="minorHAnsi" w:cstheme="minorHAnsi"/>
+          <w:sz w:val="22"/>
+          <w:szCs w:val="22"/>
+        </w:rPr>
+        <w:t>Cena de lunes: 2000 gramos de pollo</w:t>
+      </w:r>
+    </w:p>
+    <w:p>
+      <w:pPr>
+        <w:pStyle w:val="Prrafodelista"/>
+        <w:numPr>
+          <w:ilvl w:val="1"/>
+          <w:numId w:val="33"/>
+        </w:numPr>
+        <w:rPr>
+          <w:rFonts w:asciiTheme="minorHAnsi" w:hAnsiTheme="minorHAnsi" w:cstheme="minorHAnsi"/>
+          <w:sz w:val="22"/>
+          <w:szCs w:val="22"/>
+        </w:rPr>
+      </w:pPr>
+      <w:r>
+        <w:rPr>
+          <w:rFonts w:asciiTheme="minorHAnsi" w:hAnsiTheme="minorHAnsi" w:cstheme="minorHAnsi"/>
+          <w:sz w:val="22"/>
+          <w:szCs w:val="22"/>
+        </w:rPr>
+        <w:t>La dieta se llamará “Musculación 1”</w:t>
+      </w:r>
+    </w:p>
+    <w:p>
+      <w:pPr>
+        <w:pStyle w:val="Prrafodelista"/>
+        <w:numPr>
+          <w:ilvl w:val="0"/>
+          <w:numId w:val="33"/>
+        </w:numPr>
+        <w:rPr>
+          <w:rFonts w:asciiTheme="minorHAnsi" w:hAnsiTheme="minorHAnsi" w:cstheme="minorHAnsi"/>
+          <w:sz w:val="22"/>
+          <w:szCs w:val="22"/>
+        </w:rPr>
+      </w:pPr>
+      <w:r>
+        <w:rPr>
+          <w:rFonts w:asciiTheme="minorHAnsi" w:hAnsiTheme="minorHAnsi" w:cstheme="minorHAnsi"/>
+          <w:sz w:val="22"/>
+          <w:szCs w:val="22"/>
+        </w:rPr>
+        <w:t xml:space="preserve">Tu consulta es un éxito y han aparecido 3 pacientes nuevos, </w:t>
+      </w:r>
+      <w:r>
+        <w:rPr>
+          <w:rFonts w:asciiTheme="minorHAnsi" w:hAnsiTheme="minorHAnsi" w:cstheme="minorHAnsi"/>
+          <w:sz w:val="22"/>
+          <w:szCs w:val="22"/>
+        </w:rPr>
+        <w:t>añádelos a la</w:t>
+      </w:r>
+      <w:r>
+        <w:rPr>
+          <w:rFonts w:asciiTheme="minorHAnsi" w:hAnsiTheme="minorHAnsi" w:cstheme="minorHAnsi"/>
+          <w:sz w:val="22"/>
+          <w:szCs w:val="22"/>
+        </w:rPr>
+        <w:t xml:space="preserve"> aplicación, </w:t>
+      </w:r>
+      <w:r>
+        <w:rPr>
+          <w:rFonts w:asciiTheme="minorHAnsi" w:hAnsiTheme="minorHAnsi" w:cstheme="minorHAnsi"/>
+          <w:sz w:val="22"/>
+          <w:szCs w:val="22"/>
+        </w:rPr>
+        <w:t>sus datos</w:t>
+      </w:r>
+      <w:r>
+        <w:rPr>
+          <w:rFonts w:asciiTheme="minorHAnsi" w:hAnsiTheme="minorHAnsi" w:cstheme="minorHAnsi"/>
+          <w:sz w:val="22"/>
+          <w:szCs w:val="22"/>
+        </w:rPr>
+        <w:t xml:space="preserve"> son los siguientes:</w:t>
+      </w:r>
+    </w:p>
+    <w:p>
+      <w:pPr>
+        <w:pStyle w:val="Prrafodelista"/>
+        <w:numPr>
+          <w:ilvl w:val="1"/>
+          <w:numId w:val="33"/>
+        </w:numPr>
+        <w:rPr>
+          <w:rFonts w:asciiTheme="minorHAnsi" w:hAnsiTheme="minorHAnsi" w:cstheme="minorHAnsi"/>
+          <w:sz w:val="22"/>
+          <w:szCs w:val="22"/>
+        </w:rPr>
+      </w:pPr>
+      <w:r>
+        <w:rPr>
+          <w:rFonts w:asciiTheme="minorHAnsi" w:hAnsiTheme="minorHAnsi" w:cstheme="minorHAnsi"/>
+          <w:sz w:val="22"/>
+          <w:szCs w:val="22"/>
+        </w:rPr>
+        <w:t>Natalia</w:t>
+      </w:r>
+    </w:p>
+    <w:p>
+      <w:pPr>
+        <w:pStyle w:val="Prrafodelista"/>
+        <w:numPr>
+          <w:ilvl w:val="2"/>
+          <w:numId w:val="33"/>
+        </w:numPr>
+        <w:rPr>
+          <w:rFonts w:asciiTheme="minorHAnsi" w:hAnsiTheme="minorHAnsi" w:cstheme="minorHAnsi"/>
+          <w:sz w:val="22"/>
+          <w:szCs w:val="22"/>
+        </w:rPr>
+      </w:pPr>
+      <w:r>
+        <w:rPr>
+          <w:rFonts w:asciiTheme="minorHAnsi" w:hAnsiTheme="minorHAnsi" w:cstheme="minorHAnsi"/>
+          <w:sz w:val="22"/>
+          <w:szCs w:val="22"/>
+        </w:rPr>
+        <w:t>Nombre: Natalia</w:t>
+      </w:r>
+    </w:p>
+    <w:p>
+      <w:pPr>
+        <w:pStyle w:val="Prrafodelista"/>
+        <w:numPr>
+          <w:ilvl w:val="2"/>
+          <w:numId w:val="33"/>
+        </w:numPr>
+        <w:rPr>
+          <w:rFonts w:asciiTheme="minorHAnsi" w:hAnsiTheme="minorHAnsi" w:cstheme="minorHAnsi"/>
+          <w:sz w:val="22"/>
+          <w:szCs w:val="22"/>
+        </w:rPr>
+      </w:pPr>
+      <w:r>
+        <w:rPr>
+          <w:rFonts w:asciiTheme="minorHAnsi" w:hAnsiTheme="minorHAnsi" w:cstheme="minorHAnsi"/>
+          <w:sz w:val="22"/>
+          <w:szCs w:val="22"/>
+        </w:rPr>
+        <w:t>Apellido 1: Hristova</w:t>
+      </w:r>
+    </w:p>
+    <w:p>
+      <w:pPr>
+        <w:pStyle w:val="Prrafodelista"/>
+        <w:numPr>
+          <w:ilvl w:val="2"/>
+          <w:numId w:val="33"/>
+        </w:numPr>
+        <w:rPr>
+          <w:rFonts w:asciiTheme="minorHAnsi" w:hAnsiTheme="minorHAnsi" w:cstheme="minorHAnsi"/>
+          <w:sz w:val="22"/>
+          <w:szCs w:val="22"/>
+        </w:rPr>
+      </w:pPr>
+      <w:r>
+        <w:rPr>
+          <w:rFonts w:asciiTheme="minorHAnsi" w:hAnsiTheme="minorHAnsi" w:cstheme="minorHAnsi"/>
+          <w:sz w:val="22"/>
+          <w:szCs w:val="22"/>
+        </w:rPr>
+        <w:t>Apellido 2: Migdalova</w:t>
+      </w:r>
+    </w:p>
+    <w:p>
+      <w:pPr>
+        <w:pStyle w:val="Prrafodelista"/>
+        <w:numPr>
+          <w:ilvl w:val="2"/>
+          <w:numId w:val="33"/>
+        </w:numPr>
+        <w:rPr>
+          <w:rFonts w:asciiTheme="minorHAnsi" w:hAnsiTheme="minorHAnsi" w:cstheme="minorHAnsi"/>
+          <w:sz w:val="22"/>
+          <w:szCs w:val="22"/>
+        </w:rPr>
+      </w:pPr>
+      <w:r>
+        <w:rPr>
+          <w:rFonts w:asciiTheme="minorHAnsi" w:hAnsiTheme="minorHAnsi" w:cstheme="minorHAnsi"/>
+          <w:sz w:val="22"/>
+          <w:szCs w:val="22"/>
+        </w:rPr>
+        <w:t>Edad: 25</w:t>
+      </w:r>
+    </w:p>
+    <w:p>
+      <w:pPr>
+        <w:pStyle w:val="Prrafodelista"/>
+        <w:numPr>
+          <w:ilvl w:val="2"/>
+          <w:numId w:val="33"/>
+        </w:numPr>
+        <w:rPr>
+          <w:rFonts w:asciiTheme="minorHAnsi" w:hAnsiTheme="minorHAnsi" w:cstheme="minorHAnsi"/>
+          <w:sz w:val="22"/>
+          <w:szCs w:val="22"/>
+        </w:rPr>
+      </w:pPr>
+      <w:r>
+        <w:rPr>
+          <w:rFonts w:asciiTheme="minorHAnsi" w:hAnsiTheme="minorHAnsi" w:cstheme="minorHAnsi"/>
+          <w:sz w:val="22"/>
+          <w:szCs w:val="22"/>
+        </w:rPr>
+        <w:t>Sexo: Mujer</w:t>
+      </w:r>
+    </w:p>
+    <w:p>
+      <w:pPr>
+        <w:pStyle w:val="Prrafodelista"/>
+        <w:numPr>
+          <w:ilvl w:val="2"/>
+          <w:numId w:val="33"/>
+        </w:numPr>
+        <w:rPr>
+          <w:rFonts w:asciiTheme="minorHAnsi" w:hAnsiTheme="minorHAnsi" w:cstheme="minorHAnsi"/>
+          <w:sz w:val="22"/>
+          <w:szCs w:val="22"/>
+        </w:rPr>
+      </w:pPr>
+      <w:r>
+        <w:rPr>
+          <w:rFonts w:asciiTheme="minorHAnsi" w:hAnsiTheme="minorHAnsi" w:cstheme="minorHAnsi"/>
+          <w:sz w:val="22"/>
+          <w:szCs w:val="22"/>
+        </w:rPr>
+        <w:t xml:space="preserve">Email: </w:t>
+      </w:r>
+      <w:hyperlink r:id="rId9" w:history="1">
+        <w:r>
+          <w:rPr>
+            <w:rStyle w:val="Hipervnculo"/>
+            <w:rFonts w:asciiTheme="minorHAnsi" w:hAnsiTheme="minorHAnsi" w:cstheme="minorHAnsi"/>
+            <w:sz w:val="22"/>
+            <w:szCs w:val="22"/>
+          </w:rPr>
+          <w:t>natalia@ucm.es</w:t>
+        </w:r>
+      </w:hyperlink>
+    </w:p>
+    <w:p>
+      <w:pPr>
+        <w:pStyle w:val="Prrafodelista"/>
+        <w:numPr>
+          <w:ilvl w:val="2"/>
+          <w:numId w:val="33"/>
+        </w:numPr>
+        <w:rPr>
+          <w:rFonts w:asciiTheme="minorHAnsi" w:hAnsiTheme="minorHAnsi" w:cstheme="minorHAnsi"/>
+          <w:sz w:val="22"/>
+          <w:szCs w:val="22"/>
+        </w:rPr>
+      </w:pPr>
+      <w:r>
+        <w:rPr>
+          <w:rFonts w:asciiTheme="minorHAnsi" w:hAnsiTheme="minorHAnsi" w:cstheme="minorHAnsi"/>
+          <w:sz w:val="22"/>
+          <w:szCs w:val="22"/>
+        </w:rPr>
+        <w:t>Contraseña: natalia</w:t>
+      </w:r>
+    </w:p>
+    <w:p>
+      <w:pPr>
+        <w:pStyle w:val="Prrafodelista"/>
+        <w:numPr>
+          <w:ilvl w:val="1"/>
+          <w:numId w:val="33"/>
+        </w:numPr>
+        <w:rPr>
+          <w:rFonts w:asciiTheme="minorHAnsi" w:hAnsiTheme="minorHAnsi" w:cstheme="minorHAnsi"/>
+          <w:sz w:val="22"/>
+          <w:szCs w:val="22"/>
+        </w:rPr>
+      </w:pPr>
+      <w:r>
+        <w:rPr>
+          <w:rFonts w:asciiTheme="minorHAnsi" w:hAnsiTheme="minorHAnsi" w:cstheme="minorHAnsi"/>
+          <w:sz w:val="22"/>
+          <w:szCs w:val="22"/>
+        </w:rPr>
+        <w:t>Ana</w:t>
+      </w:r>
+    </w:p>
+    <w:p>
+      <w:pPr>
+        <w:pStyle w:val="Prrafodelista"/>
+        <w:numPr>
+          <w:ilvl w:val="2"/>
+          <w:numId w:val="33"/>
+        </w:numPr>
+        <w:rPr>
+          <w:rFonts w:asciiTheme="minorHAnsi" w:hAnsiTheme="minorHAnsi" w:cstheme="minorHAnsi"/>
+          <w:sz w:val="22"/>
+          <w:szCs w:val="22"/>
+        </w:rPr>
+      </w:pPr>
+      <w:r>
+        <w:rPr>
+          <w:rFonts w:asciiTheme="minorHAnsi" w:hAnsiTheme="minorHAnsi" w:cstheme="minorHAnsi"/>
+          <w:sz w:val="22"/>
+          <w:szCs w:val="22"/>
+        </w:rPr>
+        <w:t xml:space="preserve">Nombre: </w:t>
+      </w:r>
+      <w:r>
+        <w:rPr>
+          <w:rFonts w:asciiTheme="minorHAnsi" w:hAnsiTheme="minorHAnsi" w:cstheme="minorHAnsi"/>
+          <w:sz w:val="22"/>
+          <w:szCs w:val="22"/>
+        </w:rPr>
+        <w:t>Ana</w:t>
+      </w:r>
+    </w:p>
+    <w:p>
+      <w:pPr>
+        <w:pStyle w:val="Prrafodelista"/>
+        <w:numPr>
+          <w:ilvl w:val="2"/>
+          <w:numId w:val="33"/>
+        </w:numPr>
+        <w:rPr>
+          <w:rFonts w:asciiTheme="minorHAnsi" w:hAnsiTheme="minorHAnsi" w:cstheme="minorHAnsi"/>
+          <w:sz w:val="22"/>
+          <w:szCs w:val="22"/>
+        </w:rPr>
+      </w:pPr>
+      <w:r>
+        <w:rPr>
+          <w:rFonts w:asciiTheme="minorHAnsi" w:hAnsiTheme="minorHAnsi" w:cstheme="minorHAnsi"/>
+          <w:sz w:val="22"/>
+          <w:szCs w:val="22"/>
+        </w:rPr>
+        <w:t>Apellido 1:</w:t>
+      </w:r>
+      <w:r>
+        <w:rPr>
+          <w:rFonts w:asciiTheme="minorHAnsi" w:hAnsiTheme="minorHAnsi" w:cstheme="minorHAnsi"/>
+          <w:sz w:val="22"/>
+          <w:szCs w:val="22"/>
+        </w:rPr>
+        <w:t xml:space="preserve"> Ramos</w:t>
+      </w:r>
+    </w:p>
+    <w:p>
+      <w:pPr>
+        <w:pStyle w:val="Prrafodelista"/>
+        <w:numPr>
+          <w:ilvl w:val="2"/>
+          <w:numId w:val="33"/>
+        </w:numPr>
+        <w:rPr>
+          <w:rFonts w:asciiTheme="minorHAnsi" w:hAnsiTheme="minorHAnsi" w:cstheme="minorHAnsi"/>
+          <w:sz w:val="22"/>
+          <w:szCs w:val="22"/>
+        </w:rPr>
+      </w:pPr>
+      <w:r>
+        <w:rPr>
+          <w:rFonts w:asciiTheme="minorHAnsi" w:hAnsiTheme="minorHAnsi" w:cstheme="minorHAnsi"/>
+          <w:sz w:val="22"/>
+          <w:szCs w:val="22"/>
+        </w:rPr>
+        <w:t>Apellido 2:</w:t>
+      </w:r>
+      <w:r>
+        <w:rPr>
+          <w:rFonts w:asciiTheme="minorHAnsi" w:hAnsiTheme="minorHAnsi" w:cstheme="minorHAnsi"/>
+          <w:sz w:val="22"/>
+          <w:szCs w:val="22"/>
+        </w:rPr>
+        <w:t xml:space="preserve"> Casado</w:t>
+      </w:r>
+    </w:p>
+    <w:p>
+      <w:pPr>
+        <w:pStyle w:val="Prrafodelista"/>
+        <w:numPr>
+          <w:ilvl w:val="2"/>
+          <w:numId w:val="33"/>
+        </w:numPr>
+        <w:rPr>
+          <w:rFonts w:asciiTheme="minorHAnsi" w:hAnsiTheme="minorHAnsi" w:cstheme="minorHAnsi"/>
+          <w:sz w:val="22"/>
+          <w:szCs w:val="22"/>
+        </w:rPr>
+      </w:pPr>
+      <w:r>
+        <w:rPr>
+          <w:rFonts w:asciiTheme="minorHAnsi" w:hAnsiTheme="minorHAnsi" w:cstheme="minorHAnsi"/>
+          <w:sz w:val="22"/>
+          <w:szCs w:val="22"/>
+        </w:rPr>
+        <w:t xml:space="preserve">Edad: </w:t>
+      </w:r>
+      <w:r>
+        <w:rPr>
+          <w:rFonts w:asciiTheme="minorHAnsi" w:hAnsiTheme="minorHAnsi" w:cstheme="minorHAnsi"/>
+          <w:sz w:val="22"/>
+          <w:szCs w:val="22"/>
+        </w:rPr>
+        <w:t>42</w:t>
+      </w:r>
+    </w:p>
+    <w:p>
+      <w:pPr>
+        <w:pStyle w:val="Prrafodelista"/>
+        <w:numPr>
+          <w:ilvl w:val="2"/>
+          <w:numId w:val="33"/>
+        </w:numPr>
+        <w:rPr>
+          <w:rFonts w:asciiTheme="minorHAnsi" w:hAnsiTheme="minorHAnsi" w:cstheme="minorHAnsi"/>
+          <w:sz w:val="22"/>
+          <w:szCs w:val="22"/>
+        </w:rPr>
+      </w:pPr>
+      <w:r>
+        <w:rPr>
+          <w:rFonts w:asciiTheme="minorHAnsi" w:hAnsiTheme="minorHAnsi" w:cstheme="minorHAnsi"/>
+          <w:sz w:val="22"/>
+          <w:szCs w:val="22"/>
+        </w:rPr>
+        <w:t xml:space="preserve">Sexo: </w:t>
+      </w:r>
+      <w:r>
+        <w:rPr>
+          <w:rFonts w:asciiTheme="minorHAnsi" w:hAnsiTheme="minorHAnsi" w:cstheme="minorHAnsi"/>
+          <w:sz w:val="22"/>
+          <w:szCs w:val="22"/>
+        </w:rPr>
+        <w:t>Hombre</w:t>
+      </w:r>
+    </w:p>
+    <w:p>
+      <w:pPr>
+        <w:pStyle w:val="Prrafodelista"/>
+        <w:numPr>
+          <w:ilvl w:val="2"/>
+          <w:numId w:val="33"/>
+        </w:numPr>
+        <w:rPr>
+          <w:rFonts w:asciiTheme="minorHAnsi" w:hAnsiTheme="minorHAnsi" w:cstheme="minorHAnsi"/>
+          <w:sz w:val="22"/>
+          <w:szCs w:val="22"/>
+        </w:rPr>
+      </w:pPr>
+      <w:r>
+        <w:rPr>
+          <w:rFonts w:asciiTheme="minorHAnsi" w:hAnsiTheme="minorHAnsi" w:cstheme="minorHAnsi"/>
+          <w:sz w:val="22"/>
+          <w:szCs w:val="22"/>
+        </w:rPr>
+        <w:t>Email</w:t>
+      </w:r>
+      <w:r>
+        <w:rPr>
+          <w:rFonts w:asciiTheme="minorHAnsi" w:hAnsiTheme="minorHAnsi" w:cstheme="minorHAnsi"/>
+          <w:sz w:val="22"/>
+          <w:szCs w:val="22"/>
+        </w:rPr>
+        <w:t>: anaRamos@ucm.es</w:t>
+      </w:r>
+    </w:p>
+    <w:p>
+      <w:pPr>
+        <w:pStyle w:val="Prrafodelista"/>
+        <w:numPr>
+          <w:ilvl w:val="2"/>
+          <w:numId w:val="33"/>
+        </w:numPr>
+        <w:rPr>
+          <w:rFonts w:asciiTheme="minorHAnsi" w:hAnsiTheme="minorHAnsi" w:cstheme="minorHAnsi"/>
+          <w:sz w:val="22"/>
+          <w:szCs w:val="22"/>
+        </w:rPr>
+      </w:pPr>
+      <w:r>
+        <w:rPr>
+          <w:rFonts w:asciiTheme="minorHAnsi" w:hAnsiTheme="minorHAnsi" w:cstheme="minorHAnsi"/>
+          <w:sz w:val="22"/>
+          <w:szCs w:val="22"/>
+        </w:rPr>
+        <w:t xml:space="preserve">Contraseña: </w:t>
+      </w:r>
+      <w:r>
+        <w:rPr>
+          <w:rFonts w:asciiTheme="minorHAnsi" w:hAnsiTheme="minorHAnsi" w:cstheme="minorHAnsi"/>
+          <w:sz w:val="22"/>
+          <w:szCs w:val="22"/>
+        </w:rPr>
+        <w:t>anaramos</w:t>
+      </w:r>
+    </w:p>
+    <w:p>
+      <w:pPr>
+        <w:pStyle w:val="Prrafodelista"/>
+        <w:numPr>
+          <w:ilvl w:val="1"/>
+          <w:numId w:val="33"/>
+        </w:numPr>
+        <w:rPr>
+          <w:rFonts w:asciiTheme="minorHAnsi" w:hAnsiTheme="minorHAnsi" w:cstheme="minorHAnsi"/>
+          <w:sz w:val="22"/>
+          <w:szCs w:val="22"/>
+        </w:rPr>
+      </w:pPr>
+      <w:r>
+        <w:rPr>
+          <w:rFonts w:asciiTheme="minorHAnsi" w:hAnsiTheme="minorHAnsi" w:cstheme="minorHAnsi"/>
+          <w:sz w:val="22"/>
+          <w:szCs w:val="22"/>
+        </w:rPr>
+        <w:t>Ana</w:t>
+      </w:r>
+    </w:p>
+    <w:p>
+      <w:pPr>
+        <w:pStyle w:val="Prrafodelista"/>
+        <w:numPr>
+          <w:ilvl w:val="2"/>
+          <w:numId w:val="33"/>
+        </w:numPr>
+        <w:rPr>
+          <w:rFonts w:asciiTheme="minorHAnsi" w:hAnsiTheme="minorHAnsi" w:cstheme="minorHAnsi"/>
+          <w:sz w:val="22"/>
+          <w:szCs w:val="22"/>
+        </w:rPr>
+      </w:pPr>
+      <w:r>
+        <w:rPr>
+          <w:rFonts w:asciiTheme="minorHAnsi" w:hAnsiTheme="minorHAnsi" w:cstheme="minorHAnsi"/>
+          <w:sz w:val="22"/>
+          <w:szCs w:val="22"/>
+        </w:rPr>
+        <w:t xml:space="preserve">Nombre: </w:t>
+      </w:r>
+      <w:r>
+        <w:rPr>
+          <w:rFonts w:asciiTheme="minorHAnsi" w:hAnsiTheme="minorHAnsi" w:cstheme="minorHAnsi"/>
+          <w:sz w:val="22"/>
+          <w:szCs w:val="22"/>
+        </w:rPr>
+        <w:t>Ana</w:t>
+      </w:r>
+    </w:p>
+    <w:p>
+      <w:pPr>
+        <w:pStyle w:val="Prrafodelista"/>
+        <w:numPr>
+          <w:ilvl w:val="2"/>
+          <w:numId w:val="33"/>
+        </w:numPr>
+        <w:rPr>
+          <w:rFonts w:asciiTheme="minorHAnsi" w:hAnsiTheme="minorHAnsi" w:cstheme="minorHAnsi"/>
+          <w:sz w:val="22"/>
+          <w:szCs w:val="22"/>
+        </w:rPr>
+      </w:pPr>
+      <w:r>
+        <w:rPr>
+          <w:rFonts w:asciiTheme="minorHAnsi" w:hAnsiTheme="minorHAnsi" w:cstheme="minorHAnsi"/>
+          <w:sz w:val="22"/>
+          <w:szCs w:val="22"/>
+        </w:rPr>
+        <w:t>Apellido 1:</w:t>
+      </w:r>
+      <w:r>
+        <w:rPr>
+          <w:rFonts w:asciiTheme="minorHAnsi" w:hAnsiTheme="minorHAnsi" w:cstheme="minorHAnsi"/>
+          <w:sz w:val="22"/>
+          <w:szCs w:val="22"/>
+        </w:rPr>
+        <w:t xml:space="preserve"> Nadal</w:t>
+      </w:r>
+    </w:p>
+    <w:p>
+      <w:pPr>
+        <w:pStyle w:val="Prrafodelista"/>
+        <w:numPr>
+          <w:ilvl w:val="2"/>
+          <w:numId w:val="33"/>
+        </w:numPr>
+        <w:rPr>
+          <w:rFonts w:asciiTheme="minorHAnsi" w:hAnsiTheme="minorHAnsi" w:cstheme="minorHAnsi"/>
+          <w:sz w:val="22"/>
+          <w:szCs w:val="22"/>
+        </w:rPr>
+      </w:pPr>
+      <w:r>
+        <w:rPr>
+          <w:rFonts w:asciiTheme="minorHAnsi" w:hAnsiTheme="minorHAnsi" w:cstheme="minorHAnsi"/>
+          <w:sz w:val="22"/>
+          <w:szCs w:val="22"/>
+        </w:rPr>
+        <w:t>Apellido 2:</w:t>
+      </w:r>
+      <w:r>
+        <w:rPr>
+          <w:rFonts w:asciiTheme="minorHAnsi" w:hAnsiTheme="minorHAnsi" w:cstheme="minorHAnsi"/>
+          <w:sz w:val="22"/>
+          <w:szCs w:val="22"/>
+        </w:rPr>
+        <w:t xml:space="preserve"> Alonso</w:t>
+      </w:r>
+    </w:p>
+    <w:p>
+      <w:pPr>
+        <w:pStyle w:val="Prrafodelista"/>
+        <w:numPr>
+          <w:ilvl w:val="2"/>
+          <w:numId w:val="33"/>
+        </w:numPr>
+        <w:rPr>
+          <w:rFonts w:asciiTheme="minorHAnsi" w:hAnsiTheme="minorHAnsi" w:cstheme="minorHAnsi"/>
+          <w:sz w:val="22"/>
+          <w:szCs w:val="22"/>
+        </w:rPr>
+      </w:pPr>
+      <w:r>
+        <w:rPr>
+          <w:rFonts w:asciiTheme="minorHAnsi" w:hAnsiTheme="minorHAnsi" w:cstheme="minorHAnsi"/>
+          <w:sz w:val="22"/>
+          <w:szCs w:val="22"/>
+        </w:rPr>
+        <w:t xml:space="preserve">Edad: </w:t>
+      </w:r>
+      <w:r>
+        <w:rPr>
+          <w:rFonts w:asciiTheme="minorHAnsi" w:hAnsiTheme="minorHAnsi" w:cstheme="minorHAnsi"/>
+          <w:sz w:val="22"/>
+          <w:szCs w:val="22"/>
+        </w:rPr>
+        <w:t>76</w:t>
+      </w:r>
+    </w:p>
+    <w:p>
+      <w:pPr>
+        <w:pStyle w:val="Prrafodelista"/>
+        <w:numPr>
+          <w:ilvl w:val="2"/>
+          <w:numId w:val="33"/>
+        </w:numPr>
+        <w:rPr>
+          <w:rFonts w:asciiTheme="minorHAnsi" w:hAnsiTheme="minorHAnsi" w:cstheme="minorHAnsi"/>
+          <w:sz w:val="22"/>
+          <w:szCs w:val="22"/>
+        </w:rPr>
+      </w:pPr>
+      <w:r>
+        <w:rPr>
+          <w:rFonts w:asciiTheme="minorHAnsi" w:hAnsiTheme="minorHAnsi" w:cstheme="minorHAnsi"/>
+          <w:sz w:val="22"/>
+          <w:szCs w:val="22"/>
+        </w:rPr>
+        <w:t>Sexo: Mujer</w:t>
+      </w:r>
+    </w:p>
+    <w:p>
+      <w:pPr>
+        <w:pStyle w:val="Prrafodelista"/>
+        <w:numPr>
+          <w:ilvl w:val="2"/>
+          <w:numId w:val="33"/>
+        </w:numPr>
+        <w:rPr>
+          <w:rFonts w:asciiTheme="minorHAnsi" w:hAnsiTheme="minorHAnsi" w:cstheme="minorHAnsi"/>
+          <w:sz w:val="22"/>
+          <w:szCs w:val="22"/>
+        </w:rPr>
+      </w:pPr>
+      <w:r>
+        <w:rPr>
+          <w:rFonts w:asciiTheme="minorHAnsi" w:hAnsiTheme="minorHAnsi" w:cstheme="minorHAnsi"/>
+          <w:sz w:val="22"/>
+          <w:szCs w:val="22"/>
+        </w:rPr>
+        <w:t>Em</w:t>
+      </w:r>
+      <w:r>
+        <w:rPr>
+          <w:rFonts w:asciiTheme="minorHAnsi" w:hAnsiTheme="minorHAnsi" w:cstheme="minorHAnsi"/>
+          <w:sz w:val="22"/>
+          <w:szCs w:val="22"/>
+        </w:rPr>
+        <w:t xml:space="preserve">ail: </w:t>
+      </w:r>
+      <w:r>
+        <w:rPr>
+          <w:rFonts w:asciiTheme="minorHAnsi" w:hAnsiTheme="minorHAnsi" w:cstheme="minorHAnsi"/>
+          <w:sz w:val="22"/>
+          <w:szCs w:val="22"/>
+        </w:rPr>
+        <w:t>anaNadal@ucm.es</w:t>
+      </w:r>
+    </w:p>
+    <w:p>
+      <w:pPr>
+        <w:pStyle w:val="Prrafodelista"/>
+        <w:numPr>
+          <w:ilvl w:val="2"/>
+          <w:numId w:val="33"/>
+        </w:numPr>
+        <w:rPr>
+          <w:rFonts w:asciiTheme="minorHAnsi" w:hAnsiTheme="minorHAnsi" w:cstheme="minorHAnsi"/>
+          <w:sz w:val="22"/>
+          <w:szCs w:val="22"/>
+        </w:rPr>
+      </w:pPr>
+      <w:r>
+        <w:rPr>
+          <w:rFonts w:asciiTheme="minorHAnsi" w:hAnsiTheme="minorHAnsi" w:cstheme="minorHAnsi"/>
+          <w:sz w:val="22"/>
+          <w:szCs w:val="22"/>
+        </w:rPr>
+        <w:t xml:space="preserve">Contraseña: </w:t>
+      </w:r>
+      <w:r>
+        <w:rPr>
+          <w:rFonts w:asciiTheme="minorHAnsi" w:hAnsiTheme="minorHAnsi" w:cstheme="minorHAnsi"/>
+          <w:sz w:val="22"/>
+          <w:szCs w:val="22"/>
+        </w:rPr>
+        <w:t>ana</w:t>
+      </w:r>
+      <w:r>
+        <w:rPr>
+          <w:rFonts w:asciiTheme="minorHAnsi" w:hAnsiTheme="minorHAnsi" w:cstheme="minorHAnsi"/>
+          <w:sz w:val="22"/>
+          <w:szCs w:val="22"/>
+        </w:rPr>
+        <w:t>nadal</w:t>
+      </w:r>
+    </w:p>
+    <w:p>
+      <w:pPr>
+        <w:pStyle w:val="Prrafodelista"/>
+        <w:numPr>
+          <w:ilvl w:val="0"/>
+          <w:numId w:val="33"/>
+        </w:numPr>
+        <w:rPr>
+          <w:rFonts w:asciiTheme="minorHAnsi" w:hAnsiTheme="minorHAnsi" w:cstheme="minorHAnsi"/>
+          <w:sz w:val="22"/>
+          <w:szCs w:val="22"/>
+        </w:rPr>
+      </w:pPr>
+      <w:r>
+        <w:rPr>
+          <w:rFonts w:asciiTheme="minorHAnsi" w:hAnsiTheme="minorHAnsi" w:cstheme="minorHAnsi"/>
+          <w:sz w:val="22"/>
+          <w:szCs w:val="22"/>
+        </w:rPr>
+        <w:t>Hoy es un nuevo día y aparece una paciente en tu consulta, te dice que se llama Ana, actualmente tienes dos pacientes con el nombre Ana en tu consulta. Ana te dice que se apellida Nadal, para ello, vas a buscar Nadal en el cuadro de búsqueda</w:t>
+      </w:r>
+      <w:r>
+        <w:rPr>
+          <w:rFonts w:asciiTheme="minorHAnsi" w:hAnsiTheme="minorHAnsi" w:cstheme="minorHAnsi"/>
+          <w:sz w:val="22"/>
+          <w:szCs w:val="22"/>
+        </w:rPr>
+        <w:t xml:space="preserve"> que hay en la lista de pacientes</w:t>
+      </w:r>
+      <w:r>
+        <w:rPr>
+          <w:rFonts w:asciiTheme="minorHAnsi" w:hAnsiTheme="minorHAnsi" w:cstheme="minorHAnsi"/>
+          <w:sz w:val="22"/>
+          <w:szCs w:val="22"/>
+        </w:rPr>
+        <w:t xml:space="preserve"> y accederás a su ficha.</w:t>
+      </w:r>
+    </w:p>
+    <w:p>
+      <w:pPr>
+        <w:pStyle w:val="Prrafodelista"/>
+        <w:numPr>
+          <w:ilvl w:val="0"/>
+          <w:numId w:val="33"/>
+        </w:numPr>
+        <w:rPr>
+          <w:rFonts w:asciiTheme="minorHAnsi" w:hAnsiTheme="minorHAnsi" w:cstheme="minorHAnsi"/>
+          <w:sz w:val="22"/>
+          <w:szCs w:val="22"/>
+        </w:rPr>
+      </w:pPr>
+      <w:r>
+        <w:rPr>
+          <w:rFonts w:asciiTheme="minorHAnsi" w:hAnsiTheme="minorHAnsi" w:cstheme="minorHAnsi"/>
+          <w:sz w:val="22"/>
+          <w:szCs w:val="22"/>
+        </w:rPr>
+        <w:t xml:space="preserve">Ana te dice que quiere una nueva cita para el 3 de </w:t>
+      </w:r>
+      <w:proofErr w:type="gramStart"/>
+      <w:r>
+        <w:rPr>
+          <w:rFonts w:asciiTheme="minorHAnsi" w:hAnsiTheme="minorHAnsi" w:cstheme="minorHAnsi"/>
+          <w:sz w:val="22"/>
+          <w:szCs w:val="22"/>
+        </w:rPr>
+        <w:t>Agosto</w:t>
+      </w:r>
+      <w:proofErr w:type="gramEnd"/>
+      <w:r>
+        <w:rPr>
+          <w:rFonts w:asciiTheme="minorHAnsi" w:hAnsiTheme="minorHAnsi" w:cstheme="minorHAnsi"/>
+          <w:sz w:val="22"/>
+          <w:szCs w:val="22"/>
+        </w:rPr>
+        <w:t xml:space="preserve"> a las 9:30 de la mañana, añádele la cita deseada.</w:t>
+      </w:r>
+    </w:p>
+    <w:p>
+      <w:pPr>
+        <w:pStyle w:val="Prrafodelista"/>
+        <w:numPr>
+          <w:ilvl w:val="0"/>
+          <w:numId w:val="33"/>
+        </w:numPr>
+        <w:rPr>
+          <w:rFonts w:asciiTheme="minorHAnsi" w:hAnsiTheme="minorHAnsi" w:cstheme="minorHAnsi"/>
+          <w:sz w:val="22"/>
+          <w:szCs w:val="22"/>
+        </w:rPr>
+      </w:pPr>
+      <w:r>
+        <w:rPr>
+          <w:rFonts w:asciiTheme="minorHAnsi" w:hAnsiTheme="minorHAnsi" w:cstheme="minorHAnsi"/>
+          <w:sz w:val="22"/>
+          <w:szCs w:val="22"/>
+        </w:rPr>
+        <w:t xml:space="preserve">Hoy es </w:t>
+      </w:r>
+      <w:r>
+        <w:rPr>
+          <w:rFonts w:asciiTheme="minorHAnsi" w:hAnsiTheme="minorHAnsi" w:cstheme="minorHAnsi"/>
+          <w:sz w:val="22"/>
+          <w:szCs w:val="22"/>
+        </w:rPr>
+        <w:t xml:space="preserve">30 de </w:t>
+      </w:r>
+      <w:proofErr w:type="gramStart"/>
+      <w:r>
+        <w:rPr>
+          <w:rFonts w:asciiTheme="minorHAnsi" w:hAnsiTheme="minorHAnsi" w:cstheme="minorHAnsi"/>
+          <w:sz w:val="22"/>
+          <w:szCs w:val="22"/>
+        </w:rPr>
+        <w:t>Mayo</w:t>
+      </w:r>
+      <w:proofErr w:type="gramEnd"/>
+      <w:r>
+        <w:rPr>
+          <w:rFonts w:asciiTheme="minorHAnsi" w:hAnsiTheme="minorHAnsi" w:cstheme="minorHAnsi"/>
+          <w:sz w:val="22"/>
+          <w:szCs w:val="22"/>
+        </w:rPr>
+        <w:t xml:space="preserve"> de 2019 </w:t>
+      </w:r>
+      <w:r>
+        <w:rPr>
+          <w:rFonts w:asciiTheme="minorHAnsi" w:hAnsiTheme="minorHAnsi" w:cstheme="minorHAnsi"/>
+          <w:sz w:val="22"/>
+          <w:szCs w:val="22"/>
+        </w:rPr>
+        <w:t xml:space="preserve">y son </w:t>
+      </w:r>
+      <w:r>
+        <w:rPr>
+          <w:rFonts w:asciiTheme="minorHAnsi" w:hAnsiTheme="minorHAnsi" w:cstheme="minorHAnsi"/>
+          <w:sz w:val="22"/>
+          <w:szCs w:val="22"/>
+        </w:rPr>
+        <w:t xml:space="preserve">las 17:15 </w:t>
+      </w:r>
+      <w:r>
+        <w:rPr>
+          <w:rFonts w:asciiTheme="minorHAnsi" w:hAnsiTheme="minorHAnsi" w:cstheme="minorHAnsi"/>
+          <w:sz w:val="22"/>
+          <w:szCs w:val="22"/>
+        </w:rPr>
+        <w:t>tenías una cita con Iván. Iván te comunica que ha ido al médico</w:t>
+      </w:r>
+      <w:r>
+        <w:rPr>
+          <w:rFonts w:asciiTheme="minorHAnsi" w:hAnsiTheme="minorHAnsi" w:cstheme="minorHAnsi"/>
+          <w:sz w:val="22"/>
+          <w:szCs w:val="22"/>
+        </w:rPr>
+        <w:t xml:space="preserve"> y le han comunicado que es celiaco, añade celiaco a la lista de patologías y márcasela a Iván.</w:t>
+      </w:r>
+    </w:p>
+    <w:p>
+      <w:pPr>
+        <w:pStyle w:val="Prrafodelista"/>
+        <w:numPr>
+          <w:ilvl w:val="0"/>
+          <w:numId w:val="33"/>
+        </w:numPr>
+        <w:rPr>
+          <w:rFonts w:asciiTheme="minorHAnsi" w:hAnsiTheme="minorHAnsi" w:cstheme="minorHAnsi"/>
+          <w:sz w:val="22"/>
+          <w:szCs w:val="22"/>
+        </w:rPr>
+      </w:pPr>
+      <w:r>
+        <w:rPr>
+          <w:rFonts w:asciiTheme="minorHAnsi" w:hAnsiTheme="minorHAnsi" w:cstheme="minorHAnsi"/>
+          <w:sz w:val="22"/>
+          <w:szCs w:val="22"/>
+        </w:rPr>
+        <w:lastRenderedPageBreak/>
+        <w:t>Tras tomarle las medidas a Iván, ves que ahora pesa 90 kilos, todos sus pliegues han aumentado 10 milímetros, sus perímetros han aumentado 20 centímetros y sus diámetros 30 centímetros. Márcalo en sus medidas y guárdalas.</w:t>
+      </w:r>
+    </w:p>
+    <w:p>
+      <w:pPr>
+        <w:pStyle w:val="Prrafodelista"/>
+        <w:numPr>
+          <w:ilvl w:val="0"/>
+          <w:numId w:val="33"/>
+        </w:numPr>
+        <w:rPr>
+          <w:rFonts w:asciiTheme="minorHAnsi" w:hAnsiTheme="minorHAnsi" w:cstheme="minorHAnsi"/>
+          <w:sz w:val="22"/>
+          <w:szCs w:val="22"/>
+        </w:rPr>
+      </w:pPr>
+      <w:r>
+        <w:rPr>
+          <w:rFonts w:asciiTheme="minorHAnsi" w:hAnsiTheme="minorHAnsi" w:cstheme="minorHAnsi"/>
+          <w:sz w:val="22"/>
+          <w:szCs w:val="22"/>
+        </w:rPr>
+        <w:t>Ahora quieres consultar sus medidas y métricas anteriores.</w:t>
+      </w:r>
+    </w:p>
+    <w:p>
+      <w:pPr>
+        <w:pStyle w:val="Prrafodelista"/>
+        <w:numPr>
+          <w:ilvl w:val="0"/>
+          <w:numId w:val="33"/>
+        </w:numPr>
+        <w:rPr>
+          <w:rFonts w:asciiTheme="minorHAnsi" w:hAnsiTheme="minorHAnsi" w:cstheme="minorHAnsi"/>
+          <w:sz w:val="22"/>
+          <w:szCs w:val="22"/>
+        </w:rPr>
+      </w:pPr>
+      <w:r>
+        <w:rPr>
+          <w:rFonts w:asciiTheme="minorHAnsi" w:hAnsiTheme="minorHAnsi" w:cstheme="minorHAnsi"/>
+          <w:sz w:val="22"/>
+          <w:szCs w:val="22"/>
+        </w:rPr>
+        <w:t>Ahora quieres volver a ver las actuales.</w:t>
+      </w:r>
+    </w:p>
+    <w:p>
+      <w:pPr>
+        <w:pStyle w:val="Prrafodelista"/>
+        <w:numPr>
+          <w:ilvl w:val="0"/>
+          <w:numId w:val="33"/>
+        </w:numPr>
+        <w:rPr>
+          <w:rFonts w:asciiTheme="minorHAnsi" w:hAnsiTheme="minorHAnsi" w:cstheme="minorHAnsi"/>
+          <w:sz w:val="22"/>
+          <w:szCs w:val="22"/>
+        </w:rPr>
+      </w:pPr>
+      <w:r>
+        <w:rPr>
+          <w:rFonts w:asciiTheme="minorHAnsi" w:hAnsiTheme="minorHAnsi" w:cstheme="minorHAnsi"/>
+          <w:sz w:val="22"/>
+          <w:szCs w:val="22"/>
+        </w:rPr>
+        <w:t>Iván te pregunta por su progreso, muéstrale las diferentes gráficas de su progreso, y la progresión que llevan sus medidas.</w:t>
+      </w:r>
+    </w:p>
+    <w:p>
+      <w:pPr>
+        <w:pStyle w:val="Prrafodelista"/>
+        <w:numPr>
+          <w:ilvl w:val="0"/>
+          <w:numId w:val="33"/>
+        </w:numPr>
+        <w:rPr>
+          <w:rFonts w:asciiTheme="minorHAnsi" w:hAnsiTheme="minorHAnsi" w:cstheme="minorHAnsi"/>
+          <w:sz w:val="22"/>
+          <w:szCs w:val="22"/>
+        </w:rPr>
+      </w:pPr>
+      <w:r>
+        <w:rPr>
+          <w:rFonts w:asciiTheme="minorHAnsi" w:hAnsiTheme="minorHAnsi" w:cstheme="minorHAnsi"/>
+          <w:sz w:val="22"/>
+          <w:szCs w:val="22"/>
+        </w:rPr>
+        <w:t>Quieres cambiarle la dieta a Iván</w:t>
+      </w:r>
+      <w:r>
+        <w:rPr>
+          <w:rFonts w:asciiTheme="minorHAnsi" w:hAnsiTheme="minorHAnsi" w:cstheme="minorHAnsi"/>
+          <w:sz w:val="22"/>
+          <w:szCs w:val="22"/>
+        </w:rPr>
+        <w:t xml:space="preserve"> ya que esta no le ha ido muy bien</w:t>
+      </w:r>
+      <w:r>
+        <w:rPr>
+          <w:rFonts w:asciiTheme="minorHAnsi" w:hAnsiTheme="minorHAnsi" w:cstheme="minorHAnsi"/>
+          <w:sz w:val="22"/>
+          <w:szCs w:val="22"/>
+        </w:rPr>
+        <w:t>. Para ello vas a aprovechar la dieta a la que llamaste “</w:t>
+      </w:r>
+      <w:r>
+        <w:rPr>
+          <w:rFonts w:asciiTheme="minorHAnsi" w:hAnsiTheme="minorHAnsi" w:cstheme="minorHAnsi"/>
+          <w:sz w:val="22"/>
+          <w:szCs w:val="22"/>
+        </w:rPr>
+        <w:t>Musculación 1</w:t>
+      </w:r>
+      <w:r>
+        <w:rPr>
+          <w:rFonts w:asciiTheme="minorHAnsi" w:hAnsiTheme="minorHAnsi" w:cstheme="minorHAnsi"/>
+          <w:sz w:val="22"/>
+          <w:szCs w:val="22"/>
+        </w:rPr>
+        <w:t>” y le añadirás a la cena del lunes 2 litros de leche.</w:t>
+      </w:r>
+      <w:r>
+        <w:rPr>
+          <w:rFonts w:asciiTheme="minorHAnsi" w:hAnsiTheme="minorHAnsi" w:cstheme="minorHAnsi"/>
+          <w:sz w:val="22"/>
+          <w:szCs w:val="22"/>
+        </w:rPr>
+        <w:t xml:space="preserve"> A esta dieta la llamarás “</w:t>
+      </w:r>
+      <w:r>
+        <w:rPr>
+          <w:rFonts w:asciiTheme="minorHAnsi" w:hAnsiTheme="minorHAnsi" w:cstheme="minorHAnsi"/>
+          <w:sz w:val="22"/>
+          <w:szCs w:val="22"/>
+        </w:rPr>
+        <w:t>Musculación</w:t>
+      </w:r>
+      <w:r>
+        <w:rPr>
+          <w:rFonts w:asciiTheme="minorHAnsi" w:hAnsiTheme="minorHAnsi" w:cstheme="minorHAnsi"/>
+          <w:sz w:val="22"/>
+          <w:szCs w:val="22"/>
+        </w:rPr>
+        <w:t xml:space="preserve"> Ivan”</w:t>
+      </w:r>
+    </w:p>
+    <w:p>
+      <w:pPr>
+        <w:pStyle w:val="Prrafodelista"/>
+        <w:numPr>
+          <w:ilvl w:val="0"/>
+          <w:numId w:val="33"/>
+        </w:numPr>
+        <w:rPr>
+          <w:rFonts w:asciiTheme="minorHAnsi" w:hAnsiTheme="minorHAnsi" w:cstheme="minorHAnsi"/>
+          <w:sz w:val="22"/>
+          <w:szCs w:val="22"/>
+        </w:rPr>
+      </w:pPr>
+      <w:r>
+        <w:rPr>
+          <w:rFonts w:asciiTheme="minorHAnsi" w:hAnsiTheme="minorHAnsi" w:cstheme="minorHAnsi"/>
+          <w:sz w:val="22"/>
+          <w:szCs w:val="22"/>
+        </w:rPr>
+        <w:t>Ha terminado la consulta de Iván deberás darle por atendido para que desaparezca su cita. Iván te ha dicho que ya te llamará para concertar la siguiente.</w:t>
+      </w:r>
+    </w:p>
+    <w:p>
+      <w:pPr>
+        <w:pStyle w:val="Prrafodelista"/>
+        <w:numPr>
+          <w:ilvl w:val="0"/>
+          <w:numId w:val="33"/>
+        </w:numPr>
+        <w:rPr>
+          <w:rFonts w:asciiTheme="minorHAnsi" w:hAnsiTheme="minorHAnsi" w:cstheme="minorHAnsi"/>
+          <w:sz w:val="22"/>
+          <w:szCs w:val="22"/>
+        </w:rPr>
+      </w:pPr>
+      <w:r>
+        <w:rPr>
+          <w:rFonts w:asciiTheme="minorHAnsi" w:hAnsiTheme="minorHAnsi" w:cstheme="minorHAnsi"/>
+          <w:sz w:val="22"/>
+          <w:szCs w:val="22"/>
+        </w:rPr>
+        <w:t xml:space="preserve">Ahora te ha llamado Ana Nadal por teléfono, y te ha dicho que el </w:t>
+      </w:r>
+      <w:r>
+        <w:rPr>
+          <w:rFonts w:asciiTheme="minorHAnsi" w:hAnsiTheme="minorHAnsi" w:cstheme="minorHAnsi"/>
+          <w:sz w:val="22"/>
+          <w:szCs w:val="22"/>
+        </w:rPr>
+        <w:t xml:space="preserve">3 de </w:t>
+      </w:r>
+      <w:proofErr w:type="gramStart"/>
+      <w:r>
+        <w:rPr>
+          <w:rFonts w:asciiTheme="minorHAnsi" w:hAnsiTheme="minorHAnsi" w:cstheme="minorHAnsi"/>
+          <w:sz w:val="22"/>
+          <w:szCs w:val="22"/>
+        </w:rPr>
+        <w:t>Agosto</w:t>
+      </w:r>
+      <w:proofErr w:type="gramEnd"/>
+      <w:r>
+        <w:rPr>
+          <w:rFonts w:asciiTheme="minorHAnsi" w:hAnsiTheme="minorHAnsi" w:cstheme="minorHAnsi"/>
+          <w:sz w:val="22"/>
+          <w:szCs w:val="22"/>
+        </w:rPr>
+        <w:t xml:space="preserve"> a las 9:30 de la mañana</w:t>
+      </w:r>
+      <w:r>
+        <w:rPr>
+          <w:rFonts w:asciiTheme="minorHAnsi" w:hAnsiTheme="minorHAnsi" w:cstheme="minorHAnsi"/>
+          <w:sz w:val="22"/>
+          <w:szCs w:val="22"/>
+        </w:rPr>
+        <w:t xml:space="preserve"> no va a poder venir, que mejor a las 10:00. Cámbiale la fecha a Ana </w:t>
+      </w:r>
+      <w:r>
+        <w:rPr>
+          <w:rFonts w:asciiTheme="minorHAnsi" w:hAnsiTheme="minorHAnsi" w:cstheme="minorHAnsi"/>
+          <w:sz w:val="22"/>
+          <w:szCs w:val="22"/>
+        </w:rPr>
+        <w:t>N</w:t>
+      </w:r>
+      <w:r>
+        <w:rPr>
+          <w:rFonts w:asciiTheme="minorHAnsi" w:hAnsiTheme="minorHAnsi" w:cstheme="minorHAnsi"/>
+          <w:sz w:val="22"/>
+          <w:szCs w:val="22"/>
+        </w:rPr>
+        <w:t>adal.</w:t>
+      </w:r>
+    </w:p>
+    <w:p>
+      <w:pPr>
+        <w:pStyle w:val="Prrafodelista"/>
+        <w:numPr>
+          <w:ilvl w:val="0"/>
+          <w:numId w:val="33"/>
+        </w:numPr>
+        <w:rPr>
+          <w:rFonts w:asciiTheme="minorHAnsi" w:hAnsiTheme="minorHAnsi" w:cstheme="minorHAnsi"/>
+          <w:sz w:val="22"/>
+          <w:szCs w:val="22"/>
+        </w:rPr>
+      </w:pPr>
+      <w:r>
+        <w:rPr>
+          <w:rFonts w:asciiTheme="minorHAnsi" w:hAnsiTheme="minorHAnsi" w:cstheme="minorHAnsi"/>
+          <w:sz w:val="22"/>
+          <w:szCs w:val="22"/>
+        </w:rPr>
+        <w:t>Hoy, Ana Ramos te ha llamado por teléfono y te ha dicho que no va a continuar con la consulta, que quiere que la desactives por que no va a volver. Desactiva a Ana Ramos</w:t>
+      </w:r>
+      <w:r>
+        <w:rPr>
+          <w:rFonts w:asciiTheme="minorHAnsi" w:hAnsiTheme="minorHAnsi" w:cstheme="minorHAnsi"/>
+          <w:sz w:val="22"/>
+          <w:szCs w:val="22"/>
+        </w:rPr>
+        <w:t>.</w:t>
+      </w:r>
+      <w:bookmarkStart w:id="0" w:name="_GoBack"/>
+      <w:bookmarkEnd w:id="0"/>
+    </w:p>
+    <w:p>
+      <w:pPr>
+        <w:pStyle w:val="Prrafodelista"/>
         <w:rPr>
           <w:rFonts w:asciiTheme="minorHAnsi" w:hAnsiTheme="minorHAnsi" w:cstheme="minorHAnsi"/>
           <w:sz w:val="22"/>
@@ -2304,7 +5962,7 @@
         <w:ind w:left="720" w:hanging="360"/>
       </w:pPr>
     </w:lvl>
-    <w:lvl w:ilvl="1" w:tplc="040A0019" w:tentative="1">
+    <w:lvl w:ilvl="1" w:tplc="040A0019">
       <w:start w:val="1"/>
       <w:numFmt w:val="lowerLetter"/>
       <w:lvlText w:val="%2."/>
@@ -2313,7 +5971,7 @@
         <w:ind w:left="1440" w:hanging="360"/>
       </w:pPr>
     </w:lvl>
-    <w:lvl w:ilvl="2" w:tplc="040A001B" w:tentative="1">
+    <w:lvl w:ilvl="2" w:tplc="040A001B">
       <w:start w:val="1"/>
       <w:numFmt w:val="lowerRoman"/>
       <w:lvlText w:val="%3."/>
@@ -2830,6 +6488,92 @@
     </w:lvl>
   </w:abstractNum>
   <w:abstractNum w:abstractNumId="24" w15:restartNumberingAfterBreak="0">
+    <w:nsid w:val="4E125066"/>
+    <w:multiLevelType w:val="hybridMultilevel"/>
+    <w:tmpl w:val="56AC7C9C"/>
+    <w:lvl w:ilvl="0" w:tplc="040A000F">
+      <w:start w:val="1"/>
+      <w:numFmt w:val="decimal"/>
+      <w:lvlText w:val="%1."/>
+      <w:lvlJc w:val="left"/>
+      <w:pPr>
+        <w:ind w:left="1423" w:hanging="360"/>
+      </w:pPr>
+    </w:lvl>
+    <w:lvl w:ilvl="1" w:tplc="040A0019" w:tentative="1">
+      <w:start w:val="1"/>
+      <w:numFmt w:val="lowerLetter"/>
+      <w:lvlText w:val="%2."/>
+      <w:lvlJc w:val="left"/>
+      <w:pPr>
+        <w:ind w:left="2143" w:hanging="360"/>
+      </w:pPr>
+    </w:lvl>
+    <w:lvl w:ilvl="2" w:tplc="040A001B" w:tentative="1">
+      <w:start w:val="1"/>
+      <w:numFmt w:val="lowerRoman"/>
+      <w:lvlText w:val="%3."/>
+      <w:lvlJc w:val="right"/>
+      <w:pPr>
+        <w:ind w:left="2863" w:hanging="180"/>
+      </w:pPr>
+    </w:lvl>
+    <w:lvl w:ilvl="3" w:tplc="040A000F" w:tentative="1">
+      <w:start w:val="1"/>
+      <w:numFmt w:val="decimal"/>
+      <w:lvlText w:val="%4."/>
+      <w:lvlJc w:val="left"/>
+      <w:pPr>
+        <w:ind w:left="3583" w:hanging="360"/>
+      </w:pPr>
+    </w:lvl>
+    <w:lvl w:ilvl="4" w:tplc="040A0019" w:tentative="1">
+      <w:start w:val="1"/>
+      <w:numFmt w:val="lowerLetter"/>
+      <w:lvlText w:val="%5."/>
+      <w:lvlJc w:val="left"/>
+      <w:pPr>
+        <w:ind w:left="4303" w:hanging="360"/>
+      </w:pPr>
+    </w:lvl>
+    <w:lvl w:ilvl="5" w:tplc="040A001B" w:tentative="1">
+      <w:start w:val="1"/>
+      <w:numFmt w:val="lowerRoman"/>
+      <w:lvlText w:val="%6."/>
+      <w:lvlJc w:val="right"/>
+      <w:pPr>
+        <w:ind w:left="5023" w:hanging="180"/>
+      </w:pPr>
+    </w:lvl>
+    <w:lvl w:ilvl="6" w:tplc="040A000F" w:tentative="1">
+      <w:start w:val="1"/>
+      <w:numFmt w:val="decimal"/>
+      <w:lvlText w:val="%7."/>
+      <w:lvlJc w:val="left"/>
+      <w:pPr>
+        <w:ind w:left="5743" w:hanging="360"/>
+      </w:pPr>
+    </w:lvl>
+    <w:lvl w:ilvl="7" w:tplc="040A0019" w:tentative="1">
+      <w:start w:val="1"/>
+      <w:numFmt w:val="lowerLetter"/>
+      <w:lvlText w:val="%8."/>
+      <w:lvlJc w:val="left"/>
+      <w:pPr>
+        <w:ind w:left="6463" w:hanging="360"/>
+      </w:pPr>
+    </w:lvl>
+    <w:lvl w:ilvl="8" w:tplc="040A001B" w:tentative="1">
+      <w:start w:val="1"/>
+      <w:numFmt w:val="lowerRoman"/>
+      <w:lvlText w:val="%9."/>
+      <w:lvlJc w:val="right"/>
+      <w:pPr>
+        <w:ind w:left="7183" w:hanging="180"/>
+      </w:pPr>
+    </w:lvl>
+  </w:abstractNum>
+  <w:abstractNum w:abstractNumId="25" w15:restartNumberingAfterBreak="0">
     <w:nsid w:val="527C1FCD"/>
     <w:multiLevelType w:val="hybridMultilevel"/>
     <w:tmpl w:val="745EA612"/>
@@ -2942,7 +6686,93 @@
       </w:rPr>
     </w:lvl>
   </w:abstractNum>
-  <w:abstractNum w:abstractNumId="25" w15:restartNumberingAfterBreak="0">
+  <w:abstractNum w:abstractNumId="26" w15:restartNumberingAfterBreak="0">
+    <w:nsid w:val="557244EE"/>
+    <w:multiLevelType w:val="hybridMultilevel"/>
+    <w:tmpl w:val="67D23F88"/>
+    <w:lvl w:ilvl="0" w:tplc="040A000F">
+      <w:start w:val="1"/>
+      <w:numFmt w:val="decimal"/>
+      <w:lvlText w:val="%1."/>
+      <w:lvlJc w:val="left"/>
+      <w:pPr>
+        <w:ind w:left="720" w:hanging="360"/>
+      </w:pPr>
+    </w:lvl>
+    <w:lvl w:ilvl="1" w:tplc="040A0019" w:tentative="1">
+      <w:start w:val="1"/>
+      <w:numFmt w:val="lowerLetter"/>
+      <w:lvlText w:val="%2."/>
+      <w:lvlJc w:val="left"/>
+      <w:pPr>
+        <w:ind w:left="1440" w:hanging="360"/>
+      </w:pPr>
+    </w:lvl>
+    <w:lvl w:ilvl="2" w:tplc="040A001B" w:tentative="1">
+      <w:start w:val="1"/>
+      <w:numFmt w:val="lowerRoman"/>
+      <w:lvlText w:val="%3."/>
+      <w:lvlJc w:val="right"/>
+      <w:pPr>
+        <w:ind w:left="2160" w:hanging="180"/>
+      </w:pPr>
+    </w:lvl>
+    <w:lvl w:ilvl="3" w:tplc="040A000F" w:tentative="1">
+      <w:start w:val="1"/>
+      <w:numFmt w:val="decimal"/>
+      <w:lvlText w:val="%4."/>
+      <w:lvlJc w:val="left"/>
+      <w:pPr>
+        <w:ind w:left="2880" w:hanging="360"/>
+      </w:pPr>
+    </w:lvl>
+    <w:lvl w:ilvl="4" w:tplc="040A0019" w:tentative="1">
+      <w:start w:val="1"/>
+      <w:numFmt w:val="lowerLetter"/>
+      <w:lvlText w:val="%5."/>
+      <w:lvlJc w:val="left"/>
+      <w:pPr>
+        <w:ind w:left="3600" w:hanging="360"/>
+      </w:pPr>
+    </w:lvl>
+    <w:lvl w:ilvl="5" w:tplc="040A001B" w:tentative="1">
+      <w:start w:val="1"/>
+      <w:numFmt w:val="lowerRoman"/>
+      <w:lvlText w:val="%6."/>
+      <w:lvlJc w:val="right"/>
+      <w:pPr>
+        <w:ind w:left="4320" w:hanging="180"/>
+      </w:pPr>
+    </w:lvl>
+    <w:lvl w:ilvl="6" w:tplc="040A000F" w:tentative="1">
+      <w:start w:val="1"/>
+      <w:numFmt w:val="decimal"/>
+      <w:lvlText w:val="%7."/>
+      <w:lvlJc w:val="left"/>
+      <w:pPr>
+        <w:ind w:left="5040" w:hanging="360"/>
+      </w:pPr>
+    </w:lvl>
+    <w:lvl w:ilvl="7" w:tplc="040A0019" w:tentative="1">
+      <w:start w:val="1"/>
+      <w:numFmt w:val="lowerLetter"/>
+      <w:lvlText w:val="%8."/>
+      <w:lvlJc w:val="left"/>
+      <w:pPr>
+        <w:ind w:left="5760" w:hanging="360"/>
+      </w:pPr>
+    </w:lvl>
+    <w:lvl w:ilvl="8" w:tplc="040A001B" w:tentative="1">
+      <w:start w:val="1"/>
+      <w:numFmt w:val="lowerRoman"/>
+      <w:lvlText w:val="%9."/>
+      <w:lvlJc w:val="right"/>
+      <w:pPr>
+        <w:ind w:left="6480" w:hanging="180"/>
+      </w:pPr>
+    </w:lvl>
+  </w:abstractNum>
+  <w:abstractNum w:abstractNumId="27" w15:restartNumberingAfterBreak="0">
     <w:nsid w:val="5AE25DD0"/>
     <w:multiLevelType w:val="hybridMultilevel"/>
     <w:tmpl w:val="7FB01014"/>
@@ -3055,7 +6885,7 @@
       </w:rPr>
     </w:lvl>
   </w:abstractNum>
-  <w:abstractNum w:abstractNumId="26" w15:restartNumberingAfterBreak="0">
+  <w:abstractNum w:abstractNumId="28" w15:restartNumberingAfterBreak="0">
     <w:nsid w:val="5E674F21"/>
     <w:multiLevelType w:val="hybridMultilevel"/>
     <w:tmpl w:val="E3AE0620"/>
@@ -3168,7 +6998,7 @@
       </w:rPr>
     </w:lvl>
   </w:abstractNum>
-  <w:abstractNum w:abstractNumId="27" w15:restartNumberingAfterBreak="0">
+  <w:abstractNum w:abstractNumId="29" w15:restartNumberingAfterBreak="0">
     <w:nsid w:val="5F4E043F"/>
     <w:multiLevelType w:val="hybridMultilevel"/>
     <w:tmpl w:val="4DCCF7CA"/>
@@ -3281,7 +7111,7 @@
       </w:rPr>
     </w:lvl>
   </w:abstractNum>
-  <w:abstractNum w:abstractNumId="28" w15:restartNumberingAfterBreak="0">
+  <w:abstractNum w:abstractNumId="30" w15:restartNumberingAfterBreak="0">
     <w:nsid w:val="61BC28AF"/>
     <w:multiLevelType w:val="hybridMultilevel"/>
     <w:tmpl w:val="1974F934"/>
@@ -3394,7 +7224,7 @@
       </w:rPr>
     </w:lvl>
   </w:abstractNum>
-  <w:abstractNum w:abstractNumId="29" w15:restartNumberingAfterBreak="0">
+  <w:abstractNum w:abstractNumId="31" w15:restartNumberingAfterBreak="0">
     <w:nsid w:val="637729CA"/>
     <w:multiLevelType w:val="hybridMultilevel"/>
     <w:tmpl w:val="F03AA9CE"/>
@@ -3507,7 +7337,7 @@
       </w:rPr>
     </w:lvl>
   </w:abstractNum>
-  <w:abstractNum w:abstractNumId="30" w15:restartNumberingAfterBreak="0">
+  <w:abstractNum w:abstractNumId="32" w15:restartNumberingAfterBreak="0">
     <w:nsid w:val="71F21C73"/>
     <w:multiLevelType w:val="hybridMultilevel"/>
     <w:tmpl w:val="1E8AE6F0"/>
@@ -3593,7 +7423,7 @@
       </w:pPr>
     </w:lvl>
   </w:abstractNum>
-  <w:abstractNum w:abstractNumId="31" w15:restartNumberingAfterBreak="0">
+  <w:abstractNum w:abstractNumId="33" w15:restartNumberingAfterBreak="0">
     <w:nsid w:val="7A8E6EFD"/>
     <w:multiLevelType w:val="hybridMultilevel"/>
     <w:tmpl w:val="57A4A78A"/>
@@ -3706,7 +7536,7 @@
       </w:rPr>
     </w:lvl>
   </w:abstractNum>
-  <w:abstractNum w:abstractNumId="32" w15:restartNumberingAfterBreak="0">
+  <w:abstractNum w:abstractNumId="34" w15:restartNumberingAfterBreak="0">
     <w:nsid w:val="7D753524"/>
     <w:multiLevelType w:val="hybridMultilevel"/>
     <w:tmpl w:val="E27A008C"/>
@@ -3820,7 +7650,7 @@
     </w:lvl>
   </w:abstractNum>
   <w:num w:numId="1">
-    <w:abstractNumId w:val="30"/>
+    <w:abstractNumId w:val="32"/>
   </w:num>
   <w:num w:numId="2">
     <w:abstractNumId w:val="15"/>
@@ -3847,7 +7677,7 @@
     <w:abstractNumId w:val="7"/>
   </w:num>
   <w:num w:numId="10">
-    <w:abstractNumId w:val="29"/>
+    <w:abstractNumId w:val="31"/>
   </w:num>
   <w:num w:numId="11">
     <w:abstractNumId w:val="3"/>
@@ -3859,16 +7689,16 @@
     <w:abstractNumId w:val="2"/>
   </w:num>
   <w:num w:numId="14">
-    <w:abstractNumId w:val="27"/>
+    <w:abstractNumId w:val="29"/>
   </w:num>
   <w:num w:numId="15">
     <w:abstractNumId w:val="21"/>
   </w:num>
   <w:num w:numId="16">
-    <w:abstractNumId w:val="32"/>
+    <w:abstractNumId w:val="34"/>
   </w:num>
   <w:num w:numId="17">
-    <w:abstractNumId w:val="25"/>
+    <w:abstractNumId w:val="27"/>
   </w:num>
   <w:num w:numId="18">
     <w:abstractNumId w:val="23"/>
@@ -3883,16 +7713,16 @@
     <w:abstractNumId w:val="16"/>
   </w:num>
   <w:num w:numId="22">
+    <w:abstractNumId w:val="30"/>
+  </w:num>
+  <w:num w:numId="23">
+    <w:abstractNumId w:val="25"/>
+  </w:num>
+  <w:num w:numId="24">
     <w:abstractNumId w:val="28"/>
   </w:num>
-  <w:num w:numId="23">
-    <w:abstractNumId w:val="24"/>
-  </w:num>
-  <w:num w:numId="24">
-    <w:abstractNumId w:val="26"/>
-  </w:num>
   <w:num w:numId="25">
-    <w:abstractNumId w:val="31"/>
+    <w:abstractNumId w:val="33"/>
   </w:num>
   <w:num w:numId="26">
     <w:abstractNumId w:val="13"/>
@@ -3923,6 +7753,12 @@
   </w:num>
   <w:num w:numId="33">
     <w:abstractNumId w:val="19"/>
+  </w:num>
+  <w:num w:numId="34">
+    <w:abstractNumId w:val="24"/>
+  </w:num>
+  <w:num w:numId="35">
+    <w:abstractNumId w:val="26"/>
   </w:num>
 </w:numbering>
 </file>
@@ -4458,6 +8294,39 @@
       <w:szCs w:val="18"/>
     </w:rPr>
   </w:style>
+  <w:style w:type="character" w:styleId="Hipervnculo">
+    <w:name w:val="Hyperlink"/>
+    <w:basedOn w:val="Fuentedeprrafopredeter"/>
+    <w:uiPriority w:val="99"/>
+    <w:unhideWhenUsed/>
+    <w:rsid w:val="00E24551"/>
+    <w:rPr>
+      <w:color w:val="0563C1" w:themeColor="hyperlink"/>
+      <w:u w:val="single"/>
+    </w:rPr>
+  </w:style>
+  <w:style w:type="character" w:styleId="Mencinsinresolver">
+    <w:name w:val="Unresolved Mention"/>
+    <w:basedOn w:val="Fuentedeprrafopredeter"/>
+    <w:uiPriority w:val="99"/>
+    <w:rsid w:val="00E24551"/>
+    <w:rPr>
+      <w:color w:val="605E5C"/>
+      <w:shd w:val="clear" w:color="auto" w:fill="E1DFDD"/>
+    </w:rPr>
+  </w:style>
+  <w:style w:type="character" w:styleId="Hipervnculovisitado">
+    <w:name w:val="FollowedHyperlink"/>
+    <w:basedOn w:val="Fuentedeprrafopredeter"/>
+    <w:uiPriority w:val="99"/>
+    <w:semiHidden/>
+    <w:unhideWhenUsed/>
+    <w:rsid w:val="00D80A2D"/>
+    <w:rPr>
+      <w:color w:val="954F72" w:themeColor="followedHyperlink"/>
+      <w:u w:val="single"/>
+    </w:rPr>
+  </w:style>
 </w:styles>
 </file>
 

</xml_diff>

<commit_message>
Terminado  el documento de evaluacion
</commit_message>
<xml_diff>
--- a/Evaluacion/Evaluacion.docx
+++ b/Evaluacion/Evaluacion.docx
@@ -596,7 +596,7 @@
           </mc:Choice>
           <mc:Fallback>
             <w:pict>
-              <v:oval w14:anchorId="53909034" id="Elipse 7" o:spid="_x0000_s1026" style="position:absolute;margin-left:116.95pt;margin-top:12.8pt;width:15.55pt;height:14.4pt;z-index:251661312;visibility:visible;mso-wrap-style:square;mso-wrap-distance-left:9pt;mso-wrap-distance-top:0;mso-wrap-distance-right:9pt;mso-wrap-distance-bottom:0;mso-position-horizontal:absolute;mso-position-horizontal-relative:text;mso-position-vertical:absolute;mso-position-vertical-relative:text;v-text-anchor:middle" o:gfxdata="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" filled="f" strokecolor="red" strokeweight="1pt">
+              <v:oval w14:anchorId="79D3810B" id="Elipse 7" o:spid="_x0000_s1026" style="position:absolute;margin-left:116.95pt;margin-top:12.8pt;width:15.55pt;height:14.4pt;z-index:251661312;visibility:visible;mso-wrap-style:square;mso-wrap-distance-left:9pt;mso-wrap-distance-top:0;mso-wrap-distance-right:9pt;mso-wrap-distance-bottom:0;mso-position-horizontal:absolute;mso-position-horizontal-relative:text;mso-position-vertical:absolute;mso-position-vertical-relative:text;v-text-anchor:middle" o:gfxdata="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" filled="f" strokecolor="red" strokeweight="1pt">
                 <v:stroke joinstyle="miter"/>
               </v:oval>
             </w:pict>
@@ -675,7 +675,7 @@
           </mc:Choice>
           <mc:Fallback>
             <w:pict>
-              <v:oval w14:anchorId="7F52C789" id="Elipse 6" o:spid="_x0000_s1026" style="position:absolute;margin-left:56.05pt;margin-top:12.5pt;width:15.55pt;height:14.4pt;z-index:251659264;visibility:visible;mso-wrap-style:square;mso-wrap-distance-left:9pt;mso-wrap-distance-top:0;mso-wrap-distance-right:9pt;mso-wrap-distance-bottom:0;mso-position-horizontal:absolute;mso-position-horizontal-relative:text;mso-position-vertical:absolute;mso-position-vertical-relative:text;v-text-anchor:middle" o:gfxdata="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" filled="f" strokecolor="red" strokeweight="1pt">
+              <v:oval w14:anchorId="35C52BC7" id="Elipse 6" o:spid="_x0000_s1026" style="position:absolute;margin-left:56.05pt;margin-top:12.5pt;width:15.55pt;height:14.4pt;z-index:251659264;visibility:visible;mso-wrap-style:square;mso-wrap-distance-left:9pt;mso-wrap-distance-top:0;mso-wrap-distance-right:9pt;mso-wrap-distance-bottom:0;mso-position-horizontal:absolute;mso-position-horizontal-relative:text;mso-position-vertical:absolute;mso-position-vertical-relative:text;v-text-anchor:middle" o:gfxdata="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" filled="f" strokecolor="red" strokeweight="1pt">
                 <v:stroke joinstyle="miter"/>
               </v:oval>
             </w:pict>
@@ -3858,18 +3858,390 @@
         </w:rPr>
         <w:t>.</w:t>
       </w:r>
+    </w:p>
+    <w:p>
+      <w:pPr>
+        <w:pStyle w:val="Prrafodelista"/>
+        <w:numPr>
+          <w:ilvl w:val="0"/>
+          <w:numId w:val="33"/>
+        </w:numPr>
+        <w:rPr>
+          <w:rFonts w:asciiTheme="minorHAnsi" w:hAnsiTheme="minorHAnsi" w:cstheme="minorHAnsi"/>
+          <w:sz w:val="22"/>
+          <w:szCs w:val="22"/>
+        </w:rPr>
+      </w:pPr>
+      <w:r>
+        <w:rPr>
+          <w:rFonts w:asciiTheme="minorHAnsi" w:hAnsiTheme="minorHAnsi" w:cstheme="minorHAnsi"/>
+          <w:sz w:val="22"/>
+          <w:szCs w:val="22"/>
+        </w:rPr>
+        <w:t xml:space="preserve">Te ha llamado por teléfono </w:t>
+      </w:r>
+      <w:r>
+        <w:rPr>
+          <w:rFonts w:asciiTheme="minorHAnsi" w:hAnsiTheme="minorHAnsi" w:cstheme="minorHAnsi"/>
+          <w:sz w:val="22"/>
+          <w:szCs w:val="22"/>
+        </w:rPr>
+        <w:t>Iván</w:t>
+      </w:r>
+      <w:r>
+        <w:rPr>
+          <w:rFonts w:asciiTheme="minorHAnsi" w:hAnsiTheme="minorHAnsi" w:cstheme="minorHAnsi"/>
+          <w:sz w:val="22"/>
+          <w:szCs w:val="22"/>
+        </w:rPr>
+        <w:t>, te pide una cita para mañana a las 14:00, Añádesela.</w:t>
+      </w:r>
+    </w:p>
+    <w:p>
+      <w:pPr>
+        <w:pStyle w:val="Prrafodelista"/>
+        <w:numPr>
+          <w:ilvl w:val="0"/>
+          <w:numId w:val="33"/>
+        </w:numPr>
+        <w:rPr>
+          <w:rFonts w:asciiTheme="minorHAnsi" w:hAnsiTheme="minorHAnsi" w:cstheme="minorHAnsi"/>
+          <w:sz w:val="22"/>
+          <w:szCs w:val="22"/>
+        </w:rPr>
+      </w:pPr>
+      <w:r>
+        <w:rPr>
+          <w:rFonts w:asciiTheme="minorHAnsi" w:hAnsiTheme="minorHAnsi" w:cstheme="minorHAnsi"/>
+          <w:sz w:val="22"/>
+          <w:szCs w:val="22"/>
+        </w:rPr>
+        <w:t xml:space="preserve">Ahora tomarás el papel del paciente, en este caso eres </w:t>
+      </w:r>
+      <w:r>
+        <w:rPr>
+          <w:rFonts w:asciiTheme="minorHAnsi" w:hAnsiTheme="minorHAnsi" w:cstheme="minorHAnsi"/>
+          <w:sz w:val="22"/>
+          <w:szCs w:val="22"/>
+        </w:rPr>
+        <w:t>Iván</w:t>
+      </w:r>
+      <w:r>
+        <w:rPr>
+          <w:rFonts w:asciiTheme="minorHAnsi" w:hAnsiTheme="minorHAnsi" w:cstheme="minorHAnsi"/>
+          <w:sz w:val="22"/>
+          <w:szCs w:val="22"/>
+        </w:rPr>
+        <w:t>.</w:t>
+      </w:r>
+    </w:p>
+    <w:p>
+      <w:pPr>
+        <w:pStyle w:val="Prrafodelista"/>
+        <w:numPr>
+          <w:ilvl w:val="0"/>
+          <w:numId w:val="33"/>
+        </w:numPr>
+        <w:rPr>
+          <w:rFonts w:asciiTheme="minorHAnsi" w:hAnsiTheme="minorHAnsi" w:cstheme="minorHAnsi"/>
+          <w:sz w:val="22"/>
+          <w:szCs w:val="22"/>
+        </w:rPr>
+      </w:pPr>
+      <w:r>
+        <w:rPr>
+          <w:rFonts w:asciiTheme="minorHAnsi" w:hAnsiTheme="minorHAnsi" w:cstheme="minorHAnsi"/>
+          <w:sz w:val="22"/>
+          <w:szCs w:val="22"/>
+        </w:rPr>
+        <w:t xml:space="preserve">Como </w:t>
+      </w:r>
+      <w:r>
+        <w:rPr>
+          <w:rFonts w:asciiTheme="minorHAnsi" w:hAnsiTheme="minorHAnsi" w:cstheme="minorHAnsi"/>
+          <w:sz w:val="22"/>
+          <w:szCs w:val="22"/>
+        </w:rPr>
+        <w:t>Iván</w:t>
+      </w:r>
+      <w:r>
+        <w:rPr>
+          <w:rFonts w:asciiTheme="minorHAnsi" w:hAnsiTheme="minorHAnsi" w:cstheme="minorHAnsi"/>
+          <w:sz w:val="22"/>
+          <w:szCs w:val="22"/>
+        </w:rPr>
+        <w:t>, quieres utilizar la aplicación, para ello ve a la pantalla de Log-in dándole a tu navegador al botón “atrás” o escribe la dirección del punto 3 en el navegador</w:t>
+      </w:r>
+      <w:r>
+        <w:rPr>
+          <w:rFonts w:asciiTheme="minorHAnsi" w:hAnsiTheme="minorHAnsi" w:cstheme="minorHAnsi"/>
+          <w:sz w:val="22"/>
+          <w:szCs w:val="22"/>
+        </w:rPr>
+        <w:t xml:space="preserve"> y realiza el Log-in con los datos de Ivan. Email: </w:t>
+      </w:r>
+      <w:hyperlink r:id="rId10" w:history="1">
+        <w:r>
+          <w:rPr>
+            <w:rStyle w:val="Hipervnculo"/>
+            <w:rFonts w:asciiTheme="minorHAnsi" w:hAnsiTheme="minorHAnsi" w:cstheme="minorHAnsi"/>
+            <w:sz w:val="22"/>
+            <w:szCs w:val="22"/>
+          </w:rPr>
+          <w:t>icanas@ucm.es</w:t>
+        </w:r>
+      </w:hyperlink>
+      <w:r>
+        <w:rPr>
+          <w:rFonts w:asciiTheme="minorHAnsi" w:hAnsiTheme="minorHAnsi" w:cstheme="minorHAnsi"/>
+          <w:sz w:val="22"/>
+          <w:szCs w:val="22"/>
+        </w:rPr>
+        <w:t xml:space="preserve">   Contraseña: ivan</w:t>
+      </w:r>
+    </w:p>
+    <w:p>
+      <w:pPr>
+        <w:pStyle w:val="Prrafodelista"/>
+        <w:numPr>
+          <w:ilvl w:val="0"/>
+          <w:numId w:val="33"/>
+        </w:numPr>
+        <w:rPr>
+          <w:rFonts w:asciiTheme="minorHAnsi" w:hAnsiTheme="minorHAnsi" w:cstheme="minorHAnsi"/>
+          <w:sz w:val="22"/>
+          <w:szCs w:val="22"/>
+        </w:rPr>
+      </w:pPr>
+      <w:r>
+        <w:rPr>
+          <w:rFonts w:asciiTheme="minorHAnsi" w:hAnsiTheme="minorHAnsi" w:cstheme="minorHAnsi"/>
+          <w:sz w:val="22"/>
+          <w:szCs w:val="22"/>
+        </w:rPr>
+        <w:t xml:space="preserve">Visualiza tu progreso de peso, composición corporal, somatotipo, pliegues y perímetros y </w:t>
+      </w:r>
+      <w:proofErr w:type="gramStart"/>
+      <w:r>
+        <w:rPr>
+          <w:rFonts w:asciiTheme="minorHAnsi" w:hAnsiTheme="minorHAnsi" w:cstheme="minorHAnsi"/>
+          <w:sz w:val="22"/>
+          <w:szCs w:val="22"/>
+        </w:rPr>
+        <w:t>el ratio</w:t>
+      </w:r>
+      <w:proofErr w:type="gramEnd"/>
+      <w:r>
+        <w:rPr>
+          <w:rFonts w:asciiTheme="minorHAnsi" w:hAnsiTheme="minorHAnsi" w:cstheme="minorHAnsi"/>
+          <w:sz w:val="22"/>
+          <w:szCs w:val="22"/>
+        </w:rPr>
+        <w:t xml:space="preserve"> cintura-cadera.</w:t>
+      </w:r>
+    </w:p>
+    <w:p>
+      <w:pPr>
+        <w:pStyle w:val="Prrafodelista"/>
+        <w:numPr>
+          <w:ilvl w:val="0"/>
+          <w:numId w:val="33"/>
+        </w:numPr>
+        <w:rPr>
+          <w:rFonts w:asciiTheme="minorHAnsi" w:hAnsiTheme="minorHAnsi" w:cstheme="minorHAnsi"/>
+          <w:sz w:val="22"/>
+          <w:szCs w:val="22"/>
+        </w:rPr>
+      </w:pPr>
+      <w:r>
+        <w:rPr>
+          <w:rFonts w:asciiTheme="minorHAnsi" w:hAnsiTheme="minorHAnsi" w:cstheme="minorHAnsi"/>
+          <w:sz w:val="22"/>
+          <w:szCs w:val="22"/>
+        </w:rPr>
+        <w:t>Consulta tu próxima cita.</w:t>
+      </w:r>
+    </w:p>
+    <w:p>
+      <w:pPr>
+        <w:pStyle w:val="Prrafodelista"/>
+        <w:numPr>
+          <w:ilvl w:val="0"/>
+          <w:numId w:val="33"/>
+        </w:numPr>
+        <w:rPr>
+          <w:rFonts w:asciiTheme="minorHAnsi" w:hAnsiTheme="minorHAnsi" w:cstheme="minorHAnsi"/>
+          <w:sz w:val="22"/>
+          <w:szCs w:val="22"/>
+        </w:rPr>
+      </w:pPr>
+      <w:r>
+        <w:rPr>
+          <w:rFonts w:asciiTheme="minorHAnsi" w:hAnsiTheme="minorHAnsi" w:cstheme="minorHAnsi"/>
+          <w:sz w:val="22"/>
+          <w:szCs w:val="22"/>
+        </w:rPr>
+        <w:t>Escribe un correo a tu nutricionista.</w:t>
+      </w:r>
+    </w:p>
+    <w:p>
+      <w:pPr>
+        <w:rPr>
+          <w:rFonts w:asciiTheme="minorHAnsi" w:hAnsiTheme="minorHAnsi" w:cstheme="minorHAnsi"/>
+          <w:sz w:val="22"/>
+          <w:szCs w:val="22"/>
+        </w:rPr>
+      </w:pPr>
+    </w:p>
+    <w:p>
+      <w:pPr>
+        <w:rPr>
+          <w:rFonts w:asciiTheme="minorHAnsi" w:hAnsiTheme="minorHAnsi" w:cstheme="minorHAnsi"/>
+          <w:sz w:val="22"/>
+          <w:szCs w:val="22"/>
+        </w:rPr>
+      </w:pPr>
+    </w:p>
+    <w:p>
+      <w:pPr>
+        <w:rPr>
+          <w:rFonts w:asciiTheme="minorHAnsi" w:hAnsiTheme="minorHAnsi" w:cstheme="minorHAnsi"/>
+          <w:sz w:val="22"/>
+          <w:szCs w:val="22"/>
+        </w:rPr>
+      </w:pPr>
+    </w:p>
+    <w:p>
+      <w:pPr>
+        <w:rPr>
+          <w:b/>
+          <w:sz w:val="28"/>
+          <w:szCs w:val="22"/>
+        </w:rPr>
+      </w:pPr>
+      <w:r>
+        <w:rPr>
+          <w:b/>
+          <w:sz w:val="28"/>
+          <w:szCs w:val="22"/>
+        </w:rPr>
+        <w:t>Cuestionario</w:t>
+      </w:r>
+    </w:p>
+    <w:p>
+      <w:pPr>
+        <w:rPr>
+          <w:b/>
+          <w:sz w:val="28"/>
+          <w:szCs w:val="22"/>
+        </w:rPr>
+      </w:pPr>
+    </w:p>
+    <w:p>
+      <w:pPr>
+        <w:ind w:firstLine="708"/>
+        <w:rPr>
+          <w:rFonts w:asciiTheme="minorHAnsi" w:hAnsiTheme="minorHAnsi" w:cstheme="minorHAnsi"/>
+          <w:sz w:val="22"/>
+          <w:szCs w:val="22"/>
+        </w:rPr>
+      </w:pPr>
+      <w:r>
+        <w:rPr>
+          <w:rFonts w:asciiTheme="minorHAnsi" w:hAnsiTheme="minorHAnsi" w:cstheme="minorHAnsi"/>
+          <w:sz w:val="22"/>
+          <w:szCs w:val="22"/>
+        </w:rPr>
+        <w:t>Una vez finalizado, por favor, responde a las preguntas del siguiente cuestionario:</w:t>
+      </w:r>
+    </w:p>
+    <w:p>
+      <w:pPr>
+        <w:rPr>
+          <w:rFonts w:asciiTheme="minorHAnsi" w:hAnsiTheme="minorHAnsi" w:cstheme="minorHAnsi"/>
+          <w:sz w:val="22"/>
+          <w:szCs w:val="22"/>
+        </w:rPr>
+      </w:pPr>
+      <w:r>
+        <w:rPr>
+          <w:rFonts w:asciiTheme="minorHAnsi" w:hAnsiTheme="minorHAnsi" w:cstheme="minorHAnsi"/>
+          <w:sz w:val="22"/>
+          <w:szCs w:val="22"/>
+        </w:rPr>
+        <w:t>Pinchando aquí: CUESTIONARIO</w:t>
+      </w:r>
+    </w:p>
+    <w:p>
+      <w:pPr>
+        <w:rPr>
+          <w:rFonts w:asciiTheme="minorHAnsi" w:hAnsiTheme="minorHAnsi" w:cstheme="minorHAnsi"/>
+          <w:sz w:val="22"/>
+          <w:szCs w:val="22"/>
+        </w:rPr>
+      </w:pPr>
+      <w:r>
+        <w:rPr>
+          <w:rFonts w:asciiTheme="minorHAnsi" w:hAnsiTheme="minorHAnsi" w:cstheme="minorHAnsi"/>
+          <w:sz w:val="22"/>
+          <w:szCs w:val="22"/>
+        </w:rPr>
+        <w:t>O navegando a la siguiente dirección: CUESTIONARIO</w:t>
+      </w:r>
+    </w:p>
+    <w:p>
+      <w:pPr>
+        <w:rPr>
+          <w:rFonts w:asciiTheme="minorHAnsi" w:hAnsiTheme="minorHAnsi" w:cstheme="minorHAnsi"/>
+          <w:sz w:val="22"/>
+          <w:szCs w:val="22"/>
+        </w:rPr>
+      </w:pPr>
+    </w:p>
+    <w:p>
+      <w:pPr>
+        <w:rPr>
+          <w:rFonts w:asciiTheme="minorHAnsi" w:hAnsiTheme="minorHAnsi" w:cstheme="minorHAnsi"/>
+          <w:sz w:val="22"/>
+          <w:szCs w:val="22"/>
+        </w:rPr>
+      </w:pPr>
+      <w:r>
+        <w:rPr>
+          <w:rFonts w:asciiTheme="minorHAnsi" w:hAnsiTheme="minorHAnsi" w:cstheme="minorHAnsi"/>
+          <w:sz w:val="22"/>
+          <w:szCs w:val="22"/>
+        </w:rPr>
+        <w:t>Recuerda que el cuestionario es completamente anónimo.</w:t>
+      </w:r>
+    </w:p>
+    <w:p>
+      <w:pPr>
+        <w:rPr>
+          <w:rFonts w:asciiTheme="minorHAnsi" w:hAnsiTheme="minorHAnsi" w:cstheme="minorHAnsi"/>
+          <w:sz w:val="22"/>
+          <w:szCs w:val="22"/>
+        </w:rPr>
+      </w:pPr>
+    </w:p>
+    <w:p>
+      <w:pPr>
+        <w:rPr>
+          <w:rFonts w:asciiTheme="minorHAnsi" w:hAnsiTheme="minorHAnsi" w:cstheme="minorHAnsi"/>
+          <w:sz w:val="22"/>
+          <w:szCs w:val="22"/>
+        </w:rPr>
+      </w:pPr>
+      <w:r>
+        <w:rPr>
+          <w:rFonts w:asciiTheme="minorHAnsi" w:hAnsiTheme="minorHAnsi" w:cstheme="minorHAnsi"/>
+          <w:sz w:val="22"/>
+          <w:szCs w:val="22"/>
+        </w:rPr>
+        <w:t>Gracias.</w:t>
+      </w:r>
       <w:bookmarkStart w:id="0" w:name="_GoBack"/>
       <w:bookmarkEnd w:id="0"/>
-    </w:p>
-    <w:p>
-      <w:pPr>
-        <w:pStyle w:val="Prrafodelista"/>
-        <w:rPr>
-          <w:rFonts w:asciiTheme="minorHAnsi" w:hAnsiTheme="minorHAnsi" w:cstheme="minorHAnsi"/>
-          <w:sz w:val="22"/>
-          <w:szCs w:val="22"/>
-        </w:rPr>
-      </w:pPr>
     </w:p>
     <w:sectPr>
       <w:pgSz w:w="11900" w:h="16840"/>

</xml_diff>

<commit_message>
Finalizada la evaluacion, lista para lanzar
</commit_message>
<xml_diff>
--- a/Evaluacion/Evaluacion.docx
+++ b/Evaluacion/Evaluacion.docx
@@ -944,7 +944,7 @@
             <w:sz w:val="22"/>
             <w:szCs w:val="22"/>
           </w:rPr>
-          <w:t>icanas@ucm.es</w:t>
+          <w:t>icanas123@ucm.es</w:t>
         </w:r>
       </w:hyperlink>
       <w:r>
@@ -953,8 +953,18 @@
           <w:sz w:val="22"/>
           <w:szCs w:val="22"/>
         </w:rPr>
-        <w:t>, contraseña: ivan</w:t>
-      </w:r>
+        <w:t xml:space="preserve">, contraseña: </w:t>
+      </w:r>
+      <w:proofErr w:type="spellStart"/>
+      <w:r>
+        <w:rPr>
+          <w:rFonts w:asciiTheme="minorHAnsi" w:hAnsiTheme="minorHAnsi" w:cstheme="minorHAnsi"/>
+          <w:sz w:val="22"/>
+          <w:szCs w:val="22"/>
+        </w:rPr>
+        <w:t>ivan</w:t>
+      </w:r>
+      <w:proofErr w:type="spellEnd"/>
     </w:p>
     <w:p>
       <w:pPr>
@@ -975,7 +985,23 @@
           <w:sz w:val="22"/>
           <w:szCs w:val="22"/>
         </w:rPr>
-        <w:t>Pulsa el botón de “atrás” en tu navegador para ver que Ivan Canas se ha agregado a tu lista de pacientes.</w:t>
+        <w:t xml:space="preserve">Agrega una nueva cita a nuestro paciente Ivan, esta cita será para el 30 de </w:t>
+      </w:r>
+      <w:r>
+        <w:rPr>
+          <w:rFonts w:asciiTheme="minorHAnsi" w:hAnsiTheme="minorHAnsi" w:cstheme="minorHAnsi"/>
+          <w:sz w:val="22"/>
+          <w:szCs w:val="22"/>
+        </w:rPr>
+        <w:t>junio</w:t>
+      </w:r>
+      <w:r>
+        <w:rPr>
+          <w:rFonts w:asciiTheme="minorHAnsi" w:hAnsiTheme="minorHAnsi" w:cstheme="minorHAnsi"/>
+          <w:sz w:val="22"/>
+          <w:szCs w:val="22"/>
+        </w:rPr>
+        <w:t xml:space="preserve"> de 2019 a las 17:15 H.</w:t>
       </w:r>
     </w:p>
     <w:p>
@@ -997,7 +1023,7 @@
           <w:sz w:val="22"/>
           <w:szCs w:val="22"/>
         </w:rPr>
-        <w:t>Pulsa sobre Ivan Canas para ver su ficha.</w:t>
+        <w:t>Ivan es diabético y tiene hipertensión, te lo ha dicho en la consulta, añádele estas patologías en su historial.</w:t>
       </w:r>
     </w:p>
     <w:p>
@@ -1019,25 +1045,1043 @@
           <w:sz w:val="22"/>
           <w:szCs w:val="22"/>
         </w:rPr>
-        <w:t xml:space="preserve">Agrega una nueva cita a nuestro paciente Ivan, esta cita será para el 30 de </w:t>
-      </w:r>
-      <w:proofErr w:type="gramStart"/>
-      <w:r>
-        <w:rPr>
-          <w:rFonts w:asciiTheme="minorHAnsi" w:hAnsiTheme="minorHAnsi" w:cstheme="minorHAnsi"/>
-          <w:sz w:val="22"/>
-          <w:szCs w:val="22"/>
-        </w:rPr>
-        <w:t>Mayo</w:t>
-      </w:r>
-      <w:proofErr w:type="gramEnd"/>
-      <w:r>
-        <w:rPr>
-          <w:rFonts w:asciiTheme="minorHAnsi" w:hAnsiTheme="minorHAnsi" w:cstheme="minorHAnsi"/>
-          <w:sz w:val="22"/>
-          <w:szCs w:val="22"/>
-        </w:rPr>
-        <w:t xml:space="preserve"> de 2019 a las 17:15 H.</w:t>
+        <w:t>Como es tu primera consulta, le realizas a Iván sus medidas antropométricas en tu consulta.</w:t>
+      </w:r>
+      <w:r>
+        <w:rPr>
+          <w:rFonts w:asciiTheme="minorHAnsi" w:hAnsiTheme="minorHAnsi" w:cstheme="minorHAnsi"/>
+          <w:sz w:val="22"/>
+          <w:szCs w:val="22"/>
+        </w:rPr>
+        <w:t xml:space="preserve"> Introduce sus medidas y guárdalas.</w:t>
+      </w:r>
+      <w:r>
+        <w:rPr>
+          <w:rFonts w:asciiTheme="minorHAnsi" w:hAnsiTheme="minorHAnsi" w:cstheme="minorHAnsi"/>
+          <w:sz w:val="22"/>
+          <w:szCs w:val="22"/>
+        </w:rPr>
+        <w:t xml:space="preserve"> Sus medidas son las siguientes:</w:t>
+      </w:r>
+    </w:p>
+    <w:p>
+      <w:pPr>
+        <w:pStyle w:val="Prrafodelista"/>
+        <w:numPr>
+          <w:ilvl w:val="1"/>
+          <w:numId w:val="33"/>
+        </w:numPr>
+        <w:rPr>
+          <w:rFonts w:asciiTheme="minorHAnsi" w:hAnsiTheme="minorHAnsi" w:cstheme="minorHAnsi"/>
+          <w:sz w:val="22"/>
+          <w:szCs w:val="22"/>
+        </w:rPr>
+      </w:pPr>
+      <w:r>
+        <w:rPr>
+          <w:rFonts w:asciiTheme="minorHAnsi" w:hAnsiTheme="minorHAnsi" w:cstheme="minorHAnsi"/>
+          <w:sz w:val="22"/>
+          <w:szCs w:val="22"/>
+        </w:rPr>
+        <w:t xml:space="preserve">    </w:t>
+      </w:r>
+      <w:r>
+        <w:rPr>
+          <w:rFonts w:asciiTheme="minorHAnsi" w:hAnsiTheme="minorHAnsi" w:cstheme="minorHAnsi"/>
+          <w:sz w:val="22"/>
+          <w:szCs w:val="22"/>
+        </w:rPr>
+        <w:t>P</w:t>
+      </w:r>
+      <w:r>
+        <w:rPr>
+          <w:rFonts w:asciiTheme="minorHAnsi" w:hAnsiTheme="minorHAnsi" w:cstheme="minorHAnsi"/>
+          <w:sz w:val="22"/>
+          <w:szCs w:val="22"/>
+        </w:rPr>
+        <w:t>eso</w:t>
+      </w:r>
+      <w:r>
+        <w:rPr>
+          <w:rFonts w:asciiTheme="minorHAnsi" w:hAnsiTheme="minorHAnsi" w:cstheme="minorHAnsi"/>
+          <w:sz w:val="22"/>
+          <w:szCs w:val="22"/>
+        </w:rPr>
+        <w:t xml:space="preserve">: </w:t>
+      </w:r>
+      <w:r>
+        <w:rPr>
+          <w:rFonts w:asciiTheme="minorHAnsi" w:hAnsiTheme="minorHAnsi" w:cstheme="minorHAnsi"/>
+          <w:sz w:val="22"/>
+          <w:szCs w:val="22"/>
+        </w:rPr>
+        <w:t>74.7</w:t>
+      </w:r>
+    </w:p>
+    <w:p>
+      <w:pPr>
+        <w:pStyle w:val="Prrafodelista"/>
+        <w:numPr>
+          <w:ilvl w:val="1"/>
+          <w:numId w:val="33"/>
+        </w:numPr>
+        <w:rPr>
+          <w:rFonts w:asciiTheme="minorHAnsi" w:hAnsiTheme="minorHAnsi" w:cstheme="minorHAnsi"/>
+          <w:sz w:val="22"/>
+          <w:szCs w:val="22"/>
+        </w:rPr>
+      </w:pPr>
+      <w:r>
+        <w:rPr>
+          <w:rFonts w:asciiTheme="minorHAnsi" w:hAnsiTheme="minorHAnsi" w:cstheme="minorHAnsi"/>
+          <w:sz w:val="22"/>
+          <w:szCs w:val="22"/>
+        </w:rPr>
+        <w:t xml:space="preserve">    </w:t>
+      </w:r>
+      <w:r>
+        <w:rPr>
+          <w:rFonts w:asciiTheme="minorHAnsi" w:hAnsiTheme="minorHAnsi" w:cstheme="minorHAnsi"/>
+          <w:sz w:val="22"/>
+          <w:szCs w:val="22"/>
+        </w:rPr>
+        <w:t>A</w:t>
+      </w:r>
+      <w:r>
+        <w:rPr>
+          <w:rFonts w:asciiTheme="minorHAnsi" w:hAnsiTheme="minorHAnsi" w:cstheme="minorHAnsi"/>
+          <w:sz w:val="22"/>
+          <w:szCs w:val="22"/>
+        </w:rPr>
+        <w:t>ltura</w:t>
+      </w:r>
+      <w:r>
+        <w:rPr>
+          <w:rFonts w:asciiTheme="minorHAnsi" w:hAnsiTheme="minorHAnsi" w:cstheme="minorHAnsi"/>
+          <w:sz w:val="22"/>
+          <w:szCs w:val="22"/>
+        </w:rPr>
+        <w:t xml:space="preserve">: </w:t>
+      </w:r>
+      <w:r>
+        <w:rPr>
+          <w:rFonts w:asciiTheme="minorHAnsi" w:hAnsiTheme="minorHAnsi" w:cstheme="minorHAnsi"/>
+          <w:sz w:val="22"/>
+          <w:szCs w:val="22"/>
+        </w:rPr>
+        <w:t>179.8</w:t>
+      </w:r>
+    </w:p>
+    <w:p>
+      <w:pPr>
+        <w:pStyle w:val="Prrafodelista"/>
+        <w:numPr>
+          <w:ilvl w:val="1"/>
+          <w:numId w:val="33"/>
+        </w:numPr>
+        <w:rPr>
+          <w:rFonts w:asciiTheme="minorHAnsi" w:hAnsiTheme="minorHAnsi" w:cstheme="minorHAnsi"/>
+          <w:sz w:val="22"/>
+          <w:szCs w:val="22"/>
+        </w:rPr>
+      </w:pPr>
+      <w:r>
+        <w:rPr>
+          <w:rFonts w:asciiTheme="minorHAnsi" w:hAnsiTheme="minorHAnsi" w:cstheme="minorHAnsi"/>
+          <w:sz w:val="22"/>
+          <w:szCs w:val="22"/>
+        </w:rPr>
+        <w:t xml:space="preserve">    </w:t>
+      </w:r>
+      <w:r>
+        <w:rPr>
+          <w:rFonts w:asciiTheme="minorHAnsi" w:hAnsiTheme="minorHAnsi" w:cstheme="minorHAnsi"/>
+          <w:sz w:val="22"/>
+          <w:szCs w:val="22"/>
+        </w:rPr>
+        <w:t xml:space="preserve">Pliegue </w:t>
+      </w:r>
+      <w:r>
+        <w:rPr>
+          <w:rFonts w:asciiTheme="minorHAnsi" w:hAnsiTheme="minorHAnsi" w:cstheme="minorHAnsi"/>
+          <w:sz w:val="22"/>
+          <w:szCs w:val="22"/>
+        </w:rPr>
+        <w:t>tríceps</w:t>
+      </w:r>
+      <w:r>
+        <w:rPr>
+          <w:rFonts w:asciiTheme="minorHAnsi" w:hAnsiTheme="minorHAnsi" w:cstheme="minorHAnsi"/>
+          <w:sz w:val="22"/>
+          <w:szCs w:val="22"/>
+        </w:rPr>
+        <w:t xml:space="preserve">: </w:t>
+      </w:r>
+      <w:r>
+        <w:rPr>
+          <w:rFonts w:asciiTheme="minorHAnsi" w:hAnsiTheme="minorHAnsi" w:cstheme="minorHAnsi"/>
+          <w:sz w:val="22"/>
+          <w:szCs w:val="22"/>
+        </w:rPr>
+        <w:t>10.8</w:t>
+      </w:r>
+    </w:p>
+    <w:p>
+      <w:pPr>
+        <w:pStyle w:val="Prrafodelista"/>
+        <w:numPr>
+          <w:ilvl w:val="1"/>
+          <w:numId w:val="33"/>
+        </w:numPr>
+        <w:rPr>
+          <w:rFonts w:asciiTheme="minorHAnsi" w:hAnsiTheme="minorHAnsi" w:cstheme="minorHAnsi"/>
+          <w:sz w:val="22"/>
+          <w:szCs w:val="22"/>
+        </w:rPr>
+      </w:pPr>
+      <w:r>
+        <w:rPr>
+          <w:rFonts w:asciiTheme="minorHAnsi" w:hAnsiTheme="minorHAnsi" w:cstheme="minorHAnsi"/>
+          <w:sz w:val="22"/>
+          <w:szCs w:val="22"/>
+        </w:rPr>
+        <w:t xml:space="preserve">    </w:t>
+      </w:r>
+      <w:r>
+        <w:rPr>
+          <w:rFonts w:asciiTheme="minorHAnsi" w:hAnsiTheme="minorHAnsi" w:cstheme="minorHAnsi"/>
+          <w:sz w:val="22"/>
+          <w:szCs w:val="22"/>
+        </w:rPr>
+        <w:t>Pliegue</w:t>
+      </w:r>
+      <w:r>
+        <w:rPr>
+          <w:rFonts w:asciiTheme="minorHAnsi" w:hAnsiTheme="minorHAnsi" w:cstheme="minorHAnsi"/>
+          <w:sz w:val="22"/>
+          <w:szCs w:val="22"/>
+        </w:rPr>
+        <w:t xml:space="preserve"> cresta Iliaca</w:t>
+      </w:r>
+      <w:r>
+        <w:rPr>
+          <w:rFonts w:asciiTheme="minorHAnsi" w:hAnsiTheme="minorHAnsi" w:cstheme="minorHAnsi"/>
+          <w:sz w:val="22"/>
+          <w:szCs w:val="22"/>
+        </w:rPr>
+        <w:t xml:space="preserve">: </w:t>
+      </w:r>
+      <w:r>
+        <w:rPr>
+          <w:rFonts w:asciiTheme="minorHAnsi" w:hAnsiTheme="minorHAnsi" w:cstheme="minorHAnsi"/>
+          <w:sz w:val="22"/>
+          <w:szCs w:val="22"/>
+        </w:rPr>
+        <w:t>16.5</w:t>
+      </w:r>
+    </w:p>
+    <w:p>
+      <w:pPr>
+        <w:pStyle w:val="Prrafodelista"/>
+        <w:numPr>
+          <w:ilvl w:val="1"/>
+          <w:numId w:val="33"/>
+        </w:numPr>
+        <w:rPr>
+          <w:rFonts w:asciiTheme="minorHAnsi" w:hAnsiTheme="minorHAnsi" w:cstheme="minorHAnsi"/>
+          <w:sz w:val="22"/>
+          <w:szCs w:val="22"/>
+        </w:rPr>
+      </w:pPr>
+      <w:r>
+        <w:rPr>
+          <w:rFonts w:asciiTheme="minorHAnsi" w:hAnsiTheme="minorHAnsi" w:cstheme="minorHAnsi"/>
+          <w:sz w:val="22"/>
+          <w:szCs w:val="22"/>
+        </w:rPr>
+        <w:t xml:space="preserve">    </w:t>
+      </w:r>
+      <w:r>
+        <w:rPr>
+          <w:rFonts w:asciiTheme="minorHAnsi" w:hAnsiTheme="minorHAnsi" w:cstheme="minorHAnsi"/>
+          <w:sz w:val="22"/>
+          <w:szCs w:val="22"/>
+        </w:rPr>
+        <w:t>Pliegue</w:t>
+      </w:r>
+      <w:r>
+        <w:rPr>
+          <w:rFonts w:asciiTheme="minorHAnsi" w:hAnsiTheme="minorHAnsi" w:cstheme="minorHAnsi"/>
+          <w:sz w:val="22"/>
+          <w:szCs w:val="22"/>
+        </w:rPr>
+        <w:t xml:space="preserve"> subescapular</w:t>
+      </w:r>
+      <w:r>
+        <w:rPr>
+          <w:rFonts w:asciiTheme="minorHAnsi" w:hAnsiTheme="minorHAnsi" w:cstheme="minorHAnsi"/>
+          <w:sz w:val="22"/>
+          <w:szCs w:val="22"/>
+        </w:rPr>
+        <w:t xml:space="preserve">: </w:t>
+      </w:r>
+      <w:r>
+        <w:rPr>
+          <w:rFonts w:asciiTheme="minorHAnsi" w:hAnsiTheme="minorHAnsi" w:cstheme="minorHAnsi"/>
+          <w:sz w:val="22"/>
+          <w:szCs w:val="22"/>
+        </w:rPr>
+        <w:t>10.5</w:t>
+      </w:r>
+    </w:p>
+    <w:p>
+      <w:pPr>
+        <w:pStyle w:val="Prrafodelista"/>
+        <w:numPr>
+          <w:ilvl w:val="1"/>
+          <w:numId w:val="33"/>
+        </w:numPr>
+        <w:rPr>
+          <w:rFonts w:asciiTheme="minorHAnsi" w:hAnsiTheme="minorHAnsi" w:cstheme="minorHAnsi"/>
+          <w:sz w:val="22"/>
+          <w:szCs w:val="22"/>
+        </w:rPr>
+      </w:pPr>
+      <w:r>
+        <w:rPr>
+          <w:rFonts w:asciiTheme="minorHAnsi" w:hAnsiTheme="minorHAnsi" w:cstheme="minorHAnsi"/>
+          <w:sz w:val="22"/>
+          <w:szCs w:val="22"/>
+        </w:rPr>
+        <w:t xml:space="preserve">    </w:t>
+      </w:r>
+      <w:r>
+        <w:rPr>
+          <w:rFonts w:asciiTheme="minorHAnsi" w:hAnsiTheme="minorHAnsi" w:cstheme="minorHAnsi"/>
+          <w:sz w:val="22"/>
+          <w:szCs w:val="22"/>
+        </w:rPr>
+        <w:t>Pliegue</w:t>
+      </w:r>
+      <w:r>
+        <w:rPr>
+          <w:rFonts w:asciiTheme="minorHAnsi" w:hAnsiTheme="minorHAnsi" w:cstheme="minorHAnsi"/>
+          <w:sz w:val="22"/>
+          <w:szCs w:val="22"/>
+        </w:rPr>
+        <w:t xml:space="preserve"> bíceps</w:t>
+      </w:r>
+      <w:r>
+        <w:rPr>
+          <w:rFonts w:asciiTheme="minorHAnsi" w:hAnsiTheme="minorHAnsi" w:cstheme="minorHAnsi"/>
+          <w:sz w:val="22"/>
+          <w:szCs w:val="22"/>
+        </w:rPr>
+        <w:t xml:space="preserve">: </w:t>
+      </w:r>
+      <w:r>
+        <w:rPr>
+          <w:rFonts w:asciiTheme="minorHAnsi" w:hAnsiTheme="minorHAnsi" w:cstheme="minorHAnsi"/>
+          <w:sz w:val="22"/>
+          <w:szCs w:val="22"/>
+        </w:rPr>
+        <w:t>3.5</w:t>
+      </w:r>
+    </w:p>
+    <w:p>
+      <w:pPr>
+        <w:pStyle w:val="Prrafodelista"/>
+        <w:numPr>
+          <w:ilvl w:val="1"/>
+          <w:numId w:val="33"/>
+        </w:numPr>
+        <w:rPr>
+          <w:rFonts w:asciiTheme="minorHAnsi" w:hAnsiTheme="minorHAnsi" w:cstheme="minorHAnsi"/>
+          <w:sz w:val="22"/>
+          <w:szCs w:val="22"/>
+        </w:rPr>
+      </w:pPr>
+      <w:r>
+        <w:rPr>
+          <w:rFonts w:asciiTheme="minorHAnsi" w:hAnsiTheme="minorHAnsi" w:cstheme="minorHAnsi"/>
+          <w:sz w:val="22"/>
+          <w:szCs w:val="22"/>
+        </w:rPr>
+        <w:t xml:space="preserve">    </w:t>
+      </w:r>
+      <w:r>
+        <w:rPr>
+          <w:rFonts w:asciiTheme="minorHAnsi" w:hAnsiTheme="minorHAnsi" w:cstheme="minorHAnsi"/>
+          <w:sz w:val="22"/>
+          <w:szCs w:val="22"/>
+        </w:rPr>
+        <w:t>Pliegue</w:t>
+      </w:r>
+      <w:r>
+        <w:rPr>
+          <w:rFonts w:asciiTheme="minorHAnsi" w:hAnsiTheme="minorHAnsi" w:cstheme="minorHAnsi"/>
+          <w:sz w:val="22"/>
+          <w:szCs w:val="22"/>
+        </w:rPr>
+        <w:t xml:space="preserve"> supra espinal</w:t>
+      </w:r>
+      <w:r>
+        <w:rPr>
+          <w:rFonts w:asciiTheme="minorHAnsi" w:hAnsiTheme="minorHAnsi" w:cstheme="minorHAnsi"/>
+          <w:sz w:val="22"/>
+          <w:szCs w:val="22"/>
+        </w:rPr>
+        <w:t xml:space="preserve">: </w:t>
+      </w:r>
+      <w:r>
+        <w:rPr>
+          <w:rFonts w:asciiTheme="minorHAnsi" w:hAnsiTheme="minorHAnsi" w:cstheme="minorHAnsi"/>
+          <w:sz w:val="22"/>
+          <w:szCs w:val="22"/>
+        </w:rPr>
+        <w:t>9</w:t>
+      </w:r>
+    </w:p>
+    <w:p>
+      <w:pPr>
+        <w:pStyle w:val="Prrafodelista"/>
+        <w:numPr>
+          <w:ilvl w:val="1"/>
+          <w:numId w:val="33"/>
+        </w:numPr>
+        <w:rPr>
+          <w:rFonts w:asciiTheme="minorHAnsi" w:hAnsiTheme="minorHAnsi" w:cstheme="minorHAnsi"/>
+          <w:sz w:val="22"/>
+          <w:szCs w:val="22"/>
+        </w:rPr>
+      </w:pPr>
+      <w:r>
+        <w:rPr>
+          <w:rFonts w:asciiTheme="minorHAnsi" w:hAnsiTheme="minorHAnsi" w:cstheme="minorHAnsi"/>
+          <w:sz w:val="22"/>
+          <w:szCs w:val="22"/>
+        </w:rPr>
+        <w:t xml:space="preserve">    </w:t>
+      </w:r>
+      <w:r>
+        <w:rPr>
+          <w:rFonts w:asciiTheme="minorHAnsi" w:hAnsiTheme="minorHAnsi" w:cstheme="minorHAnsi"/>
+          <w:sz w:val="22"/>
+          <w:szCs w:val="22"/>
+        </w:rPr>
+        <w:t>Pliegue</w:t>
+      </w:r>
+      <w:r>
+        <w:rPr>
+          <w:rFonts w:asciiTheme="minorHAnsi" w:hAnsiTheme="minorHAnsi" w:cstheme="minorHAnsi"/>
+          <w:sz w:val="22"/>
+          <w:szCs w:val="22"/>
+        </w:rPr>
+        <w:t xml:space="preserve"> abdominal</w:t>
+      </w:r>
+      <w:r>
+        <w:rPr>
+          <w:rFonts w:asciiTheme="minorHAnsi" w:hAnsiTheme="minorHAnsi" w:cstheme="minorHAnsi"/>
+          <w:sz w:val="22"/>
+          <w:szCs w:val="22"/>
+        </w:rPr>
+        <w:t xml:space="preserve">: </w:t>
+      </w:r>
+      <w:r>
+        <w:rPr>
+          <w:rFonts w:asciiTheme="minorHAnsi" w:hAnsiTheme="minorHAnsi" w:cstheme="minorHAnsi"/>
+          <w:sz w:val="22"/>
+          <w:szCs w:val="22"/>
+        </w:rPr>
+        <w:t>21</w:t>
+      </w:r>
+    </w:p>
+    <w:p>
+      <w:pPr>
+        <w:pStyle w:val="Prrafodelista"/>
+        <w:numPr>
+          <w:ilvl w:val="1"/>
+          <w:numId w:val="33"/>
+        </w:numPr>
+        <w:rPr>
+          <w:rFonts w:asciiTheme="minorHAnsi" w:hAnsiTheme="minorHAnsi" w:cstheme="minorHAnsi"/>
+          <w:sz w:val="22"/>
+          <w:szCs w:val="22"/>
+        </w:rPr>
+      </w:pPr>
+      <w:r>
+        <w:rPr>
+          <w:rFonts w:asciiTheme="minorHAnsi" w:hAnsiTheme="minorHAnsi" w:cstheme="minorHAnsi"/>
+          <w:sz w:val="22"/>
+          <w:szCs w:val="22"/>
+        </w:rPr>
+        <w:t xml:space="preserve">    </w:t>
+      </w:r>
+      <w:r>
+        <w:rPr>
+          <w:rFonts w:asciiTheme="minorHAnsi" w:hAnsiTheme="minorHAnsi" w:cstheme="minorHAnsi"/>
+          <w:sz w:val="22"/>
+          <w:szCs w:val="22"/>
+        </w:rPr>
+        <w:t>Pliegue</w:t>
+      </w:r>
+      <w:r>
+        <w:rPr>
+          <w:rFonts w:asciiTheme="minorHAnsi" w:hAnsiTheme="minorHAnsi" w:cstheme="minorHAnsi"/>
+          <w:sz w:val="22"/>
+          <w:szCs w:val="22"/>
+        </w:rPr>
+        <w:t xml:space="preserve"> muslo</w:t>
+      </w:r>
+      <w:r>
+        <w:rPr>
+          <w:rFonts w:asciiTheme="minorHAnsi" w:hAnsiTheme="minorHAnsi" w:cstheme="minorHAnsi"/>
+          <w:sz w:val="22"/>
+          <w:szCs w:val="22"/>
+        </w:rPr>
+        <w:t xml:space="preserve">: </w:t>
+      </w:r>
+      <w:r>
+        <w:rPr>
+          <w:rFonts w:asciiTheme="minorHAnsi" w:hAnsiTheme="minorHAnsi" w:cstheme="minorHAnsi"/>
+          <w:sz w:val="22"/>
+          <w:szCs w:val="22"/>
+        </w:rPr>
+        <w:t>15</w:t>
+      </w:r>
+    </w:p>
+    <w:p>
+      <w:pPr>
+        <w:pStyle w:val="Prrafodelista"/>
+        <w:numPr>
+          <w:ilvl w:val="1"/>
+          <w:numId w:val="33"/>
+        </w:numPr>
+        <w:rPr>
+          <w:rFonts w:asciiTheme="minorHAnsi" w:hAnsiTheme="minorHAnsi" w:cstheme="minorHAnsi"/>
+          <w:sz w:val="22"/>
+          <w:szCs w:val="22"/>
+        </w:rPr>
+      </w:pPr>
+      <w:r>
+        <w:rPr>
+          <w:rFonts w:asciiTheme="minorHAnsi" w:hAnsiTheme="minorHAnsi" w:cstheme="minorHAnsi"/>
+          <w:sz w:val="22"/>
+          <w:szCs w:val="22"/>
+        </w:rPr>
+        <w:t xml:space="preserve">    </w:t>
+      </w:r>
+      <w:r>
+        <w:rPr>
+          <w:rFonts w:asciiTheme="minorHAnsi" w:hAnsiTheme="minorHAnsi" w:cstheme="minorHAnsi"/>
+          <w:sz w:val="22"/>
+          <w:szCs w:val="22"/>
+        </w:rPr>
+        <w:t>Pliegue</w:t>
+      </w:r>
+      <w:r>
+        <w:rPr>
+          <w:rFonts w:asciiTheme="minorHAnsi" w:hAnsiTheme="minorHAnsi" w:cstheme="minorHAnsi"/>
+          <w:sz w:val="22"/>
+          <w:szCs w:val="22"/>
+        </w:rPr>
+        <w:t xml:space="preserve"> pierna</w:t>
+      </w:r>
+      <w:r>
+        <w:rPr>
+          <w:rFonts w:asciiTheme="minorHAnsi" w:hAnsiTheme="minorHAnsi" w:cstheme="minorHAnsi"/>
+          <w:sz w:val="22"/>
+          <w:szCs w:val="22"/>
+        </w:rPr>
+        <w:t xml:space="preserve">: </w:t>
+      </w:r>
+      <w:r>
+        <w:rPr>
+          <w:rFonts w:asciiTheme="minorHAnsi" w:hAnsiTheme="minorHAnsi" w:cstheme="minorHAnsi"/>
+          <w:sz w:val="22"/>
+          <w:szCs w:val="22"/>
+        </w:rPr>
+        <w:t>7</w:t>
+      </w:r>
+    </w:p>
+    <w:p>
+      <w:pPr>
+        <w:pStyle w:val="Prrafodelista"/>
+        <w:numPr>
+          <w:ilvl w:val="1"/>
+          <w:numId w:val="33"/>
+        </w:numPr>
+        <w:rPr>
+          <w:rFonts w:asciiTheme="minorHAnsi" w:hAnsiTheme="minorHAnsi" w:cstheme="minorHAnsi"/>
+          <w:sz w:val="22"/>
+          <w:szCs w:val="22"/>
+        </w:rPr>
+      </w:pPr>
+      <w:r>
+        <w:rPr>
+          <w:rFonts w:asciiTheme="minorHAnsi" w:hAnsiTheme="minorHAnsi" w:cstheme="minorHAnsi"/>
+          <w:sz w:val="22"/>
+          <w:szCs w:val="22"/>
+        </w:rPr>
+        <w:t xml:space="preserve">    </w:t>
+      </w:r>
+      <w:r>
+        <w:rPr>
+          <w:rFonts w:asciiTheme="minorHAnsi" w:hAnsiTheme="minorHAnsi" w:cstheme="minorHAnsi"/>
+          <w:sz w:val="22"/>
+          <w:szCs w:val="22"/>
+        </w:rPr>
+        <w:t xml:space="preserve">Perímetro </w:t>
+      </w:r>
+      <w:r>
+        <w:rPr>
+          <w:rFonts w:asciiTheme="minorHAnsi" w:hAnsiTheme="minorHAnsi" w:cstheme="minorHAnsi"/>
+          <w:sz w:val="22"/>
+          <w:szCs w:val="22"/>
+        </w:rPr>
+        <w:t>brazo</w:t>
+      </w:r>
+      <w:r>
+        <w:rPr>
+          <w:rFonts w:asciiTheme="minorHAnsi" w:hAnsiTheme="minorHAnsi" w:cstheme="minorHAnsi"/>
+          <w:sz w:val="22"/>
+          <w:szCs w:val="22"/>
+        </w:rPr>
+        <w:t xml:space="preserve"> r</w:t>
+      </w:r>
+      <w:r>
+        <w:rPr>
+          <w:rFonts w:asciiTheme="minorHAnsi" w:hAnsiTheme="minorHAnsi" w:cstheme="minorHAnsi"/>
+          <w:sz w:val="22"/>
+          <w:szCs w:val="22"/>
+        </w:rPr>
+        <w:t>elajado</w:t>
+      </w:r>
+      <w:r>
+        <w:rPr>
+          <w:rFonts w:asciiTheme="minorHAnsi" w:hAnsiTheme="minorHAnsi" w:cstheme="minorHAnsi"/>
+          <w:sz w:val="22"/>
+          <w:szCs w:val="22"/>
+        </w:rPr>
+        <w:t xml:space="preserve">: </w:t>
+      </w:r>
+      <w:r>
+        <w:rPr>
+          <w:rFonts w:asciiTheme="minorHAnsi" w:hAnsiTheme="minorHAnsi" w:cstheme="minorHAnsi"/>
+          <w:sz w:val="22"/>
+          <w:szCs w:val="22"/>
+        </w:rPr>
+        <w:t>33</w:t>
+      </w:r>
+    </w:p>
+    <w:p>
+      <w:pPr>
+        <w:pStyle w:val="Prrafodelista"/>
+        <w:numPr>
+          <w:ilvl w:val="1"/>
+          <w:numId w:val="33"/>
+        </w:numPr>
+        <w:rPr>
+          <w:rFonts w:asciiTheme="minorHAnsi" w:hAnsiTheme="minorHAnsi" w:cstheme="minorHAnsi"/>
+          <w:sz w:val="22"/>
+          <w:szCs w:val="22"/>
+        </w:rPr>
+      </w:pPr>
+      <w:r>
+        <w:rPr>
+          <w:rFonts w:asciiTheme="minorHAnsi" w:hAnsiTheme="minorHAnsi" w:cstheme="minorHAnsi"/>
+          <w:sz w:val="22"/>
+          <w:szCs w:val="22"/>
+        </w:rPr>
+        <w:t xml:space="preserve">    </w:t>
+      </w:r>
+      <w:r>
+        <w:rPr>
+          <w:rFonts w:asciiTheme="minorHAnsi" w:hAnsiTheme="minorHAnsi" w:cstheme="minorHAnsi"/>
+          <w:sz w:val="22"/>
+          <w:szCs w:val="22"/>
+        </w:rPr>
+        <w:t xml:space="preserve">Perímetro </w:t>
+      </w:r>
+      <w:r>
+        <w:rPr>
+          <w:rFonts w:asciiTheme="minorHAnsi" w:hAnsiTheme="minorHAnsi" w:cstheme="minorHAnsi"/>
+          <w:sz w:val="22"/>
+          <w:szCs w:val="22"/>
+        </w:rPr>
+        <w:t>brazo</w:t>
+      </w:r>
+      <w:r>
+        <w:rPr>
+          <w:rFonts w:asciiTheme="minorHAnsi" w:hAnsiTheme="minorHAnsi" w:cstheme="minorHAnsi"/>
+          <w:sz w:val="22"/>
+          <w:szCs w:val="22"/>
+        </w:rPr>
+        <w:t xml:space="preserve"> f</w:t>
+      </w:r>
+      <w:r>
+        <w:rPr>
+          <w:rFonts w:asciiTheme="minorHAnsi" w:hAnsiTheme="minorHAnsi" w:cstheme="minorHAnsi"/>
+          <w:sz w:val="22"/>
+          <w:szCs w:val="22"/>
+        </w:rPr>
+        <w:t>lexionado</w:t>
+      </w:r>
+      <w:r>
+        <w:rPr>
+          <w:rFonts w:asciiTheme="minorHAnsi" w:hAnsiTheme="minorHAnsi" w:cstheme="minorHAnsi"/>
+          <w:sz w:val="22"/>
+          <w:szCs w:val="22"/>
+        </w:rPr>
+        <w:t xml:space="preserve">: </w:t>
+      </w:r>
+      <w:r>
+        <w:rPr>
+          <w:rFonts w:asciiTheme="minorHAnsi" w:hAnsiTheme="minorHAnsi" w:cstheme="minorHAnsi"/>
+          <w:sz w:val="22"/>
+          <w:szCs w:val="22"/>
+        </w:rPr>
+        <w:t>34.9</w:t>
+      </w:r>
+    </w:p>
+    <w:p>
+      <w:pPr>
+        <w:pStyle w:val="Prrafodelista"/>
+        <w:numPr>
+          <w:ilvl w:val="1"/>
+          <w:numId w:val="33"/>
+        </w:numPr>
+        <w:rPr>
+          <w:rFonts w:asciiTheme="minorHAnsi" w:hAnsiTheme="minorHAnsi" w:cstheme="minorHAnsi"/>
+          <w:sz w:val="22"/>
+          <w:szCs w:val="22"/>
+        </w:rPr>
+      </w:pPr>
+      <w:r>
+        <w:rPr>
+          <w:rFonts w:asciiTheme="minorHAnsi" w:hAnsiTheme="minorHAnsi" w:cstheme="minorHAnsi"/>
+          <w:sz w:val="22"/>
+          <w:szCs w:val="22"/>
+        </w:rPr>
+        <w:t xml:space="preserve">    </w:t>
+      </w:r>
+      <w:r>
+        <w:rPr>
+          <w:rFonts w:asciiTheme="minorHAnsi" w:hAnsiTheme="minorHAnsi" w:cstheme="minorHAnsi"/>
+          <w:sz w:val="22"/>
+          <w:szCs w:val="22"/>
+        </w:rPr>
+        <w:t xml:space="preserve">Perímetro </w:t>
+      </w:r>
+      <w:r>
+        <w:rPr>
+          <w:rFonts w:asciiTheme="minorHAnsi" w:hAnsiTheme="minorHAnsi" w:cstheme="minorHAnsi"/>
+          <w:sz w:val="22"/>
+          <w:szCs w:val="22"/>
+        </w:rPr>
+        <w:t>cintura</w:t>
+      </w:r>
+      <w:r>
+        <w:rPr>
+          <w:rFonts w:asciiTheme="minorHAnsi" w:hAnsiTheme="minorHAnsi" w:cstheme="minorHAnsi"/>
+          <w:sz w:val="22"/>
+          <w:szCs w:val="22"/>
+        </w:rPr>
+        <w:t xml:space="preserve">: </w:t>
+      </w:r>
+      <w:r>
+        <w:rPr>
+          <w:rFonts w:asciiTheme="minorHAnsi" w:hAnsiTheme="minorHAnsi" w:cstheme="minorHAnsi"/>
+          <w:sz w:val="22"/>
+          <w:szCs w:val="22"/>
+        </w:rPr>
+        <w:t>81.5</w:t>
+      </w:r>
+    </w:p>
+    <w:p>
+      <w:pPr>
+        <w:pStyle w:val="Prrafodelista"/>
+        <w:numPr>
+          <w:ilvl w:val="1"/>
+          <w:numId w:val="33"/>
+        </w:numPr>
+        <w:rPr>
+          <w:rFonts w:asciiTheme="minorHAnsi" w:hAnsiTheme="minorHAnsi" w:cstheme="minorHAnsi"/>
+          <w:sz w:val="22"/>
+          <w:szCs w:val="22"/>
+        </w:rPr>
+      </w:pPr>
+      <w:r>
+        <w:rPr>
+          <w:rFonts w:asciiTheme="minorHAnsi" w:hAnsiTheme="minorHAnsi" w:cstheme="minorHAnsi"/>
+          <w:sz w:val="22"/>
+          <w:szCs w:val="22"/>
+        </w:rPr>
+        <w:t xml:space="preserve">    </w:t>
+      </w:r>
+      <w:r>
+        <w:rPr>
+          <w:rFonts w:asciiTheme="minorHAnsi" w:hAnsiTheme="minorHAnsi" w:cstheme="minorHAnsi"/>
+          <w:sz w:val="22"/>
+          <w:szCs w:val="22"/>
+        </w:rPr>
+        <w:t xml:space="preserve">Perímetro </w:t>
+      </w:r>
+      <w:r>
+        <w:rPr>
+          <w:rFonts w:asciiTheme="minorHAnsi" w:hAnsiTheme="minorHAnsi" w:cstheme="minorHAnsi"/>
+          <w:sz w:val="22"/>
+          <w:szCs w:val="22"/>
+        </w:rPr>
+        <w:t>cadera</w:t>
+      </w:r>
+      <w:r>
+        <w:rPr>
+          <w:rFonts w:asciiTheme="minorHAnsi" w:hAnsiTheme="minorHAnsi" w:cstheme="minorHAnsi"/>
+          <w:sz w:val="22"/>
+          <w:szCs w:val="22"/>
+        </w:rPr>
+        <w:t xml:space="preserve">: </w:t>
+      </w:r>
+      <w:r>
+        <w:rPr>
+          <w:rFonts w:asciiTheme="minorHAnsi" w:hAnsiTheme="minorHAnsi" w:cstheme="minorHAnsi"/>
+          <w:sz w:val="22"/>
+          <w:szCs w:val="22"/>
+        </w:rPr>
+        <w:t>92</w:t>
+      </w:r>
+    </w:p>
+    <w:p>
+      <w:pPr>
+        <w:pStyle w:val="Prrafodelista"/>
+        <w:numPr>
+          <w:ilvl w:val="1"/>
+          <w:numId w:val="33"/>
+        </w:numPr>
+        <w:rPr>
+          <w:rFonts w:asciiTheme="minorHAnsi" w:hAnsiTheme="minorHAnsi" w:cstheme="minorHAnsi"/>
+          <w:sz w:val="22"/>
+          <w:szCs w:val="22"/>
+        </w:rPr>
+      </w:pPr>
+      <w:r>
+        <w:rPr>
+          <w:rFonts w:asciiTheme="minorHAnsi" w:hAnsiTheme="minorHAnsi" w:cstheme="minorHAnsi"/>
+          <w:sz w:val="22"/>
+          <w:szCs w:val="22"/>
+        </w:rPr>
+        <w:t xml:space="preserve">    </w:t>
+      </w:r>
+      <w:r>
+        <w:rPr>
+          <w:rFonts w:asciiTheme="minorHAnsi" w:hAnsiTheme="minorHAnsi" w:cstheme="minorHAnsi"/>
+          <w:sz w:val="22"/>
+          <w:szCs w:val="22"/>
+        </w:rPr>
+        <w:t xml:space="preserve">Perímetro </w:t>
+      </w:r>
+      <w:r>
+        <w:rPr>
+          <w:rFonts w:asciiTheme="minorHAnsi" w:hAnsiTheme="minorHAnsi" w:cstheme="minorHAnsi"/>
+          <w:sz w:val="22"/>
+          <w:szCs w:val="22"/>
+        </w:rPr>
+        <w:t>pierna</w:t>
+      </w:r>
+      <w:r>
+        <w:rPr>
+          <w:rFonts w:asciiTheme="minorHAnsi" w:hAnsiTheme="minorHAnsi" w:cstheme="minorHAnsi"/>
+          <w:sz w:val="22"/>
+          <w:szCs w:val="22"/>
+        </w:rPr>
+        <w:t xml:space="preserve">: </w:t>
+      </w:r>
+      <w:r>
+        <w:rPr>
+          <w:rFonts w:asciiTheme="minorHAnsi" w:hAnsiTheme="minorHAnsi" w:cstheme="minorHAnsi"/>
+          <w:sz w:val="22"/>
+          <w:szCs w:val="22"/>
+        </w:rPr>
+        <w:t>38</w:t>
+      </w:r>
+    </w:p>
+    <w:p>
+      <w:pPr>
+        <w:pStyle w:val="Prrafodelista"/>
+        <w:numPr>
+          <w:ilvl w:val="1"/>
+          <w:numId w:val="33"/>
+        </w:numPr>
+        <w:rPr>
+          <w:rFonts w:asciiTheme="minorHAnsi" w:hAnsiTheme="minorHAnsi" w:cstheme="minorHAnsi"/>
+          <w:sz w:val="22"/>
+          <w:szCs w:val="22"/>
+        </w:rPr>
+      </w:pPr>
+      <w:r>
+        <w:rPr>
+          <w:rFonts w:asciiTheme="minorHAnsi" w:hAnsiTheme="minorHAnsi" w:cstheme="minorHAnsi"/>
+          <w:sz w:val="22"/>
+          <w:szCs w:val="22"/>
+        </w:rPr>
+        <w:t xml:space="preserve">    D</w:t>
+      </w:r>
+      <w:r>
+        <w:rPr>
+          <w:rFonts w:asciiTheme="minorHAnsi" w:hAnsiTheme="minorHAnsi" w:cstheme="minorHAnsi"/>
+          <w:sz w:val="22"/>
+          <w:szCs w:val="22"/>
+        </w:rPr>
+        <w:t xml:space="preserve">iámetro </w:t>
+      </w:r>
+      <w:r>
+        <w:rPr>
+          <w:rFonts w:asciiTheme="minorHAnsi" w:hAnsiTheme="minorHAnsi" w:cstheme="minorHAnsi"/>
+          <w:sz w:val="22"/>
+          <w:szCs w:val="22"/>
+        </w:rPr>
+        <w:t>muñeca</w:t>
+      </w:r>
+      <w:r>
+        <w:rPr>
+          <w:rFonts w:asciiTheme="minorHAnsi" w:hAnsiTheme="minorHAnsi" w:cstheme="minorHAnsi"/>
+          <w:sz w:val="22"/>
+          <w:szCs w:val="22"/>
+        </w:rPr>
+        <w:t xml:space="preserve">: </w:t>
+      </w:r>
+      <w:r>
+        <w:rPr>
+          <w:rFonts w:asciiTheme="minorHAnsi" w:hAnsiTheme="minorHAnsi" w:cstheme="minorHAnsi"/>
+          <w:sz w:val="22"/>
+          <w:szCs w:val="22"/>
+        </w:rPr>
+        <w:t>14</w:t>
+      </w:r>
+    </w:p>
+    <w:p>
+      <w:pPr>
+        <w:pStyle w:val="Prrafodelista"/>
+        <w:numPr>
+          <w:ilvl w:val="1"/>
+          <w:numId w:val="33"/>
+        </w:numPr>
+        <w:rPr>
+          <w:rFonts w:asciiTheme="minorHAnsi" w:hAnsiTheme="minorHAnsi" w:cstheme="minorHAnsi"/>
+          <w:sz w:val="22"/>
+          <w:szCs w:val="22"/>
+        </w:rPr>
+      </w:pPr>
+      <w:r>
+        <w:rPr>
+          <w:rFonts w:asciiTheme="minorHAnsi" w:hAnsiTheme="minorHAnsi" w:cstheme="minorHAnsi"/>
+          <w:sz w:val="22"/>
+          <w:szCs w:val="22"/>
+        </w:rPr>
+        <w:t xml:space="preserve">    D</w:t>
+      </w:r>
+      <w:r>
+        <w:rPr>
+          <w:rFonts w:asciiTheme="minorHAnsi" w:hAnsiTheme="minorHAnsi" w:cstheme="minorHAnsi"/>
+          <w:sz w:val="22"/>
+          <w:szCs w:val="22"/>
+        </w:rPr>
+        <w:t>iámetro</w:t>
+      </w:r>
+      <w:r>
+        <w:rPr>
+          <w:rFonts w:asciiTheme="minorHAnsi" w:hAnsiTheme="minorHAnsi" w:cstheme="minorHAnsi"/>
+          <w:sz w:val="22"/>
+          <w:szCs w:val="22"/>
+        </w:rPr>
+        <w:t xml:space="preserve"> humero</w:t>
+      </w:r>
+      <w:r>
+        <w:rPr>
+          <w:rFonts w:asciiTheme="minorHAnsi" w:hAnsiTheme="minorHAnsi" w:cstheme="minorHAnsi"/>
+          <w:sz w:val="22"/>
+          <w:szCs w:val="22"/>
+        </w:rPr>
+        <w:t xml:space="preserve">: </w:t>
+      </w:r>
+      <w:r>
+        <w:rPr>
+          <w:rFonts w:asciiTheme="minorHAnsi" w:hAnsiTheme="minorHAnsi" w:cstheme="minorHAnsi"/>
+          <w:sz w:val="22"/>
+          <w:szCs w:val="22"/>
+        </w:rPr>
+        <w:t>6.9</w:t>
+      </w:r>
+    </w:p>
+    <w:p>
+      <w:pPr>
+        <w:pStyle w:val="Prrafodelista"/>
+        <w:numPr>
+          <w:ilvl w:val="1"/>
+          <w:numId w:val="33"/>
+        </w:numPr>
+        <w:rPr>
+          <w:rFonts w:asciiTheme="minorHAnsi" w:hAnsiTheme="minorHAnsi" w:cstheme="minorHAnsi"/>
+          <w:sz w:val="22"/>
+          <w:szCs w:val="22"/>
+        </w:rPr>
+      </w:pPr>
+      <w:r>
+        <w:rPr>
+          <w:rFonts w:asciiTheme="minorHAnsi" w:hAnsiTheme="minorHAnsi" w:cstheme="minorHAnsi"/>
+          <w:sz w:val="22"/>
+          <w:szCs w:val="22"/>
+        </w:rPr>
+        <w:t xml:space="preserve">    D</w:t>
+      </w:r>
+      <w:r>
+        <w:rPr>
+          <w:rFonts w:asciiTheme="minorHAnsi" w:hAnsiTheme="minorHAnsi" w:cstheme="minorHAnsi"/>
+          <w:sz w:val="22"/>
+          <w:szCs w:val="22"/>
+        </w:rPr>
+        <w:t>iámetro</w:t>
+      </w:r>
+      <w:r>
+        <w:rPr>
+          <w:rFonts w:asciiTheme="minorHAnsi" w:hAnsiTheme="minorHAnsi" w:cstheme="minorHAnsi"/>
+          <w:sz w:val="22"/>
+          <w:szCs w:val="22"/>
+        </w:rPr>
+        <w:t xml:space="preserve"> biepicondilar</w:t>
+      </w:r>
+      <w:r>
+        <w:rPr>
+          <w:rFonts w:asciiTheme="minorHAnsi" w:hAnsiTheme="minorHAnsi" w:cstheme="minorHAnsi"/>
+          <w:sz w:val="22"/>
+          <w:szCs w:val="22"/>
+        </w:rPr>
+        <w:t xml:space="preserve"> f</w:t>
+      </w:r>
+      <w:r>
+        <w:rPr>
+          <w:rFonts w:asciiTheme="minorHAnsi" w:hAnsiTheme="minorHAnsi" w:cstheme="minorHAnsi"/>
+          <w:sz w:val="22"/>
+          <w:szCs w:val="22"/>
+        </w:rPr>
+        <w:t>émur</w:t>
+      </w:r>
+      <w:r>
+        <w:rPr>
+          <w:rFonts w:asciiTheme="minorHAnsi" w:hAnsiTheme="minorHAnsi" w:cstheme="minorHAnsi"/>
+          <w:sz w:val="22"/>
+          <w:szCs w:val="22"/>
+        </w:rPr>
+        <w:t xml:space="preserve">: </w:t>
+      </w:r>
+      <w:r>
+        <w:rPr>
+          <w:rFonts w:asciiTheme="minorHAnsi" w:hAnsiTheme="minorHAnsi" w:cstheme="minorHAnsi"/>
+          <w:sz w:val="22"/>
+          <w:szCs w:val="22"/>
+        </w:rPr>
+        <w:t>10.1</w:t>
       </w:r>
     </w:p>
     <w:p>
@@ -1059,7 +2103,117 @@
           <w:sz w:val="22"/>
           <w:szCs w:val="22"/>
         </w:rPr>
-        <w:t>Ivan es diabético y tiene hipertensión, te lo ha dicho en la consulta, añádele estas patologías en su historial.</w:t>
+        <w:t>Viendo los datos que muestran sus métricas y tras comunicarte el paciente que quiere ganar musculatura, decides ponerle a dieta acorde a sus deseos. Para ello, debes crear una dieta. Su dieta consistirá en lo siguiente:</w:t>
+      </w:r>
+    </w:p>
+    <w:p>
+      <w:pPr>
+        <w:pStyle w:val="Prrafodelista"/>
+        <w:numPr>
+          <w:ilvl w:val="1"/>
+          <w:numId w:val="33"/>
+        </w:numPr>
+        <w:rPr>
+          <w:rFonts w:asciiTheme="minorHAnsi" w:hAnsiTheme="minorHAnsi" w:cstheme="minorHAnsi"/>
+          <w:sz w:val="22"/>
+          <w:szCs w:val="22"/>
+        </w:rPr>
+      </w:pPr>
+      <w:r>
+        <w:rPr>
+          <w:rFonts w:asciiTheme="minorHAnsi" w:hAnsiTheme="minorHAnsi" w:cstheme="minorHAnsi"/>
+          <w:sz w:val="22"/>
+          <w:szCs w:val="22"/>
+        </w:rPr>
+        <w:t>Desayuno del lunes, comerá dos manzanas y 200 gramos de garbanzos</w:t>
+      </w:r>
+    </w:p>
+    <w:p>
+      <w:pPr>
+        <w:pStyle w:val="Prrafodelista"/>
+        <w:numPr>
+          <w:ilvl w:val="1"/>
+          <w:numId w:val="33"/>
+        </w:numPr>
+        <w:rPr>
+          <w:rFonts w:asciiTheme="minorHAnsi" w:hAnsiTheme="minorHAnsi" w:cstheme="minorHAnsi"/>
+          <w:sz w:val="22"/>
+          <w:szCs w:val="22"/>
+        </w:rPr>
+      </w:pPr>
+      <w:r>
+        <w:rPr>
+          <w:rFonts w:asciiTheme="minorHAnsi" w:hAnsiTheme="minorHAnsi" w:cstheme="minorHAnsi"/>
+          <w:sz w:val="22"/>
+          <w:szCs w:val="22"/>
+        </w:rPr>
+        <w:t>Comida del martes, comerá 300 gramos de arroz</w:t>
+      </w:r>
+    </w:p>
+    <w:p>
+      <w:pPr>
+        <w:pStyle w:val="Prrafodelista"/>
+        <w:numPr>
+          <w:ilvl w:val="1"/>
+          <w:numId w:val="33"/>
+        </w:numPr>
+        <w:rPr>
+          <w:rFonts w:asciiTheme="minorHAnsi" w:hAnsiTheme="minorHAnsi" w:cstheme="minorHAnsi"/>
+          <w:sz w:val="22"/>
+          <w:szCs w:val="22"/>
+        </w:rPr>
+      </w:pPr>
+      <w:r>
+        <w:rPr>
+          <w:rFonts w:asciiTheme="minorHAnsi" w:hAnsiTheme="minorHAnsi" w:cstheme="minorHAnsi"/>
+          <w:sz w:val="22"/>
+          <w:szCs w:val="22"/>
+        </w:rPr>
+        <w:t>Cena del martes, comerá 1 manzana, 2 plátanos y 100 gramos de arroz</w:t>
+      </w:r>
+    </w:p>
+    <w:p>
+      <w:pPr>
+        <w:pStyle w:val="Prrafodelista"/>
+        <w:numPr>
+          <w:ilvl w:val="1"/>
+          <w:numId w:val="33"/>
+        </w:numPr>
+        <w:rPr>
+          <w:rFonts w:asciiTheme="minorHAnsi" w:hAnsiTheme="minorHAnsi" w:cstheme="minorHAnsi"/>
+          <w:sz w:val="22"/>
+          <w:szCs w:val="22"/>
+        </w:rPr>
+      </w:pPr>
+      <w:r>
+        <w:rPr>
+          <w:rFonts w:asciiTheme="minorHAnsi" w:hAnsiTheme="minorHAnsi" w:cstheme="minorHAnsi"/>
+          <w:sz w:val="22"/>
+          <w:szCs w:val="22"/>
+        </w:rPr>
+        <w:t>Comida del sábado, comerá 3 patatas, 500 gramos de pollo y 200 gramos de fresas.</w:t>
+      </w:r>
+    </w:p>
+    <w:p>
+      <w:pPr>
+        <w:pStyle w:val="Prrafodelista"/>
+        <w:numPr>
+          <w:ilvl w:val="1"/>
+          <w:numId w:val="33"/>
+        </w:numPr>
+        <w:rPr>
+          <w:rFonts w:asciiTheme="minorHAnsi" w:hAnsiTheme="minorHAnsi" w:cstheme="minorHAnsi"/>
+          <w:sz w:val="22"/>
+          <w:szCs w:val="22"/>
+        </w:rPr>
+      </w:pPr>
+      <w:r>
+        <w:rPr>
+          <w:rFonts w:asciiTheme="minorHAnsi" w:hAnsiTheme="minorHAnsi" w:cstheme="minorHAnsi"/>
+          <w:sz w:val="22"/>
+          <w:szCs w:val="22"/>
+        </w:rPr>
+        <w:t>La dieta se llamará hipertrofia</w:t>
       </w:r>
     </w:p>
     <w:p>
@@ -1081,1227 +2235,7 @@
           <w:sz w:val="22"/>
           <w:szCs w:val="22"/>
         </w:rPr>
-        <w:t>Como es tu primera consulta, le realizas a Iván sus medidas antropométricas en tu consulta.</w:t>
-      </w:r>
-      <w:r>
-        <w:rPr>
-          <w:rFonts w:asciiTheme="minorHAnsi" w:hAnsiTheme="minorHAnsi" w:cstheme="minorHAnsi"/>
-          <w:sz w:val="22"/>
-          <w:szCs w:val="22"/>
-        </w:rPr>
-        <w:t xml:space="preserve"> Introduce sus medidas y guárdalas.</w:t>
-      </w:r>
-      <w:r>
-        <w:rPr>
-          <w:rFonts w:asciiTheme="minorHAnsi" w:hAnsiTheme="minorHAnsi" w:cstheme="minorHAnsi"/>
-          <w:sz w:val="22"/>
-          <w:szCs w:val="22"/>
-        </w:rPr>
-        <w:t xml:space="preserve"> Sus medidas son las siguientes:</w:t>
-      </w:r>
-    </w:p>
-    <w:p>
-      <w:pPr>
-        <w:pStyle w:val="Prrafodelista"/>
-        <w:numPr>
-          <w:ilvl w:val="1"/>
-          <w:numId w:val="33"/>
-        </w:numPr>
-        <w:rPr>
-          <w:rFonts w:asciiTheme="minorHAnsi" w:hAnsiTheme="minorHAnsi" w:cstheme="minorHAnsi"/>
-          <w:sz w:val="22"/>
-          <w:szCs w:val="22"/>
-        </w:rPr>
-      </w:pPr>
-      <w:r>
-        <w:rPr>
-          <w:rFonts w:asciiTheme="minorHAnsi" w:hAnsiTheme="minorHAnsi" w:cstheme="minorHAnsi"/>
-          <w:sz w:val="22"/>
-          <w:szCs w:val="22"/>
-        </w:rPr>
-        <w:t xml:space="preserve">    </w:t>
-      </w:r>
-      <w:r>
-        <w:rPr>
-          <w:rFonts w:asciiTheme="minorHAnsi" w:hAnsiTheme="minorHAnsi" w:cstheme="minorHAnsi"/>
-          <w:sz w:val="22"/>
-          <w:szCs w:val="22"/>
-        </w:rPr>
-        <w:t>P</w:t>
-      </w:r>
-      <w:r>
-        <w:rPr>
-          <w:rFonts w:asciiTheme="minorHAnsi" w:hAnsiTheme="minorHAnsi" w:cstheme="minorHAnsi"/>
-          <w:sz w:val="22"/>
-          <w:szCs w:val="22"/>
-        </w:rPr>
-        <w:t>eso</w:t>
-      </w:r>
-      <w:r>
-        <w:rPr>
-          <w:rFonts w:asciiTheme="minorHAnsi" w:hAnsiTheme="minorHAnsi" w:cstheme="minorHAnsi"/>
-          <w:sz w:val="22"/>
-          <w:szCs w:val="22"/>
-        </w:rPr>
-        <w:t xml:space="preserve">: </w:t>
-      </w:r>
-      <w:r>
-        <w:rPr>
-          <w:rFonts w:asciiTheme="minorHAnsi" w:hAnsiTheme="minorHAnsi" w:cstheme="minorHAnsi"/>
-          <w:sz w:val="22"/>
-          <w:szCs w:val="22"/>
-        </w:rPr>
-        <w:t>74.7</w:t>
-      </w:r>
-    </w:p>
-    <w:p>
-      <w:pPr>
-        <w:pStyle w:val="Prrafodelista"/>
-        <w:numPr>
-          <w:ilvl w:val="1"/>
-          <w:numId w:val="33"/>
-        </w:numPr>
-        <w:rPr>
-          <w:rFonts w:asciiTheme="minorHAnsi" w:hAnsiTheme="minorHAnsi" w:cstheme="minorHAnsi"/>
-          <w:sz w:val="22"/>
-          <w:szCs w:val="22"/>
-        </w:rPr>
-      </w:pPr>
-      <w:r>
-        <w:rPr>
-          <w:rFonts w:asciiTheme="minorHAnsi" w:hAnsiTheme="minorHAnsi" w:cstheme="minorHAnsi"/>
-          <w:sz w:val="22"/>
-          <w:szCs w:val="22"/>
-        </w:rPr>
-        <w:t xml:space="preserve">    </w:t>
-      </w:r>
-      <w:r>
-        <w:rPr>
-          <w:rFonts w:asciiTheme="minorHAnsi" w:hAnsiTheme="minorHAnsi" w:cstheme="minorHAnsi"/>
-          <w:sz w:val="22"/>
-          <w:szCs w:val="22"/>
-        </w:rPr>
-        <w:t>A</w:t>
-      </w:r>
-      <w:r>
-        <w:rPr>
-          <w:rFonts w:asciiTheme="minorHAnsi" w:hAnsiTheme="minorHAnsi" w:cstheme="minorHAnsi"/>
-          <w:sz w:val="22"/>
-          <w:szCs w:val="22"/>
-        </w:rPr>
-        <w:t>ltura</w:t>
-      </w:r>
-      <w:r>
-        <w:rPr>
-          <w:rFonts w:asciiTheme="minorHAnsi" w:hAnsiTheme="minorHAnsi" w:cstheme="minorHAnsi"/>
-          <w:sz w:val="22"/>
-          <w:szCs w:val="22"/>
-        </w:rPr>
-        <w:t>:</w:t>
-      </w:r>
-      <w:r>
-        <w:rPr>
-          <w:rFonts w:asciiTheme="minorHAnsi" w:hAnsiTheme="minorHAnsi" w:cstheme="minorHAnsi"/>
-          <w:sz w:val="22"/>
-          <w:szCs w:val="22"/>
-        </w:rPr>
-        <w:t xml:space="preserve"> </w:t>
-      </w:r>
-      <w:r>
-        <w:rPr>
-          <w:rFonts w:asciiTheme="minorHAnsi" w:hAnsiTheme="minorHAnsi" w:cstheme="minorHAnsi"/>
-          <w:sz w:val="22"/>
-          <w:szCs w:val="22"/>
-        </w:rPr>
-        <w:t>179.8</w:t>
-      </w:r>
-    </w:p>
-    <w:p>
-      <w:pPr>
-        <w:pStyle w:val="Prrafodelista"/>
-        <w:numPr>
-          <w:ilvl w:val="1"/>
-          <w:numId w:val="33"/>
-        </w:numPr>
-        <w:rPr>
-          <w:rFonts w:asciiTheme="minorHAnsi" w:hAnsiTheme="minorHAnsi" w:cstheme="minorHAnsi"/>
-          <w:sz w:val="22"/>
-          <w:szCs w:val="22"/>
-        </w:rPr>
-      </w:pPr>
-      <w:r>
-        <w:rPr>
-          <w:rFonts w:asciiTheme="minorHAnsi" w:hAnsiTheme="minorHAnsi" w:cstheme="minorHAnsi"/>
-          <w:sz w:val="22"/>
-          <w:szCs w:val="22"/>
-        </w:rPr>
-        <w:t xml:space="preserve">    </w:t>
-      </w:r>
-      <w:r>
-        <w:rPr>
-          <w:rFonts w:asciiTheme="minorHAnsi" w:hAnsiTheme="minorHAnsi" w:cstheme="minorHAnsi"/>
-          <w:sz w:val="22"/>
-          <w:szCs w:val="22"/>
-        </w:rPr>
-        <w:t xml:space="preserve">Pliegue </w:t>
-      </w:r>
-      <w:r>
-        <w:rPr>
-          <w:rFonts w:asciiTheme="minorHAnsi" w:hAnsiTheme="minorHAnsi" w:cstheme="minorHAnsi"/>
-          <w:sz w:val="22"/>
-          <w:szCs w:val="22"/>
-        </w:rPr>
-        <w:t>tríceps</w:t>
-      </w:r>
-      <w:r>
-        <w:rPr>
-          <w:rFonts w:asciiTheme="minorHAnsi" w:hAnsiTheme="minorHAnsi" w:cstheme="minorHAnsi"/>
-          <w:sz w:val="22"/>
-          <w:szCs w:val="22"/>
-        </w:rPr>
-        <w:t>:</w:t>
-      </w:r>
-      <w:r>
-        <w:rPr>
-          <w:rFonts w:asciiTheme="minorHAnsi" w:hAnsiTheme="minorHAnsi" w:cstheme="minorHAnsi"/>
-          <w:sz w:val="22"/>
-          <w:szCs w:val="22"/>
-        </w:rPr>
-        <w:t xml:space="preserve"> </w:t>
-      </w:r>
-      <w:r>
-        <w:rPr>
-          <w:rFonts w:asciiTheme="minorHAnsi" w:hAnsiTheme="minorHAnsi" w:cstheme="minorHAnsi"/>
-          <w:sz w:val="22"/>
-          <w:szCs w:val="22"/>
-        </w:rPr>
-        <w:t>10.8</w:t>
-      </w:r>
-    </w:p>
-    <w:p>
-      <w:pPr>
-        <w:pStyle w:val="Prrafodelista"/>
-        <w:numPr>
-          <w:ilvl w:val="1"/>
-          <w:numId w:val="33"/>
-        </w:numPr>
-        <w:rPr>
-          <w:rFonts w:asciiTheme="minorHAnsi" w:hAnsiTheme="minorHAnsi" w:cstheme="minorHAnsi"/>
-          <w:sz w:val="22"/>
-          <w:szCs w:val="22"/>
-        </w:rPr>
-      </w:pPr>
-      <w:r>
-        <w:rPr>
-          <w:rFonts w:asciiTheme="minorHAnsi" w:hAnsiTheme="minorHAnsi" w:cstheme="minorHAnsi"/>
-          <w:sz w:val="22"/>
-          <w:szCs w:val="22"/>
-        </w:rPr>
-        <w:t xml:space="preserve">    </w:t>
-      </w:r>
-      <w:r>
-        <w:rPr>
-          <w:rFonts w:asciiTheme="minorHAnsi" w:hAnsiTheme="minorHAnsi" w:cstheme="minorHAnsi"/>
-          <w:sz w:val="22"/>
-          <w:szCs w:val="22"/>
-        </w:rPr>
-        <w:t>Pliegue</w:t>
-      </w:r>
-      <w:r>
-        <w:rPr>
-          <w:rFonts w:asciiTheme="minorHAnsi" w:hAnsiTheme="minorHAnsi" w:cstheme="minorHAnsi"/>
-          <w:sz w:val="22"/>
-          <w:szCs w:val="22"/>
-        </w:rPr>
-        <w:t xml:space="preserve"> cresta Iliaca</w:t>
-      </w:r>
-      <w:r>
-        <w:rPr>
-          <w:rFonts w:asciiTheme="minorHAnsi" w:hAnsiTheme="minorHAnsi" w:cstheme="minorHAnsi"/>
-          <w:sz w:val="22"/>
-          <w:szCs w:val="22"/>
-        </w:rPr>
-        <w:t>:</w:t>
-      </w:r>
-      <w:r>
-        <w:rPr>
-          <w:rFonts w:asciiTheme="minorHAnsi" w:hAnsiTheme="minorHAnsi" w:cstheme="minorHAnsi"/>
-          <w:sz w:val="22"/>
-          <w:szCs w:val="22"/>
-        </w:rPr>
-        <w:t xml:space="preserve"> </w:t>
-      </w:r>
-      <w:r>
-        <w:rPr>
-          <w:rFonts w:asciiTheme="minorHAnsi" w:hAnsiTheme="minorHAnsi" w:cstheme="minorHAnsi"/>
-          <w:sz w:val="22"/>
-          <w:szCs w:val="22"/>
-        </w:rPr>
-        <w:t>16.5</w:t>
-      </w:r>
-    </w:p>
-    <w:p>
-      <w:pPr>
-        <w:pStyle w:val="Prrafodelista"/>
-        <w:numPr>
-          <w:ilvl w:val="1"/>
-          <w:numId w:val="33"/>
-        </w:numPr>
-        <w:rPr>
-          <w:rFonts w:asciiTheme="minorHAnsi" w:hAnsiTheme="minorHAnsi" w:cstheme="minorHAnsi"/>
-          <w:sz w:val="22"/>
-          <w:szCs w:val="22"/>
-        </w:rPr>
-      </w:pPr>
-      <w:r>
-        <w:rPr>
-          <w:rFonts w:asciiTheme="minorHAnsi" w:hAnsiTheme="minorHAnsi" w:cstheme="minorHAnsi"/>
-          <w:sz w:val="22"/>
-          <w:szCs w:val="22"/>
-        </w:rPr>
-        <w:t xml:space="preserve">    </w:t>
-      </w:r>
-      <w:r>
-        <w:rPr>
-          <w:rFonts w:asciiTheme="minorHAnsi" w:hAnsiTheme="minorHAnsi" w:cstheme="minorHAnsi"/>
-          <w:sz w:val="22"/>
-          <w:szCs w:val="22"/>
-        </w:rPr>
-        <w:t>Pliegue</w:t>
-      </w:r>
-      <w:r>
-        <w:rPr>
-          <w:rFonts w:asciiTheme="minorHAnsi" w:hAnsiTheme="minorHAnsi" w:cstheme="minorHAnsi"/>
-          <w:sz w:val="22"/>
-          <w:szCs w:val="22"/>
-        </w:rPr>
-        <w:t xml:space="preserve"> </w:t>
-      </w:r>
-      <w:r>
-        <w:rPr>
-          <w:rFonts w:asciiTheme="minorHAnsi" w:hAnsiTheme="minorHAnsi" w:cstheme="minorHAnsi"/>
-          <w:sz w:val="22"/>
-          <w:szCs w:val="22"/>
-        </w:rPr>
-        <w:t>subescapular</w:t>
-      </w:r>
-      <w:r>
-        <w:rPr>
-          <w:rFonts w:asciiTheme="minorHAnsi" w:hAnsiTheme="minorHAnsi" w:cstheme="minorHAnsi"/>
-          <w:sz w:val="22"/>
-          <w:szCs w:val="22"/>
-        </w:rPr>
-        <w:t>:</w:t>
-      </w:r>
-      <w:r>
-        <w:rPr>
-          <w:rFonts w:asciiTheme="minorHAnsi" w:hAnsiTheme="minorHAnsi" w:cstheme="minorHAnsi"/>
-          <w:sz w:val="22"/>
-          <w:szCs w:val="22"/>
-        </w:rPr>
-        <w:t xml:space="preserve"> </w:t>
-      </w:r>
-      <w:r>
-        <w:rPr>
-          <w:rFonts w:asciiTheme="minorHAnsi" w:hAnsiTheme="minorHAnsi" w:cstheme="minorHAnsi"/>
-          <w:sz w:val="22"/>
-          <w:szCs w:val="22"/>
-        </w:rPr>
-        <w:t>10.5</w:t>
-      </w:r>
-    </w:p>
-    <w:p>
-      <w:pPr>
-        <w:pStyle w:val="Prrafodelista"/>
-        <w:numPr>
-          <w:ilvl w:val="1"/>
-          <w:numId w:val="33"/>
-        </w:numPr>
-        <w:rPr>
-          <w:rFonts w:asciiTheme="minorHAnsi" w:hAnsiTheme="minorHAnsi" w:cstheme="minorHAnsi"/>
-          <w:sz w:val="22"/>
-          <w:szCs w:val="22"/>
-        </w:rPr>
-      </w:pPr>
-      <w:r>
-        <w:rPr>
-          <w:rFonts w:asciiTheme="minorHAnsi" w:hAnsiTheme="minorHAnsi" w:cstheme="minorHAnsi"/>
-          <w:sz w:val="22"/>
-          <w:szCs w:val="22"/>
-        </w:rPr>
-        <w:t xml:space="preserve">    </w:t>
-      </w:r>
-      <w:r>
-        <w:rPr>
-          <w:rFonts w:asciiTheme="minorHAnsi" w:hAnsiTheme="minorHAnsi" w:cstheme="minorHAnsi"/>
-          <w:sz w:val="22"/>
-          <w:szCs w:val="22"/>
-        </w:rPr>
-        <w:t>Pliegue</w:t>
-      </w:r>
-      <w:r>
-        <w:rPr>
-          <w:rFonts w:asciiTheme="minorHAnsi" w:hAnsiTheme="minorHAnsi" w:cstheme="minorHAnsi"/>
-          <w:sz w:val="22"/>
-          <w:szCs w:val="22"/>
-        </w:rPr>
-        <w:t xml:space="preserve"> bíceps</w:t>
-      </w:r>
-      <w:r>
-        <w:rPr>
-          <w:rFonts w:asciiTheme="minorHAnsi" w:hAnsiTheme="minorHAnsi" w:cstheme="minorHAnsi"/>
-          <w:sz w:val="22"/>
-          <w:szCs w:val="22"/>
-        </w:rPr>
-        <w:t>:</w:t>
-      </w:r>
-      <w:r>
-        <w:rPr>
-          <w:rFonts w:asciiTheme="minorHAnsi" w:hAnsiTheme="minorHAnsi" w:cstheme="minorHAnsi"/>
-          <w:sz w:val="22"/>
-          <w:szCs w:val="22"/>
-        </w:rPr>
-        <w:t xml:space="preserve"> </w:t>
-      </w:r>
-      <w:r>
-        <w:rPr>
-          <w:rFonts w:asciiTheme="minorHAnsi" w:hAnsiTheme="minorHAnsi" w:cstheme="minorHAnsi"/>
-          <w:sz w:val="22"/>
-          <w:szCs w:val="22"/>
-        </w:rPr>
-        <w:t>3.5</w:t>
-      </w:r>
-    </w:p>
-    <w:p>
-      <w:pPr>
-        <w:pStyle w:val="Prrafodelista"/>
-        <w:numPr>
-          <w:ilvl w:val="1"/>
-          <w:numId w:val="33"/>
-        </w:numPr>
-        <w:rPr>
-          <w:rFonts w:asciiTheme="minorHAnsi" w:hAnsiTheme="minorHAnsi" w:cstheme="minorHAnsi"/>
-          <w:sz w:val="22"/>
-          <w:szCs w:val="22"/>
-        </w:rPr>
-      </w:pPr>
-      <w:r>
-        <w:rPr>
-          <w:rFonts w:asciiTheme="minorHAnsi" w:hAnsiTheme="minorHAnsi" w:cstheme="minorHAnsi"/>
-          <w:sz w:val="22"/>
-          <w:szCs w:val="22"/>
-        </w:rPr>
-        <w:t xml:space="preserve">    </w:t>
-      </w:r>
-      <w:r>
-        <w:rPr>
-          <w:rFonts w:asciiTheme="minorHAnsi" w:hAnsiTheme="minorHAnsi" w:cstheme="minorHAnsi"/>
-          <w:sz w:val="22"/>
-          <w:szCs w:val="22"/>
-        </w:rPr>
-        <w:t>Pliegue</w:t>
-      </w:r>
-      <w:r>
-        <w:rPr>
-          <w:rFonts w:asciiTheme="minorHAnsi" w:hAnsiTheme="minorHAnsi" w:cstheme="minorHAnsi"/>
-          <w:sz w:val="22"/>
-          <w:szCs w:val="22"/>
-        </w:rPr>
-        <w:t xml:space="preserve"> supra espinal</w:t>
-      </w:r>
-      <w:r>
-        <w:rPr>
-          <w:rFonts w:asciiTheme="minorHAnsi" w:hAnsiTheme="minorHAnsi" w:cstheme="minorHAnsi"/>
-          <w:sz w:val="22"/>
-          <w:szCs w:val="22"/>
-        </w:rPr>
-        <w:t>:</w:t>
-      </w:r>
-      <w:r>
-        <w:rPr>
-          <w:rFonts w:asciiTheme="minorHAnsi" w:hAnsiTheme="minorHAnsi" w:cstheme="minorHAnsi"/>
-          <w:sz w:val="22"/>
-          <w:szCs w:val="22"/>
-        </w:rPr>
-        <w:t xml:space="preserve"> </w:t>
-      </w:r>
-      <w:r>
-        <w:rPr>
-          <w:rFonts w:asciiTheme="minorHAnsi" w:hAnsiTheme="minorHAnsi" w:cstheme="minorHAnsi"/>
-          <w:sz w:val="22"/>
-          <w:szCs w:val="22"/>
-        </w:rPr>
-        <w:t>9</w:t>
-      </w:r>
-    </w:p>
-    <w:p>
-      <w:pPr>
-        <w:pStyle w:val="Prrafodelista"/>
-        <w:numPr>
-          <w:ilvl w:val="1"/>
-          <w:numId w:val="33"/>
-        </w:numPr>
-        <w:rPr>
-          <w:rFonts w:asciiTheme="minorHAnsi" w:hAnsiTheme="minorHAnsi" w:cstheme="minorHAnsi"/>
-          <w:sz w:val="22"/>
-          <w:szCs w:val="22"/>
-        </w:rPr>
-      </w:pPr>
-      <w:r>
-        <w:rPr>
-          <w:rFonts w:asciiTheme="minorHAnsi" w:hAnsiTheme="minorHAnsi" w:cstheme="minorHAnsi"/>
-          <w:sz w:val="22"/>
-          <w:szCs w:val="22"/>
-        </w:rPr>
-        <w:t xml:space="preserve">    </w:t>
-      </w:r>
-      <w:r>
-        <w:rPr>
-          <w:rFonts w:asciiTheme="minorHAnsi" w:hAnsiTheme="minorHAnsi" w:cstheme="minorHAnsi"/>
-          <w:sz w:val="22"/>
-          <w:szCs w:val="22"/>
-        </w:rPr>
-        <w:t>Pliegue</w:t>
-      </w:r>
-      <w:r>
-        <w:rPr>
-          <w:rFonts w:asciiTheme="minorHAnsi" w:hAnsiTheme="minorHAnsi" w:cstheme="minorHAnsi"/>
-          <w:sz w:val="22"/>
-          <w:szCs w:val="22"/>
-        </w:rPr>
-        <w:t xml:space="preserve"> </w:t>
-      </w:r>
-      <w:r>
-        <w:rPr>
-          <w:rFonts w:asciiTheme="minorHAnsi" w:hAnsiTheme="minorHAnsi" w:cstheme="minorHAnsi"/>
-          <w:sz w:val="22"/>
-          <w:szCs w:val="22"/>
-        </w:rPr>
-        <w:t>abdominal</w:t>
-      </w:r>
-      <w:r>
-        <w:rPr>
-          <w:rFonts w:asciiTheme="minorHAnsi" w:hAnsiTheme="minorHAnsi" w:cstheme="minorHAnsi"/>
-          <w:sz w:val="22"/>
-          <w:szCs w:val="22"/>
-        </w:rPr>
-        <w:t>:</w:t>
-      </w:r>
-      <w:r>
-        <w:rPr>
-          <w:rFonts w:asciiTheme="minorHAnsi" w:hAnsiTheme="minorHAnsi" w:cstheme="minorHAnsi"/>
-          <w:sz w:val="22"/>
-          <w:szCs w:val="22"/>
-        </w:rPr>
-        <w:t xml:space="preserve"> </w:t>
-      </w:r>
-      <w:r>
-        <w:rPr>
-          <w:rFonts w:asciiTheme="minorHAnsi" w:hAnsiTheme="minorHAnsi" w:cstheme="minorHAnsi"/>
-          <w:sz w:val="22"/>
-          <w:szCs w:val="22"/>
-        </w:rPr>
-        <w:t>21</w:t>
-      </w:r>
-    </w:p>
-    <w:p>
-      <w:pPr>
-        <w:pStyle w:val="Prrafodelista"/>
-        <w:numPr>
-          <w:ilvl w:val="1"/>
-          <w:numId w:val="33"/>
-        </w:numPr>
-        <w:rPr>
-          <w:rFonts w:asciiTheme="minorHAnsi" w:hAnsiTheme="minorHAnsi" w:cstheme="minorHAnsi"/>
-          <w:sz w:val="22"/>
-          <w:szCs w:val="22"/>
-        </w:rPr>
-      </w:pPr>
-      <w:r>
-        <w:rPr>
-          <w:rFonts w:asciiTheme="minorHAnsi" w:hAnsiTheme="minorHAnsi" w:cstheme="minorHAnsi"/>
-          <w:sz w:val="22"/>
-          <w:szCs w:val="22"/>
-        </w:rPr>
-        <w:t xml:space="preserve">    </w:t>
-      </w:r>
-      <w:r>
-        <w:rPr>
-          <w:rFonts w:asciiTheme="minorHAnsi" w:hAnsiTheme="minorHAnsi" w:cstheme="minorHAnsi"/>
-          <w:sz w:val="22"/>
-          <w:szCs w:val="22"/>
-        </w:rPr>
-        <w:t>Pliegue</w:t>
-      </w:r>
-      <w:r>
-        <w:rPr>
-          <w:rFonts w:asciiTheme="minorHAnsi" w:hAnsiTheme="minorHAnsi" w:cstheme="minorHAnsi"/>
-          <w:sz w:val="22"/>
-          <w:szCs w:val="22"/>
-        </w:rPr>
-        <w:t xml:space="preserve"> </w:t>
-      </w:r>
-      <w:r>
-        <w:rPr>
-          <w:rFonts w:asciiTheme="minorHAnsi" w:hAnsiTheme="minorHAnsi" w:cstheme="minorHAnsi"/>
-          <w:sz w:val="22"/>
-          <w:szCs w:val="22"/>
-        </w:rPr>
-        <w:t>muslo</w:t>
-      </w:r>
-      <w:r>
-        <w:rPr>
-          <w:rFonts w:asciiTheme="minorHAnsi" w:hAnsiTheme="minorHAnsi" w:cstheme="minorHAnsi"/>
-          <w:sz w:val="22"/>
-          <w:szCs w:val="22"/>
-        </w:rPr>
-        <w:t>:</w:t>
-      </w:r>
-      <w:r>
-        <w:rPr>
-          <w:rFonts w:asciiTheme="minorHAnsi" w:hAnsiTheme="minorHAnsi" w:cstheme="minorHAnsi"/>
-          <w:sz w:val="22"/>
-          <w:szCs w:val="22"/>
-        </w:rPr>
-        <w:t xml:space="preserve"> </w:t>
-      </w:r>
-      <w:r>
-        <w:rPr>
-          <w:rFonts w:asciiTheme="minorHAnsi" w:hAnsiTheme="minorHAnsi" w:cstheme="minorHAnsi"/>
-          <w:sz w:val="22"/>
-          <w:szCs w:val="22"/>
-        </w:rPr>
-        <w:t>15</w:t>
-      </w:r>
-    </w:p>
-    <w:p>
-      <w:pPr>
-        <w:pStyle w:val="Prrafodelista"/>
-        <w:numPr>
-          <w:ilvl w:val="1"/>
-          <w:numId w:val="33"/>
-        </w:numPr>
-        <w:rPr>
-          <w:rFonts w:asciiTheme="minorHAnsi" w:hAnsiTheme="minorHAnsi" w:cstheme="minorHAnsi"/>
-          <w:sz w:val="22"/>
-          <w:szCs w:val="22"/>
-        </w:rPr>
-      </w:pPr>
-      <w:r>
-        <w:rPr>
-          <w:rFonts w:asciiTheme="minorHAnsi" w:hAnsiTheme="minorHAnsi" w:cstheme="minorHAnsi"/>
-          <w:sz w:val="22"/>
-          <w:szCs w:val="22"/>
-        </w:rPr>
-        <w:t xml:space="preserve">    </w:t>
-      </w:r>
-      <w:r>
-        <w:rPr>
-          <w:rFonts w:asciiTheme="minorHAnsi" w:hAnsiTheme="minorHAnsi" w:cstheme="minorHAnsi"/>
-          <w:sz w:val="22"/>
-          <w:szCs w:val="22"/>
-        </w:rPr>
-        <w:t>Pliegue</w:t>
-      </w:r>
-      <w:r>
-        <w:rPr>
-          <w:rFonts w:asciiTheme="minorHAnsi" w:hAnsiTheme="minorHAnsi" w:cstheme="minorHAnsi"/>
-          <w:sz w:val="22"/>
-          <w:szCs w:val="22"/>
-        </w:rPr>
-        <w:t xml:space="preserve"> </w:t>
-      </w:r>
-      <w:r>
-        <w:rPr>
-          <w:rFonts w:asciiTheme="minorHAnsi" w:hAnsiTheme="minorHAnsi" w:cstheme="minorHAnsi"/>
-          <w:sz w:val="22"/>
-          <w:szCs w:val="22"/>
-        </w:rPr>
-        <w:t>pierna</w:t>
-      </w:r>
-      <w:r>
-        <w:rPr>
-          <w:rFonts w:asciiTheme="minorHAnsi" w:hAnsiTheme="minorHAnsi" w:cstheme="minorHAnsi"/>
-          <w:sz w:val="22"/>
-          <w:szCs w:val="22"/>
-        </w:rPr>
-        <w:t>:</w:t>
-      </w:r>
-      <w:r>
-        <w:rPr>
-          <w:rFonts w:asciiTheme="minorHAnsi" w:hAnsiTheme="minorHAnsi" w:cstheme="minorHAnsi"/>
-          <w:sz w:val="22"/>
-          <w:szCs w:val="22"/>
-        </w:rPr>
-        <w:t xml:space="preserve"> </w:t>
-      </w:r>
-      <w:r>
-        <w:rPr>
-          <w:rFonts w:asciiTheme="minorHAnsi" w:hAnsiTheme="minorHAnsi" w:cstheme="minorHAnsi"/>
-          <w:sz w:val="22"/>
-          <w:szCs w:val="22"/>
-        </w:rPr>
-        <w:t>7</w:t>
-      </w:r>
-    </w:p>
-    <w:p>
-      <w:pPr>
-        <w:pStyle w:val="Prrafodelista"/>
-        <w:numPr>
-          <w:ilvl w:val="1"/>
-          <w:numId w:val="33"/>
-        </w:numPr>
-        <w:rPr>
-          <w:rFonts w:asciiTheme="minorHAnsi" w:hAnsiTheme="minorHAnsi" w:cstheme="minorHAnsi"/>
-          <w:sz w:val="22"/>
-          <w:szCs w:val="22"/>
-        </w:rPr>
-      </w:pPr>
-      <w:r>
-        <w:rPr>
-          <w:rFonts w:asciiTheme="minorHAnsi" w:hAnsiTheme="minorHAnsi" w:cstheme="minorHAnsi"/>
-          <w:sz w:val="22"/>
-          <w:szCs w:val="22"/>
-        </w:rPr>
-        <w:t xml:space="preserve">    </w:t>
-      </w:r>
-      <w:r>
-        <w:rPr>
-          <w:rFonts w:asciiTheme="minorHAnsi" w:hAnsiTheme="minorHAnsi" w:cstheme="minorHAnsi"/>
-          <w:sz w:val="22"/>
-          <w:szCs w:val="22"/>
-        </w:rPr>
-        <w:t xml:space="preserve">Perímetro </w:t>
-      </w:r>
-      <w:r>
-        <w:rPr>
-          <w:rFonts w:asciiTheme="minorHAnsi" w:hAnsiTheme="minorHAnsi" w:cstheme="minorHAnsi"/>
-          <w:sz w:val="22"/>
-          <w:szCs w:val="22"/>
-        </w:rPr>
-        <w:t>brazo</w:t>
-      </w:r>
-      <w:r>
-        <w:rPr>
-          <w:rFonts w:asciiTheme="minorHAnsi" w:hAnsiTheme="minorHAnsi" w:cstheme="minorHAnsi"/>
-          <w:sz w:val="22"/>
-          <w:szCs w:val="22"/>
-        </w:rPr>
-        <w:t xml:space="preserve"> r</w:t>
-      </w:r>
-      <w:r>
-        <w:rPr>
-          <w:rFonts w:asciiTheme="minorHAnsi" w:hAnsiTheme="minorHAnsi" w:cstheme="minorHAnsi"/>
-          <w:sz w:val="22"/>
-          <w:szCs w:val="22"/>
-        </w:rPr>
-        <w:t>elajado</w:t>
-      </w:r>
-      <w:r>
-        <w:rPr>
-          <w:rFonts w:asciiTheme="minorHAnsi" w:hAnsiTheme="minorHAnsi" w:cstheme="minorHAnsi"/>
-          <w:sz w:val="22"/>
-          <w:szCs w:val="22"/>
-        </w:rPr>
-        <w:t>:</w:t>
-      </w:r>
-      <w:r>
-        <w:rPr>
-          <w:rFonts w:asciiTheme="minorHAnsi" w:hAnsiTheme="minorHAnsi" w:cstheme="minorHAnsi"/>
-          <w:sz w:val="22"/>
-          <w:szCs w:val="22"/>
-        </w:rPr>
-        <w:t xml:space="preserve"> </w:t>
-      </w:r>
-      <w:r>
-        <w:rPr>
-          <w:rFonts w:asciiTheme="minorHAnsi" w:hAnsiTheme="minorHAnsi" w:cstheme="minorHAnsi"/>
-          <w:sz w:val="22"/>
-          <w:szCs w:val="22"/>
-        </w:rPr>
-        <w:t>33</w:t>
-      </w:r>
-    </w:p>
-    <w:p>
-      <w:pPr>
-        <w:pStyle w:val="Prrafodelista"/>
-        <w:numPr>
-          <w:ilvl w:val="1"/>
-          <w:numId w:val="33"/>
-        </w:numPr>
-        <w:rPr>
-          <w:rFonts w:asciiTheme="minorHAnsi" w:hAnsiTheme="minorHAnsi" w:cstheme="minorHAnsi"/>
-          <w:sz w:val="22"/>
-          <w:szCs w:val="22"/>
-        </w:rPr>
-      </w:pPr>
-      <w:r>
-        <w:rPr>
-          <w:rFonts w:asciiTheme="minorHAnsi" w:hAnsiTheme="minorHAnsi" w:cstheme="minorHAnsi"/>
-          <w:sz w:val="22"/>
-          <w:szCs w:val="22"/>
-        </w:rPr>
-        <w:t xml:space="preserve">    </w:t>
-      </w:r>
-      <w:r>
-        <w:rPr>
-          <w:rFonts w:asciiTheme="minorHAnsi" w:hAnsiTheme="minorHAnsi" w:cstheme="minorHAnsi"/>
-          <w:sz w:val="22"/>
-          <w:szCs w:val="22"/>
-        </w:rPr>
-        <w:t xml:space="preserve">Perímetro </w:t>
-      </w:r>
-      <w:r>
-        <w:rPr>
-          <w:rFonts w:asciiTheme="minorHAnsi" w:hAnsiTheme="minorHAnsi" w:cstheme="minorHAnsi"/>
-          <w:sz w:val="22"/>
-          <w:szCs w:val="22"/>
-        </w:rPr>
-        <w:t>brazo</w:t>
-      </w:r>
-      <w:r>
-        <w:rPr>
-          <w:rFonts w:asciiTheme="minorHAnsi" w:hAnsiTheme="minorHAnsi" w:cstheme="minorHAnsi"/>
-          <w:sz w:val="22"/>
-          <w:szCs w:val="22"/>
-        </w:rPr>
-        <w:t xml:space="preserve"> f</w:t>
-      </w:r>
-      <w:r>
-        <w:rPr>
-          <w:rFonts w:asciiTheme="minorHAnsi" w:hAnsiTheme="minorHAnsi" w:cstheme="minorHAnsi"/>
-          <w:sz w:val="22"/>
-          <w:szCs w:val="22"/>
-        </w:rPr>
-        <w:t>lexionado</w:t>
-      </w:r>
-      <w:r>
-        <w:rPr>
-          <w:rFonts w:asciiTheme="minorHAnsi" w:hAnsiTheme="minorHAnsi" w:cstheme="minorHAnsi"/>
-          <w:sz w:val="22"/>
-          <w:szCs w:val="22"/>
-        </w:rPr>
-        <w:t>:</w:t>
-      </w:r>
-      <w:r>
-        <w:rPr>
-          <w:rFonts w:asciiTheme="minorHAnsi" w:hAnsiTheme="minorHAnsi" w:cstheme="minorHAnsi"/>
-          <w:sz w:val="22"/>
-          <w:szCs w:val="22"/>
-        </w:rPr>
-        <w:t xml:space="preserve"> </w:t>
-      </w:r>
-      <w:r>
-        <w:rPr>
-          <w:rFonts w:asciiTheme="minorHAnsi" w:hAnsiTheme="minorHAnsi" w:cstheme="minorHAnsi"/>
-          <w:sz w:val="22"/>
-          <w:szCs w:val="22"/>
-        </w:rPr>
-        <w:t>34.9</w:t>
-      </w:r>
-    </w:p>
-    <w:p>
-      <w:pPr>
-        <w:pStyle w:val="Prrafodelista"/>
-        <w:numPr>
-          <w:ilvl w:val="1"/>
-          <w:numId w:val="33"/>
-        </w:numPr>
-        <w:rPr>
-          <w:rFonts w:asciiTheme="minorHAnsi" w:hAnsiTheme="minorHAnsi" w:cstheme="minorHAnsi"/>
-          <w:sz w:val="22"/>
-          <w:szCs w:val="22"/>
-        </w:rPr>
-      </w:pPr>
-      <w:r>
-        <w:rPr>
-          <w:rFonts w:asciiTheme="minorHAnsi" w:hAnsiTheme="minorHAnsi" w:cstheme="minorHAnsi"/>
-          <w:sz w:val="22"/>
-          <w:szCs w:val="22"/>
-        </w:rPr>
-        <w:t xml:space="preserve">    </w:t>
-      </w:r>
-      <w:r>
-        <w:rPr>
-          <w:rFonts w:asciiTheme="minorHAnsi" w:hAnsiTheme="minorHAnsi" w:cstheme="minorHAnsi"/>
-          <w:sz w:val="22"/>
-          <w:szCs w:val="22"/>
-        </w:rPr>
-        <w:t xml:space="preserve">Perímetro </w:t>
-      </w:r>
-      <w:r>
-        <w:rPr>
-          <w:rFonts w:asciiTheme="minorHAnsi" w:hAnsiTheme="minorHAnsi" w:cstheme="minorHAnsi"/>
-          <w:sz w:val="22"/>
-          <w:szCs w:val="22"/>
-        </w:rPr>
-        <w:t>cintura</w:t>
-      </w:r>
-      <w:r>
-        <w:rPr>
-          <w:rFonts w:asciiTheme="minorHAnsi" w:hAnsiTheme="minorHAnsi" w:cstheme="minorHAnsi"/>
-          <w:sz w:val="22"/>
-          <w:szCs w:val="22"/>
-        </w:rPr>
-        <w:t>:</w:t>
-      </w:r>
-      <w:r>
-        <w:rPr>
-          <w:rFonts w:asciiTheme="minorHAnsi" w:hAnsiTheme="minorHAnsi" w:cstheme="minorHAnsi"/>
-          <w:sz w:val="22"/>
-          <w:szCs w:val="22"/>
-        </w:rPr>
-        <w:t xml:space="preserve"> </w:t>
-      </w:r>
-      <w:r>
-        <w:rPr>
-          <w:rFonts w:asciiTheme="minorHAnsi" w:hAnsiTheme="minorHAnsi" w:cstheme="minorHAnsi"/>
-          <w:sz w:val="22"/>
-          <w:szCs w:val="22"/>
-        </w:rPr>
-        <w:t>81.5</w:t>
-      </w:r>
-    </w:p>
-    <w:p>
-      <w:pPr>
-        <w:pStyle w:val="Prrafodelista"/>
-        <w:numPr>
-          <w:ilvl w:val="1"/>
-          <w:numId w:val="33"/>
-        </w:numPr>
-        <w:rPr>
-          <w:rFonts w:asciiTheme="minorHAnsi" w:hAnsiTheme="minorHAnsi" w:cstheme="minorHAnsi"/>
-          <w:sz w:val="22"/>
-          <w:szCs w:val="22"/>
-        </w:rPr>
-      </w:pPr>
-      <w:r>
-        <w:rPr>
-          <w:rFonts w:asciiTheme="minorHAnsi" w:hAnsiTheme="minorHAnsi" w:cstheme="minorHAnsi"/>
-          <w:sz w:val="22"/>
-          <w:szCs w:val="22"/>
-        </w:rPr>
-        <w:t xml:space="preserve">    </w:t>
-      </w:r>
-      <w:r>
-        <w:rPr>
-          <w:rFonts w:asciiTheme="minorHAnsi" w:hAnsiTheme="minorHAnsi" w:cstheme="minorHAnsi"/>
-          <w:sz w:val="22"/>
-          <w:szCs w:val="22"/>
-        </w:rPr>
-        <w:t xml:space="preserve">Perímetro </w:t>
-      </w:r>
-      <w:r>
-        <w:rPr>
-          <w:rFonts w:asciiTheme="minorHAnsi" w:hAnsiTheme="minorHAnsi" w:cstheme="minorHAnsi"/>
-          <w:sz w:val="22"/>
-          <w:szCs w:val="22"/>
-        </w:rPr>
-        <w:t>cadera</w:t>
-      </w:r>
-      <w:r>
-        <w:rPr>
-          <w:rFonts w:asciiTheme="minorHAnsi" w:hAnsiTheme="minorHAnsi" w:cstheme="minorHAnsi"/>
-          <w:sz w:val="22"/>
-          <w:szCs w:val="22"/>
-        </w:rPr>
-        <w:t>:</w:t>
-      </w:r>
-      <w:r>
-        <w:rPr>
-          <w:rFonts w:asciiTheme="minorHAnsi" w:hAnsiTheme="minorHAnsi" w:cstheme="minorHAnsi"/>
-          <w:sz w:val="22"/>
-          <w:szCs w:val="22"/>
-        </w:rPr>
-        <w:t xml:space="preserve"> </w:t>
-      </w:r>
-      <w:r>
-        <w:rPr>
-          <w:rFonts w:asciiTheme="minorHAnsi" w:hAnsiTheme="minorHAnsi" w:cstheme="minorHAnsi"/>
-          <w:sz w:val="22"/>
-          <w:szCs w:val="22"/>
-        </w:rPr>
-        <w:t>92</w:t>
-      </w:r>
-    </w:p>
-    <w:p>
-      <w:pPr>
-        <w:pStyle w:val="Prrafodelista"/>
-        <w:numPr>
-          <w:ilvl w:val="1"/>
-          <w:numId w:val="33"/>
-        </w:numPr>
-        <w:rPr>
-          <w:rFonts w:asciiTheme="minorHAnsi" w:hAnsiTheme="minorHAnsi" w:cstheme="minorHAnsi"/>
-          <w:sz w:val="22"/>
-          <w:szCs w:val="22"/>
-        </w:rPr>
-      </w:pPr>
-      <w:r>
-        <w:rPr>
-          <w:rFonts w:asciiTheme="minorHAnsi" w:hAnsiTheme="minorHAnsi" w:cstheme="minorHAnsi"/>
-          <w:sz w:val="22"/>
-          <w:szCs w:val="22"/>
-        </w:rPr>
-        <w:t xml:space="preserve">    </w:t>
-      </w:r>
-      <w:r>
-        <w:rPr>
-          <w:rFonts w:asciiTheme="minorHAnsi" w:hAnsiTheme="minorHAnsi" w:cstheme="minorHAnsi"/>
-          <w:sz w:val="22"/>
-          <w:szCs w:val="22"/>
-        </w:rPr>
-        <w:t xml:space="preserve">Perímetro </w:t>
-      </w:r>
-      <w:r>
-        <w:rPr>
-          <w:rFonts w:asciiTheme="minorHAnsi" w:hAnsiTheme="minorHAnsi" w:cstheme="minorHAnsi"/>
-          <w:sz w:val="22"/>
-          <w:szCs w:val="22"/>
-        </w:rPr>
-        <w:t>pierna</w:t>
-      </w:r>
-      <w:r>
-        <w:rPr>
-          <w:rFonts w:asciiTheme="minorHAnsi" w:hAnsiTheme="minorHAnsi" w:cstheme="minorHAnsi"/>
-          <w:sz w:val="22"/>
-          <w:szCs w:val="22"/>
-        </w:rPr>
-        <w:t>:</w:t>
-      </w:r>
-      <w:r>
-        <w:rPr>
-          <w:rFonts w:asciiTheme="minorHAnsi" w:hAnsiTheme="minorHAnsi" w:cstheme="minorHAnsi"/>
-          <w:sz w:val="22"/>
-          <w:szCs w:val="22"/>
-        </w:rPr>
-        <w:t xml:space="preserve"> </w:t>
-      </w:r>
-      <w:r>
-        <w:rPr>
-          <w:rFonts w:asciiTheme="minorHAnsi" w:hAnsiTheme="minorHAnsi" w:cstheme="minorHAnsi"/>
-          <w:sz w:val="22"/>
-          <w:szCs w:val="22"/>
-        </w:rPr>
-        <w:t>38</w:t>
-      </w:r>
-    </w:p>
-    <w:p>
-      <w:pPr>
-        <w:pStyle w:val="Prrafodelista"/>
-        <w:numPr>
-          <w:ilvl w:val="1"/>
-          <w:numId w:val="33"/>
-        </w:numPr>
-        <w:rPr>
-          <w:rFonts w:asciiTheme="minorHAnsi" w:hAnsiTheme="minorHAnsi" w:cstheme="minorHAnsi"/>
-          <w:sz w:val="22"/>
-          <w:szCs w:val="22"/>
-        </w:rPr>
-      </w:pPr>
-      <w:r>
-        <w:rPr>
-          <w:rFonts w:asciiTheme="minorHAnsi" w:hAnsiTheme="minorHAnsi" w:cstheme="minorHAnsi"/>
-          <w:sz w:val="22"/>
-          <w:szCs w:val="22"/>
-        </w:rPr>
-        <w:t xml:space="preserve">    D</w:t>
-      </w:r>
-      <w:r>
-        <w:rPr>
-          <w:rFonts w:asciiTheme="minorHAnsi" w:hAnsiTheme="minorHAnsi" w:cstheme="minorHAnsi"/>
-          <w:sz w:val="22"/>
-          <w:szCs w:val="22"/>
-        </w:rPr>
-        <w:t xml:space="preserve">iámetro </w:t>
-      </w:r>
-      <w:r>
-        <w:rPr>
-          <w:rFonts w:asciiTheme="minorHAnsi" w:hAnsiTheme="minorHAnsi" w:cstheme="minorHAnsi"/>
-          <w:sz w:val="22"/>
-          <w:szCs w:val="22"/>
-        </w:rPr>
-        <w:t>muñeca</w:t>
-      </w:r>
-      <w:r>
-        <w:rPr>
-          <w:rFonts w:asciiTheme="minorHAnsi" w:hAnsiTheme="minorHAnsi" w:cstheme="minorHAnsi"/>
-          <w:sz w:val="22"/>
-          <w:szCs w:val="22"/>
-        </w:rPr>
-        <w:t>:</w:t>
-      </w:r>
-      <w:r>
-        <w:rPr>
-          <w:rFonts w:asciiTheme="minorHAnsi" w:hAnsiTheme="minorHAnsi" w:cstheme="minorHAnsi"/>
-          <w:sz w:val="22"/>
-          <w:szCs w:val="22"/>
-        </w:rPr>
-        <w:t xml:space="preserve"> </w:t>
-      </w:r>
-      <w:r>
-        <w:rPr>
-          <w:rFonts w:asciiTheme="minorHAnsi" w:hAnsiTheme="minorHAnsi" w:cstheme="minorHAnsi"/>
-          <w:sz w:val="22"/>
-          <w:szCs w:val="22"/>
-        </w:rPr>
-        <w:t>14</w:t>
-      </w:r>
-    </w:p>
-    <w:p>
-      <w:pPr>
-        <w:pStyle w:val="Prrafodelista"/>
-        <w:numPr>
-          <w:ilvl w:val="1"/>
-          <w:numId w:val="33"/>
-        </w:numPr>
-        <w:rPr>
-          <w:rFonts w:asciiTheme="minorHAnsi" w:hAnsiTheme="minorHAnsi" w:cstheme="minorHAnsi"/>
-          <w:sz w:val="22"/>
-          <w:szCs w:val="22"/>
-        </w:rPr>
-      </w:pPr>
-      <w:r>
-        <w:rPr>
-          <w:rFonts w:asciiTheme="minorHAnsi" w:hAnsiTheme="minorHAnsi" w:cstheme="minorHAnsi"/>
-          <w:sz w:val="22"/>
-          <w:szCs w:val="22"/>
-        </w:rPr>
-        <w:t xml:space="preserve">    D</w:t>
-      </w:r>
-      <w:r>
-        <w:rPr>
-          <w:rFonts w:asciiTheme="minorHAnsi" w:hAnsiTheme="minorHAnsi" w:cstheme="minorHAnsi"/>
-          <w:sz w:val="22"/>
-          <w:szCs w:val="22"/>
-        </w:rPr>
-        <w:t>iámetro</w:t>
-      </w:r>
-      <w:r>
-        <w:rPr>
-          <w:rFonts w:asciiTheme="minorHAnsi" w:hAnsiTheme="minorHAnsi" w:cstheme="minorHAnsi"/>
-          <w:sz w:val="22"/>
-          <w:szCs w:val="22"/>
-        </w:rPr>
-        <w:t xml:space="preserve"> </w:t>
-      </w:r>
-      <w:r>
-        <w:rPr>
-          <w:rFonts w:asciiTheme="minorHAnsi" w:hAnsiTheme="minorHAnsi" w:cstheme="minorHAnsi"/>
-          <w:sz w:val="22"/>
-          <w:szCs w:val="22"/>
-        </w:rPr>
-        <w:t>humero</w:t>
-      </w:r>
-      <w:r>
-        <w:rPr>
-          <w:rFonts w:asciiTheme="minorHAnsi" w:hAnsiTheme="minorHAnsi" w:cstheme="minorHAnsi"/>
-          <w:sz w:val="22"/>
-          <w:szCs w:val="22"/>
-        </w:rPr>
-        <w:t>:</w:t>
-      </w:r>
-      <w:r>
-        <w:rPr>
-          <w:rFonts w:asciiTheme="minorHAnsi" w:hAnsiTheme="minorHAnsi" w:cstheme="minorHAnsi"/>
-          <w:sz w:val="22"/>
-          <w:szCs w:val="22"/>
-        </w:rPr>
-        <w:t xml:space="preserve"> </w:t>
-      </w:r>
-      <w:r>
-        <w:rPr>
-          <w:rFonts w:asciiTheme="minorHAnsi" w:hAnsiTheme="minorHAnsi" w:cstheme="minorHAnsi"/>
-          <w:sz w:val="22"/>
-          <w:szCs w:val="22"/>
-        </w:rPr>
-        <w:t>6.9</w:t>
-      </w:r>
-    </w:p>
-    <w:p>
-      <w:pPr>
-        <w:pStyle w:val="Prrafodelista"/>
-        <w:numPr>
-          <w:ilvl w:val="1"/>
-          <w:numId w:val="33"/>
-        </w:numPr>
-        <w:rPr>
-          <w:rFonts w:asciiTheme="minorHAnsi" w:hAnsiTheme="minorHAnsi" w:cstheme="minorHAnsi"/>
-          <w:sz w:val="22"/>
-          <w:szCs w:val="22"/>
-        </w:rPr>
-      </w:pPr>
-      <w:r>
-        <w:rPr>
-          <w:rFonts w:asciiTheme="minorHAnsi" w:hAnsiTheme="minorHAnsi" w:cstheme="minorHAnsi"/>
-          <w:sz w:val="22"/>
-          <w:szCs w:val="22"/>
-        </w:rPr>
-        <w:t xml:space="preserve">    D</w:t>
-      </w:r>
-      <w:r>
-        <w:rPr>
-          <w:rFonts w:asciiTheme="minorHAnsi" w:hAnsiTheme="minorHAnsi" w:cstheme="minorHAnsi"/>
-          <w:sz w:val="22"/>
-          <w:szCs w:val="22"/>
-        </w:rPr>
-        <w:t>iámetro</w:t>
-      </w:r>
-      <w:r>
-        <w:rPr>
-          <w:rFonts w:asciiTheme="minorHAnsi" w:hAnsiTheme="minorHAnsi" w:cstheme="minorHAnsi"/>
-          <w:sz w:val="22"/>
-          <w:szCs w:val="22"/>
-        </w:rPr>
-        <w:t xml:space="preserve"> </w:t>
-      </w:r>
-      <w:r>
-        <w:rPr>
-          <w:rFonts w:asciiTheme="minorHAnsi" w:hAnsiTheme="minorHAnsi" w:cstheme="minorHAnsi"/>
-          <w:sz w:val="22"/>
-          <w:szCs w:val="22"/>
-        </w:rPr>
-        <w:t>biepicondilar</w:t>
-      </w:r>
-      <w:r>
-        <w:rPr>
-          <w:rFonts w:asciiTheme="minorHAnsi" w:hAnsiTheme="minorHAnsi" w:cstheme="minorHAnsi"/>
-          <w:sz w:val="22"/>
-          <w:szCs w:val="22"/>
-        </w:rPr>
-        <w:t xml:space="preserve"> f</w:t>
-      </w:r>
-      <w:r>
-        <w:rPr>
-          <w:rFonts w:asciiTheme="minorHAnsi" w:hAnsiTheme="minorHAnsi" w:cstheme="minorHAnsi"/>
-          <w:sz w:val="22"/>
-          <w:szCs w:val="22"/>
-        </w:rPr>
-        <w:t>émur</w:t>
-      </w:r>
-      <w:r>
-        <w:rPr>
-          <w:rFonts w:asciiTheme="minorHAnsi" w:hAnsiTheme="minorHAnsi" w:cstheme="minorHAnsi"/>
-          <w:sz w:val="22"/>
-          <w:szCs w:val="22"/>
-        </w:rPr>
-        <w:t>:</w:t>
-      </w:r>
-      <w:r>
-        <w:rPr>
-          <w:rFonts w:asciiTheme="minorHAnsi" w:hAnsiTheme="minorHAnsi" w:cstheme="minorHAnsi"/>
-          <w:sz w:val="22"/>
-          <w:szCs w:val="22"/>
-        </w:rPr>
-        <w:t xml:space="preserve"> </w:t>
-      </w:r>
-      <w:r>
-        <w:rPr>
-          <w:rFonts w:asciiTheme="minorHAnsi" w:hAnsiTheme="minorHAnsi" w:cstheme="minorHAnsi"/>
-          <w:sz w:val="22"/>
-          <w:szCs w:val="22"/>
-        </w:rPr>
-        <w:t>10.1</w:t>
+        <w:t>Guarda la dieta creada</w:t>
       </w:r>
     </w:p>
     <w:p>
@@ -2323,117 +2257,24 @@
           <w:sz w:val="22"/>
           <w:szCs w:val="22"/>
         </w:rPr>
-        <w:t>Viendo los datos que muestran sus métricas y tras comunicarte el paciente que quiere ganar musculatura, decides ponerle a dieta acorde a sus deseos. Para ello, debes crear una dieta. Su dieta consistirá en lo siguiente:</w:t>
-      </w:r>
-    </w:p>
-    <w:p>
-      <w:pPr>
-        <w:pStyle w:val="Prrafodelista"/>
-        <w:numPr>
-          <w:ilvl w:val="1"/>
-          <w:numId w:val="33"/>
-        </w:numPr>
-        <w:rPr>
-          <w:rFonts w:asciiTheme="minorHAnsi" w:hAnsiTheme="minorHAnsi" w:cstheme="minorHAnsi"/>
-          <w:sz w:val="22"/>
-          <w:szCs w:val="22"/>
-        </w:rPr>
-      </w:pPr>
-      <w:r>
-        <w:rPr>
-          <w:rFonts w:asciiTheme="minorHAnsi" w:hAnsiTheme="minorHAnsi" w:cstheme="minorHAnsi"/>
-          <w:sz w:val="22"/>
-          <w:szCs w:val="22"/>
-        </w:rPr>
-        <w:t>Desayuno del lunes, comerá dos manzanas y 200 gramos de garbanzos</w:t>
-      </w:r>
-    </w:p>
-    <w:p>
-      <w:pPr>
-        <w:pStyle w:val="Prrafodelista"/>
-        <w:numPr>
-          <w:ilvl w:val="1"/>
-          <w:numId w:val="33"/>
-        </w:numPr>
-        <w:rPr>
-          <w:rFonts w:asciiTheme="minorHAnsi" w:hAnsiTheme="minorHAnsi" w:cstheme="minorHAnsi"/>
-          <w:sz w:val="22"/>
-          <w:szCs w:val="22"/>
-        </w:rPr>
-      </w:pPr>
-      <w:r>
-        <w:rPr>
-          <w:rFonts w:asciiTheme="minorHAnsi" w:hAnsiTheme="minorHAnsi" w:cstheme="minorHAnsi"/>
-          <w:sz w:val="22"/>
-          <w:szCs w:val="22"/>
-        </w:rPr>
-        <w:t>Comida del martes, comerá 300 gramos de arroz</w:t>
-      </w:r>
-    </w:p>
-    <w:p>
-      <w:pPr>
-        <w:pStyle w:val="Prrafodelista"/>
-        <w:numPr>
-          <w:ilvl w:val="1"/>
-          <w:numId w:val="33"/>
-        </w:numPr>
-        <w:rPr>
-          <w:rFonts w:asciiTheme="minorHAnsi" w:hAnsiTheme="minorHAnsi" w:cstheme="minorHAnsi"/>
-          <w:sz w:val="22"/>
-          <w:szCs w:val="22"/>
-        </w:rPr>
-      </w:pPr>
-      <w:r>
-        <w:rPr>
-          <w:rFonts w:asciiTheme="minorHAnsi" w:hAnsiTheme="minorHAnsi" w:cstheme="minorHAnsi"/>
-          <w:sz w:val="22"/>
-          <w:szCs w:val="22"/>
-        </w:rPr>
-        <w:t>Cena del martes, comerá 1 manzana, 2 plátanos y 100 gramos de arroz</w:t>
-      </w:r>
-    </w:p>
-    <w:p>
-      <w:pPr>
-        <w:pStyle w:val="Prrafodelista"/>
-        <w:numPr>
-          <w:ilvl w:val="1"/>
-          <w:numId w:val="33"/>
-        </w:numPr>
-        <w:rPr>
-          <w:rFonts w:asciiTheme="minorHAnsi" w:hAnsiTheme="minorHAnsi" w:cstheme="minorHAnsi"/>
-          <w:sz w:val="22"/>
-          <w:szCs w:val="22"/>
-        </w:rPr>
-      </w:pPr>
-      <w:r>
-        <w:rPr>
-          <w:rFonts w:asciiTheme="minorHAnsi" w:hAnsiTheme="minorHAnsi" w:cstheme="minorHAnsi"/>
-          <w:sz w:val="22"/>
-          <w:szCs w:val="22"/>
-        </w:rPr>
-        <w:t>Comida del sábado, comerá 3 patatas, 500 gramos de pollo y 200 gramos de fresas.</w:t>
-      </w:r>
-    </w:p>
-    <w:p>
-      <w:pPr>
-        <w:pStyle w:val="Prrafodelista"/>
-        <w:numPr>
-          <w:ilvl w:val="1"/>
-          <w:numId w:val="33"/>
-        </w:numPr>
-        <w:rPr>
-          <w:rFonts w:asciiTheme="minorHAnsi" w:hAnsiTheme="minorHAnsi" w:cstheme="minorHAnsi"/>
-          <w:sz w:val="22"/>
-          <w:szCs w:val="22"/>
-        </w:rPr>
-      </w:pPr>
-      <w:r>
-        <w:rPr>
-          <w:rFonts w:asciiTheme="minorHAnsi" w:hAnsiTheme="minorHAnsi" w:cstheme="minorHAnsi"/>
-          <w:sz w:val="22"/>
-          <w:szCs w:val="22"/>
-        </w:rPr>
-        <w:t>La dieta se llamará hipertrofia</w:t>
+        <w:lastRenderedPageBreak/>
+        <w:t>Te has equivocado, y se te ha olvidado que el paciente tiene que beber dos litros de leche, edita la dieta creada y añade los dos litros de leche a la dieta</w:t>
+      </w:r>
+      <w:r>
+        <w:rPr>
+          <w:rFonts w:asciiTheme="minorHAnsi" w:hAnsiTheme="minorHAnsi" w:cstheme="minorHAnsi"/>
+          <w:sz w:val="22"/>
+          <w:szCs w:val="22"/>
+        </w:rPr>
+        <w:t>, el Post-Desayuno del lunes</w:t>
+      </w:r>
+      <w:r>
+        <w:rPr>
+          <w:rFonts w:asciiTheme="minorHAnsi" w:hAnsiTheme="minorHAnsi" w:cstheme="minorHAnsi"/>
+          <w:sz w:val="22"/>
+          <w:szCs w:val="22"/>
+        </w:rPr>
+        <w:t xml:space="preserve"> y quita los 200 gramos de fresas de la comida del sábado.</w:t>
       </w:r>
     </w:p>
     <w:p>
@@ -2455,8 +2296,7 @@
           <w:sz w:val="22"/>
           <w:szCs w:val="22"/>
         </w:rPr>
-        <w:lastRenderedPageBreak/>
-        <w:t>Guarda la dieta creada</w:t>
+        <w:t>Guarda la dieta con el mismo nombre de Hipertrofia</w:t>
       </w:r>
     </w:p>
     <w:p>
@@ -2478,62 +2318,16 @@
           <w:sz w:val="22"/>
           <w:szCs w:val="22"/>
         </w:rPr>
-        <w:t>Te has equivocado, y se te ha olvidado que el paciente tiene que beber dos litros de leche, edita la dieta creada y añade los dos litros de leche a la dieta y quita los 200 gramos de fresas de la comida del sábado.</w:t>
-      </w:r>
-    </w:p>
-    <w:p>
-      <w:pPr>
-        <w:pStyle w:val="Prrafodelista"/>
-        <w:numPr>
-          <w:ilvl w:val="0"/>
-          <w:numId w:val="33"/>
-        </w:numPr>
-        <w:rPr>
-          <w:rFonts w:asciiTheme="minorHAnsi" w:hAnsiTheme="minorHAnsi" w:cstheme="minorHAnsi"/>
-          <w:sz w:val="22"/>
-          <w:szCs w:val="22"/>
-        </w:rPr>
-      </w:pPr>
-      <w:r>
-        <w:rPr>
-          <w:rFonts w:asciiTheme="minorHAnsi" w:hAnsiTheme="minorHAnsi" w:cstheme="minorHAnsi"/>
-          <w:sz w:val="22"/>
-          <w:szCs w:val="22"/>
-        </w:rPr>
-        <w:t>Guarda la dieta con el mismo nombre de Hipertrofia</w:t>
-      </w:r>
-    </w:p>
-    <w:p>
-      <w:pPr>
-        <w:pStyle w:val="Prrafodelista"/>
-        <w:numPr>
-          <w:ilvl w:val="0"/>
-          <w:numId w:val="33"/>
-        </w:numPr>
-        <w:rPr>
-          <w:rFonts w:asciiTheme="minorHAnsi" w:hAnsiTheme="minorHAnsi" w:cstheme="minorHAnsi"/>
-          <w:sz w:val="22"/>
-          <w:szCs w:val="22"/>
-        </w:rPr>
-      </w:pPr>
-      <w:r>
-        <w:rPr>
-          <w:rFonts w:asciiTheme="minorHAnsi" w:hAnsiTheme="minorHAnsi" w:cstheme="minorHAnsi"/>
-          <w:sz w:val="22"/>
-          <w:szCs w:val="22"/>
-        </w:rPr>
         <w:t xml:space="preserve">A pesar de haber hecho cambios, y </w:t>
       </w:r>
-      <w:proofErr w:type="gramStart"/>
-      <w:r>
-        <w:rPr>
-          <w:rFonts w:asciiTheme="minorHAnsi" w:hAnsiTheme="minorHAnsi" w:cstheme="minorHAnsi"/>
-          <w:sz w:val="22"/>
-          <w:szCs w:val="22"/>
-        </w:rPr>
-        <w:t>que</w:t>
-      </w:r>
-      <w:proofErr w:type="gramEnd"/>
+      <w:r>
+        <w:rPr>
+          <w:rFonts w:asciiTheme="minorHAnsi" w:hAnsiTheme="minorHAnsi" w:cstheme="minorHAnsi"/>
+          <w:sz w:val="22"/>
+          <w:szCs w:val="22"/>
+        </w:rPr>
+        <w:t>que,</w:t>
+      </w:r>
       <w:r>
         <w:rPr>
           <w:rFonts w:asciiTheme="minorHAnsi" w:hAnsiTheme="minorHAnsi" w:cstheme="minorHAnsi"/>
@@ -2912,7 +2706,7 @@
             <w:sz w:val="22"/>
             <w:szCs w:val="22"/>
           </w:rPr>
-          <w:t>natalia@ucm.es</w:t>
+          <w:t>natalia123@ucm.es</w:t>
         </w:r>
       </w:hyperlink>
     </w:p>
@@ -3009,15 +2803,7 @@
           <w:sz w:val="22"/>
           <w:szCs w:val="22"/>
         </w:rPr>
-        <w:t>Apellido 1:</w:t>
-      </w:r>
-      <w:r>
-        <w:rPr>
-          <w:rFonts w:asciiTheme="minorHAnsi" w:hAnsiTheme="minorHAnsi" w:cstheme="minorHAnsi"/>
-          <w:sz w:val="22"/>
-          <w:szCs w:val="22"/>
-        </w:rPr>
-        <w:t xml:space="preserve"> Ramos</w:t>
+        <w:t>Apellido 1: Ramos</w:t>
       </w:r>
     </w:p>
     <w:p>
@@ -3039,15 +2825,7 @@
           <w:sz w:val="22"/>
           <w:szCs w:val="22"/>
         </w:rPr>
-        <w:t>Apellido 2:</w:t>
-      </w:r>
-      <w:r>
-        <w:rPr>
-          <w:rFonts w:asciiTheme="minorHAnsi" w:hAnsiTheme="minorHAnsi" w:cstheme="minorHAnsi"/>
-          <w:sz w:val="22"/>
-          <w:szCs w:val="22"/>
-        </w:rPr>
-        <w:t xml:space="preserve"> Casado</w:t>
+        <w:t>Apellido 2: Casado</w:t>
       </w:r>
     </w:p>
     <w:p>
@@ -3069,15 +2847,7 @@
           <w:sz w:val="22"/>
           <w:szCs w:val="22"/>
         </w:rPr>
-        <w:t xml:space="preserve">Edad: </w:t>
-      </w:r>
-      <w:r>
-        <w:rPr>
-          <w:rFonts w:asciiTheme="minorHAnsi" w:hAnsiTheme="minorHAnsi" w:cstheme="minorHAnsi"/>
-          <w:sz w:val="22"/>
-          <w:szCs w:val="22"/>
-        </w:rPr>
-        <w:t>42</w:t>
+        <w:t>Edad: 42</w:t>
       </w:r>
     </w:p>
     <w:p>
@@ -3099,15 +2869,7 @@
           <w:sz w:val="22"/>
           <w:szCs w:val="22"/>
         </w:rPr>
-        <w:t xml:space="preserve">Sexo: </w:t>
-      </w:r>
-      <w:r>
-        <w:rPr>
-          <w:rFonts w:asciiTheme="minorHAnsi" w:hAnsiTheme="minorHAnsi" w:cstheme="minorHAnsi"/>
-          <w:sz w:val="22"/>
-          <w:szCs w:val="22"/>
-        </w:rPr>
-        <w:t>Hombre</w:t>
+        <w:t>Sexo: Hombre</w:t>
       </w:r>
     </w:p>
     <w:p>
@@ -3137,7 +2899,23 @@
           <w:sz w:val="22"/>
           <w:szCs w:val="22"/>
         </w:rPr>
-        <w:t>: anaRamos@ucm.es</w:t>
+        <w:t>: anaRamos</w:t>
+      </w:r>
+      <w:r>
+        <w:rPr>
+          <w:rFonts w:asciiTheme="minorHAnsi" w:hAnsiTheme="minorHAnsi" w:cstheme="minorHAnsi"/>
+          <w:sz w:val="22"/>
+          <w:szCs w:val="22"/>
+        </w:rPr>
+        <w:t>123</w:t>
+      </w:r>
+      <w:r>
+        <w:rPr>
+          <w:rFonts w:asciiTheme="minorHAnsi" w:hAnsiTheme="minorHAnsi" w:cstheme="minorHAnsi"/>
+          <w:sz w:val="22"/>
+          <w:szCs w:val="22"/>
+        </w:rPr>
+        <w:t>@ucm.es</w:t>
       </w:r>
     </w:p>
     <w:p>
@@ -3211,15 +2989,7 @@
           <w:sz w:val="22"/>
           <w:szCs w:val="22"/>
         </w:rPr>
-        <w:t xml:space="preserve">Nombre: </w:t>
-      </w:r>
-      <w:r>
-        <w:rPr>
-          <w:rFonts w:asciiTheme="minorHAnsi" w:hAnsiTheme="minorHAnsi" w:cstheme="minorHAnsi"/>
-          <w:sz w:val="22"/>
-          <w:szCs w:val="22"/>
-        </w:rPr>
-        <w:t>Ana</w:t>
+        <w:t>Nombre: Ana</w:t>
       </w:r>
     </w:p>
     <w:p>
@@ -3241,15 +3011,7 @@
           <w:sz w:val="22"/>
           <w:szCs w:val="22"/>
         </w:rPr>
-        <w:t>Apellido 1:</w:t>
-      </w:r>
-      <w:r>
-        <w:rPr>
-          <w:rFonts w:asciiTheme="minorHAnsi" w:hAnsiTheme="minorHAnsi" w:cstheme="minorHAnsi"/>
-          <w:sz w:val="22"/>
-          <w:szCs w:val="22"/>
-        </w:rPr>
-        <w:t xml:space="preserve"> Nadal</w:t>
+        <w:t>Apellido 1: Nadal</w:t>
       </w:r>
     </w:p>
     <w:p>
@@ -3271,15 +3033,7 @@
           <w:sz w:val="22"/>
           <w:szCs w:val="22"/>
         </w:rPr>
-        <w:t>Apellido 2:</w:t>
-      </w:r>
-      <w:r>
-        <w:rPr>
-          <w:rFonts w:asciiTheme="minorHAnsi" w:hAnsiTheme="minorHAnsi" w:cstheme="minorHAnsi"/>
-          <w:sz w:val="22"/>
-          <w:szCs w:val="22"/>
-        </w:rPr>
-        <w:t xml:space="preserve"> Alonso</w:t>
+        <w:t>Apellido 2: Alonso</w:t>
       </w:r>
     </w:p>
     <w:p>
@@ -3301,15 +3055,7 @@
           <w:sz w:val="22"/>
           <w:szCs w:val="22"/>
         </w:rPr>
-        <w:t xml:space="preserve">Edad: </w:t>
-      </w:r>
-      <w:r>
-        <w:rPr>
-          <w:rFonts w:asciiTheme="minorHAnsi" w:hAnsiTheme="minorHAnsi" w:cstheme="minorHAnsi"/>
-          <w:sz w:val="22"/>
-          <w:szCs w:val="22"/>
-        </w:rPr>
-        <w:t>76</w:t>
+        <w:t>Edad: 76</w:t>
       </w:r>
     </w:p>
     <w:p>
@@ -3353,23 +3099,31 @@
           <w:sz w:val="22"/>
           <w:szCs w:val="22"/>
         </w:rPr>
-        <w:t>Em</w:t>
-      </w:r>
-      <w:r>
-        <w:rPr>
-          <w:rFonts w:asciiTheme="minorHAnsi" w:hAnsiTheme="minorHAnsi" w:cstheme="minorHAnsi"/>
-          <w:sz w:val="22"/>
-          <w:szCs w:val="22"/>
-        </w:rPr>
-        <w:t xml:space="preserve">ail: </w:t>
-      </w:r>
-      <w:r>
-        <w:rPr>
-          <w:rFonts w:asciiTheme="minorHAnsi" w:hAnsiTheme="minorHAnsi" w:cstheme="minorHAnsi"/>
-          <w:sz w:val="22"/>
-          <w:szCs w:val="22"/>
-        </w:rPr>
-        <w:t>anaNadal@ucm.es</w:t>
+        <w:t xml:space="preserve">Email: </w:t>
+      </w:r>
+      <w:r>
+        <w:rPr>
+          <w:rFonts w:asciiTheme="minorHAnsi" w:hAnsiTheme="minorHAnsi" w:cstheme="minorHAnsi"/>
+          <w:sz w:val="22"/>
+          <w:szCs w:val="22"/>
+        </w:rPr>
+        <w:t>anaNadal</w:t>
+      </w:r>
+      <w:r>
+        <w:rPr>
+          <w:rFonts w:asciiTheme="minorHAnsi" w:hAnsiTheme="minorHAnsi" w:cstheme="minorHAnsi"/>
+          <w:sz w:val="22"/>
+          <w:szCs w:val="22"/>
+        </w:rPr>
+        <w:t>123</w:t>
+      </w:r>
+      <w:r>
+        <w:rPr>
+          <w:rFonts w:asciiTheme="minorHAnsi" w:hAnsiTheme="minorHAnsi" w:cstheme="minorHAnsi"/>
+          <w:sz w:val="22"/>
+          <w:szCs w:val="22"/>
+        </w:rPr>
+        <w:t>@ucm.es</w:t>
       </w:r>
     </w:p>
     <w:p>
@@ -3391,15 +3145,7 @@
           <w:sz w:val="22"/>
           <w:szCs w:val="22"/>
         </w:rPr>
-        <w:t xml:space="preserve">Contraseña: </w:t>
-      </w:r>
-      <w:r>
-        <w:rPr>
-          <w:rFonts w:asciiTheme="minorHAnsi" w:hAnsiTheme="minorHAnsi" w:cstheme="minorHAnsi"/>
-          <w:sz w:val="22"/>
-          <w:szCs w:val="22"/>
-        </w:rPr>
-        <w:t>ana</w:t>
+        <w:t>Contraseña: ana</w:t>
       </w:r>
       <w:r>
         <w:rPr>
@@ -3533,31 +3279,7 @@
           <w:sz w:val="22"/>
           <w:szCs w:val="22"/>
         </w:rPr>
-        <w:t xml:space="preserve"> de 2019 </w:t>
-      </w:r>
-      <w:r>
-        <w:rPr>
-          <w:rFonts w:asciiTheme="minorHAnsi" w:hAnsiTheme="minorHAnsi" w:cstheme="minorHAnsi"/>
-          <w:sz w:val="22"/>
-          <w:szCs w:val="22"/>
-        </w:rPr>
-        <w:t xml:space="preserve">y son </w:t>
-      </w:r>
-      <w:r>
-        <w:rPr>
-          <w:rFonts w:asciiTheme="minorHAnsi" w:hAnsiTheme="minorHAnsi" w:cstheme="minorHAnsi"/>
-          <w:sz w:val="22"/>
-          <w:szCs w:val="22"/>
-        </w:rPr>
-        <w:t xml:space="preserve">las 17:15 </w:t>
-      </w:r>
-      <w:r>
-        <w:rPr>
-          <w:rFonts w:asciiTheme="minorHAnsi" w:hAnsiTheme="minorHAnsi" w:cstheme="minorHAnsi"/>
-          <w:sz w:val="22"/>
-          <w:szCs w:val="22"/>
-        </w:rPr>
-        <w:t>tenías una cita con Iván. Iván te comunica que ha ido al médico</w:t>
+        <w:t xml:space="preserve"> de 2019 y son las 17:15 tenías una cita con Iván. Iván te comunica que ha ido al médico</w:t>
       </w:r>
       <w:r>
         <w:rPr>
@@ -3587,7 +3309,6 @@
           <w:sz w:val="22"/>
           <w:szCs w:val="22"/>
         </w:rPr>
-        <w:lastRenderedPageBreak/>
         <w:t>Tras tomarle las medidas a Iván, ves que ahora pesa 90 kilos, todos sus pliegues han aumentado 10 milímetros, sus perímetros han aumentado 20 centímetros y sus diámetros 30 centímetros. Márcalo en sus medidas y guárdalas.</w:t>
       </w:r>
     </w:p>
@@ -3610,6 +3331,7 @@
           <w:sz w:val="22"/>
           <w:szCs w:val="22"/>
         </w:rPr>
+        <w:lastRenderedPageBreak/>
         <w:t>Ahora quieres consultar sus medidas y métricas anteriores.</w:t>
       </w:r>
     </w:p>
@@ -3692,23 +3414,23 @@
           <w:sz w:val="22"/>
           <w:szCs w:val="22"/>
         </w:rPr>
-        <w:t>. Para ello vas a aprovechar la dieta a la que llamaste “</w:t>
-      </w:r>
-      <w:r>
-        <w:rPr>
-          <w:rFonts w:asciiTheme="minorHAnsi" w:hAnsiTheme="minorHAnsi" w:cstheme="minorHAnsi"/>
-          <w:sz w:val="22"/>
-          <w:szCs w:val="22"/>
-        </w:rPr>
-        <w:t>Musculación 1</w:t>
-      </w:r>
-      <w:r>
-        <w:rPr>
-          <w:rFonts w:asciiTheme="minorHAnsi" w:hAnsiTheme="minorHAnsi" w:cstheme="minorHAnsi"/>
-          <w:sz w:val="22"/>
-          <w:szCs w:val="22"/>
-        </w:rPr>
-        <w:t>” y le añadirás a la cena del lunes 2 litros de leche.</w:t>
+        <w:t>. Para ello vas a aprovechar la dieta</w:t>
+      </w:r>
+      <w:r>
+        <w:rPr>
+          <w:rFonts w:asciiTheme="minorHAnsi" w:hAnsiTheme="minorHAnsi" w:cstheme="minorHAnsi"/>
+          <w:sz w:val="22"/>
+          <w:szCs w:val="22"/>
+        </w:rPr>
+        <w:t xml:space="preserve"> predeterminada</w:t>
+      </w:r>
+      <w:r>
+        <w:rPr>
+          <w:rFonts w:asciiTheme="minorHAnsi" w:hAnsiTheme="minorHAnsi" w:cstheme="minorHAnsi"/>
+          <w:sz w:val="22"/>
+          <w:szCs w:val="22"/>
+        </w:rPr>
+        <w:t xml:space="preserve"> a la que llamaste “Musculación 1” y le añadirás a la cena del lunes 2 litros de leche.</w:t>
       </w:r>
       <w:r>
         <w:rPr>
@@ -3776,15 +3498,7 @@
           <w:sz w:val="22"/>
           <w:szCs w:val="22"/>
         </w:rPr>
-        <w:t xml:space="preserve">Ahora te ha llamado Ana Nadal por teléfono, y te ha dicho que el </w:t>
-      </w:r>
-      <w:r>
-        <w:rPr>
-          <w:rFonts w:asciiTheme="minorHAnsi" w:hAnsiTheme="minorHAnsi" w:cstheme="minorHAnsi"/>
-          <w:sz w:val="22"/>
-          <w:szCs w:val="22"/>
-        </w:rPr>
-        <w:t xml:space="preserve">3 de </w:t>
+        <w:t xml:space="preserve">Ahora te ha llamado Ana Nadal por teléfono, y te ha dicho que el 3 de </w:t>
       </w:r>
       <w:proofErr w:type="gramStart"/>
       <w:r>
@@ -3802,15 +3516,7 @@
           <w:sz w:val="22"/>
           <w:szCs w:val="22"/>
         </w:rPr>
-        <w:t xml:space="preserve"> a las 9:30 de la mañana</w:t>
-      </w:r>
-      <w:r>
-        <w:rPr>
-          <w:rFonts w:asciiTheme="minorHAnsi" w:hAnsiTheme="minorHAnsi" w:cstheme="minorHAnsi"/>
-          <w:sz w:val="22"/>
-          <w:szCs w:val="22"/>
-        </w:rPr>
-        <w:t xml:space="preserve"> no va a poder venir, que mejor a las 10:00. Cámbiale la fecha a Ana </w:t>
+        <w:t xml:space="preserve"> a las 9:30 de la mañana no va a poder venir, que mejor a las 10:00. Cámbiale la fecha a Ana </w:t>
       </w:r>
       <w:r>
         <w:rPr>
@@ -4127,6 +3833,8 @@
         </w:rPr>
         <w:t>Cuestionario</w:t>
       </w:r>
+      <w:bookmarkStart w:id="0" w:name="_GoBack"/>
+      <w:bookmarkEnd w:id="0"/>
     </w:p>
     <w:p>
       <w:pPr>
@@ -4169,24 +3877,44 @@
           <w:sz w:val="22"/>
           <w:szCs w:val="22"/>
         </w:rPr>
-        <w:t>Pinchando aquí: CUESTIONARIO</w:t>
-      </w:r>
-    </w:p>
-    <w:p>
-      <w:pPr>
-        <w:rPr>
-          <w:rFonts w:asciiTheme="minorHAnsi" w:hAnsiTheme="minorHAnsi" w:cstheme="minorHAnsi"/>
-          <w:sz w:val="22"/>
-          <w:szCs w:val="22"/>
-        </w:rPr>
-      </w:pPr>
-      <w:r>
-        <w:rPr>
-          <w:rFonts w:asciiTheme="minorHAnsi" w:hAnsiTheme="minorHAnsi" w:cstheme="minorHAnsi"/>
-          <w:sz w:val="22"/>
-          <w:szCs w:val="22"/>
-        </w:rPr>
-        <w:t>O navegando a la siguiente dirección: CUESTIONARIO</w:t>
+        <w:t xml:space="preserve">Pinchando aquí: </w:t>
+      </w:r>
+      <w:hyperlink r:id="rId11" w:history="1">
+        <w:r>
+          <w:rPr>
+            <w:rStyle w:val="Hipervnculo"/>
+            <w:rFonts w:asciiTheme="minorHAnsi" w:hAnsiTheme="minorHAnsi" w:cstheme="minorHAnsi"/>
+            <w:sz w:val="22"/>
+            <w:szCs w:val="22"/>
+          </w:rPr>
+          <w:t>CUESTIONARIO</w:t>
+        </w:r>
+      </w:hyperlink>
+    </w:p>
+    <w:p>
+      <w:pPr>
+        <w:rPr>
+          <w:rFonts w:asciiTheme="minorHAnsi" w:hAnsiTheme="minorHAnsi" w:cstheme="minorHAnsi"/>
+          <w:sz w:val="22"/>
+          <w:szCs w:val="22"/>
+        </w:rPr>
+      </w:pPr>
+      <w:r>
+        <w:rPr>
+          <w:rFonts w:asciiTheme="minorHAnsi" w:hAnsiTheme="minorHAnsi" w:cstheme="minorHAnsi"/>
+          <w:sz w:val="22"/>
+          <w:szCs w:val="22"/>
+        </w:rPr>
+        <w:t xml:space="preserve">O navegando a la siguiente dirección: </w:t>
+      </w:r>
+      <w:r>
+        <w:rPr>
+          <w:rFonts w:asciiTheme="minorHAnsi" w:hAnsiTheme="minorHAnsi" w:cstheme="minorHAnsi"/>
+          <w:b/>
+          <w:sz w:val="22"/>
+          <w:szCs w:val="22"/>
+        </w:rPr>
+        <w:t>https://forms.gle/3pLy8JfaqY98J7Cq7</w:t>
       </w:r>
     </w:p>
     <w:p>
@@ -4240,8 +3968,6 @@
         </w:rPr>
         <w:t>Gracias.</w:t>
       </w:r>
-      <w:bookmarkStart w:id="0" w:name="_GoBack"/>
-      <w:bookmarkEnd w:id="0"/>
     </w:p>
     <w:sectPr>
       <w:pgSz w:w="11900" w:h="16840"/>

</xml_diff>